<commit_message>
HERCULES-8990 - [UPV] Multi-idioma - Carga de traducciones - Etiquetas y mensajes
</commit_message>
<xml_diff>
--- a/sgi-cnf-service/src/main/resources/db/changelog/changes/0.8.0/blob/rep/en/rep-csp-certificado-autorizacion-proyecto-externo.docx
+++ b/sgi-cnf-service/src/main/resources/db/changelog/changes/0.8.0/blob/rep/en/rep-csp-certificado-autorizacion-proyecto-externo.docx
@@ -692,7 +692,7 @@
       <w:footerReference w:type="default" r:id="rId3"/>
       <w:type w:val="nextPage"/>
       <w:pgSz w:w="11906" w:h="16838"/>
-      <w:pgMar w:left="1134" w:right="1134" w:header="1134" w:top="1977" w:footer="1134" w:bottom="1969" w:gutter="0"/>
+      <w:pgMar w:left="1134" w:right="1134" w:header="1134" w:top="2268" w:footer="1134" w:bottom="2019" w:gutter="0"/>
       <w:pgNumType w:fmt="decimal"/>
       <w:formProt w:val="false"/>
       <w:textDirection w:val="lrTb"/>
@@ -704,27 +704,18 @@
 
 <file path=word/footer1.xml><?xml version="1.0" encoding="utf-8"?>
 <w:ftr xmlns:o="urn:schemas-microsoft-com:office:office" xmlns:r="http://schemas.openxmlformats.org/officeDocument/2006/relationships" xmlns:v="urn:schemas-microsoft-com:vml" xmlns:w="http://schemas.openxmlformats.org/wordprocessingml/2006/main" xmlns:w10="urn:schemas-microsoft-com:office:word" xmlns:wp="http://schemas.openxmlformats.org/drawingml/2006/wordprocessingDrawing" xmlns:wps="http://schemas.microsoft.com/office/word/2010/wordprocessingShape" xmlns:wpg="http://schemas.microsoft.com/office/word/2010/wordprocessingGroup" xmlns:mc="http://schemas.openxmlformats.org/markup-compatibility/2006" xmlns:wp14="http://schemas.microsoft.com/office/word/2010/wordprocessingDrawing" xmlns:w14="http://schemas.microsoft.com/office/word/2010/wordml" mc:Ignorable="w14 wp14">
-  <w:p>
-    <w:pPr>
-      <w:pStyle w:val="Cuerpodetexto"/>
-      <w:spacing w:lineRule="auto" w:line="240" w:before="0" w:after="0"/>
-      <w:jc w:val="center"/>
-      <w:rPr/>
-    </w:pPr>
-    <w:r>
-      <w:rPr/>
-    </w:r>
-  </w:p>
   <w:tbl>
     <w:tblPr>
-      <w:tblW w:w="9645" w:type="dxa"/>
+      <w:tblW w:w="5000" w:type="pct"/>
       <w:jc w:val="left"/>
-      <w:tblInd w:w="0" w:type="dxa"/>
+      <w:tblInd w:w="-3" w:type="dxa"/>
       <w:tblBorders>
         <w:top w:val="single" w:sz="2" w:space="0" w:color="FFFFFF"/>
         <w:left w:val="single" w:sz="2" w:space="0" w:color="FFFFFF"/>
         <w:bottom w:val="single" w:sz="2" w:space="0" w:color="FFFFFF"/>
+        <w:right w:val="single" w:sz="2" w:space="0" w:color="FFFFFF"/>
         <w:insideH w:val="single" w:sz="2" w:space="0" w:color="FFFFFF"/>
+        <w:insideV w:val="single" w:sz="2" w:space="0" w:color="FFFFFF"/>
       </w:tblBorders>
       <w:tblCellMar>
         <w:top w:w="55" w:type="dxa"/>
@@ -732,71 +723,18 @@
         <w:bottom w:w="55" w:type="dxa"/>
         <w:right w:w="55" w:type="dxa"/>
       </w:tblCellMar>
+      <w:tblLook w:lastRow="0" w:firstRow="0" w:lastColumn="0" w:firstColumn="0" w:val="0600" w:noHBand="1" w:noVBand="1"/>
     </w:tblPr>
     <w:tblGrid>
-      <w:gridCol w:w="8668"/>
-      <w:gridCol w:w="976"/>
+      <w:gridCol w:w="9638"/>
     </w:tblGrid>
     <w:tr>
-      <w:trPr/>
+      <w:trPr>
+        <w:trHeight w:val="21" w:hRule="atLeast"/>
+      </w:trPr>
       <w:tc>
         <w:tcPr>
-          <w:tcW w:w="8668" w:type="dxa"/>
-          <w:tcBorders>
-            <w:top w:val="single" w:sz="2" w:space="0" w:color="FFFFFF"/>
-            <w:left w:val="single" w:sz="2" w:space="0" w:color="FFFFFF"/>
-            <w:bottom w:val="single" w:sz="2" w:space="0" w:color="FFFFFF"/>
-            <w:insideH w:val="single" w:sz="2" w:space="0" w:color="FFFFFF"/>
-          </w:tcBorders>
-          <w:shd w:fill="auto" w:val="clear"/>
-        </w:tcPr>
-        <w:p>
-          <w:pPr>
-            <w:pStyle w:val="Cuerpodetexto"/>
-            <w:spacing w:lineRule="auto" w:line="240" w:before="0" w:after="0"/>
-            <w:jc w:val="center"/>
-            <w:rPr>
-              <w:rFonts w:ascii="Ubuntu" w:hAnsi="Ubuntu"/>
-            </w:rPr>
-          </w:pPr>
-          <w:r>
-            <w:rPr>
-              <w:rFonts w:ascii="Ubuntu" w:hAnsi="Ubuntu"/>
-              <w:sz w:val="21"/>
-              <w:szCs w:val="21"/>
-            </w:rPr>
-            <w:t>Avda. Teniente Flomesta, 5. Edif. Convalecencia. 30003 Murcia</w:t>
-          </w:r>
-        </w:p>
-        <w:p>
-          <w:pPr>
-            <w:pStyle w:val="Cuerpodetexto"/>
-            <w:spacing w:lineRule="auto" w:line="240" w:before="0" w:after="0"/>
-            <w:jc w:val="center"/>
-            <w:rPr/>
-          </w:pPr>
-          <w:r>
-            <w:rPr>
-              <w:rFonts w:ascii="Ubuntu" w:hAnsi="Ubuntu"/>
-              <w:sz w:val="21"/>
-              <w:szCs w:val="21"/>
-            </w:rPr>
-            <w:t xml:space="preserve">T. +34 868 88 3000 (Centralita) / +34 868 88 8888 (Información) - </w:t>
-          </w:r>
-          <w:r>
-            <w:rPr>
-              <w:rStyle w:val="EnlacedeInternet"/>
-              <w:rFonts w:ascii="Ubuntu" w:hAnsi="Ubuntu"/>
-              <w:sz w:val="21"/>
-              <w:szCs w:val="21"/>
-            </w:rPr>
-            <w:t>www.um.es</w:t>
-          </w:r>
-        </w:p>
-      </w:tc>
-      <w:tc>
-        <w:tcPr>
-          <w:tcW w:w="976" w:type="dxa"/>
+          <w:tcW w:w="9638" w:type="dxa"/>
           <w:tcBorders>
             <w:top w:val="single" w:sz="2" w:space="0" w:color="FFFFFF"/>
             <w:left w:val="single" w:sz="2" w:space="0" w:color="FFFFFF"/>
@@ -809,106 +747,45 @@
         </w:tcPr>
         <w:p>
           <w:pPr>
-            <w:pStyle w:val="Contenidodelatabla"/>
-            <w:jc w:val="right"/>
+            <w:pStyle w:val="Cuerpodetexto"/>
+            <w:jc w:val="center"/>
             <w:rPr/>
           </w:pPr>
-          <w:r>
-            <w:rPr>
-              <w:rFonts w:ascii="Ubuntu" w:hAnsi="Ubuntu"/>
-              <w:sz w:val="21"/>
-              <w:szCs w:val="21"/>
-            </w:rPr>
-            <w:fldChar w:fldCharType="begin"/>
-          </w:r>
-          <w:r>
-            <w:rPr>
-              <w:sz w:val="21"/>
-              <w:szCs w:val="21"/>
-              <w:rFonts w:ascii="Ubuntu" w:hAnsi="Ubuntu"/>
-            </w:rPr>
-            <w:instrText> PAGE </w:instrText>
-          </w:r>
-          <w:r>
-            <w:rPr>
-              <w:sz w:val="21"/>
-              <w:szCs w:val="21"/>
-              <w:rFonts w:ascii="Ubuntu" w:hAnsi="Ubuntu"/>
-            </w:rPr>
-            <w:fldChar w:fldCharType="separate"/>
-          </w:r>
-          <w:r>
-            <w:rPr>
-              <w:sz w:val="21"/>
-              <w:szCs w:val="21"/>
-              <w:rFonts w:ascii="Ubuntu" w:hAnsi="Ubuntu"/>
-            </w:rPr>
-            <w:t>1</w:t>
-          </w:r>
-          <w:r>
-            <w:rPr>
-              <w:sz w:val="21"/>
-              <w:szCs w:val="21"/>
-              <w:rFonts w:ascii="Ubuntu" w:hAnsi="Ubuntu"/>
-            </w:rPr>
-            <w:fldChar w:fldCharType="end"/>
-          </w:r>
-          <w:r>
-            <w:rPr>
-              <w:rFonts w:ascii="Ubuntu" w:hAnsi="Ubuntu"/>
-              <w:sz w:val="21"/>
-              <w:szCs w:val="21"/>
-            </w:rPr>
-            <w:t xml:space="preserve"> </w:t>
-          </w:r>
-          <w:r>
-            <w:rPr>
-              <w:rFonts w:ascii="Ubuntu" w:hAnsi="Ubuntu"/>
-              <w:sz w:val="21"/>
-              <w:szCs w:val="21"/>
-            </w:rPr>
-            <w:t xml:space="preserve">de </w:t>
-          </w:r>
-          <w:r>
-            <w:rPr>
-              <w:rFonts w:ascii="Ubuntu" w:hAnsi="Ubuntu"/>
-              <w:sz w:val="21"/>
-              <w:szCs w:val="21"/>
-            </w:rPr>
-            <w:fldChar w:fldCharType="begin"/>
-          </w:r>
-          <w:r>
-            <w:rPr>
-              <w:sz w:val="21"/>
-              <w:szCs w:val="21"/>
-              <w:rFonts w:ascii="Ubuntu" w:hAnsi="Ubuntu"/>
-            </w:rPr>
-            <w:instrText> NUMPAGES </w:instrText>
-          </w:r>
-          <w:r>
-            <w:rPr>
-              <w:sz w:val="21"/>
-              <w:szCs w:val="21"/>
-              <w:rFonts w:ascii="Ubuntu" w:hAnsi="Ubuntu"/>
-            </w:rPr>
-            <w:fldChar w:fldCharType="separate"/>
-          </w:r>
-          <w:r>
-            <w:rPr>
-              <w:sz w:val="21"/>
-              <w:szCs w:val="21"/>
-              <w:rFonts w:ascii="Ubuntu" w:hAnsi="Ubuntu"/>
-            </w:rPr>
-            <w:t>1</w:t>
-          </w:r>
-          <w:r>
-            <w:rPr>
-              <w:sz w:val="21"/>
-              <w:szCs w:val="21"/>
-              <w:rFonts w:ascii="Ubuntu" w:hAnsi="Ubuntu"/>
-            </w:rPr>
-            <w:fldChar w:fldCharType="end"/>
-          </w:r>
+          <w:hyperlink r:id="rId1" w:tgtFrame="_blank">
+            <w:r>
+              <w:rPr>
+                <w:rStyle w:val="EnlacedeInternet"/>
+                <w:rFonts w:ascii="Ubuntu" w:hAnsi="Ubuntu"/>
+                <w:color w:val="auto"/>
+                <w:sz w:val="20"/>
+                <w:szCs w:val="20"/>
+                <w:u w:val="none"/>
+              </w:rPr>
+              <w:t>Rectory Building. Sarriena Neighborhood, w/n - 48940 – Leioa</w:t>
+            </w:r>
+          </w:hyperlink>
+        </w:p>
+        <w:p>
+          <w:pPr>
+            <w:pStyle w:val="Normal"/>
+            <w:spacing w:lineRule="auto" w:line="240" w:before="0" w:after="0"/>
+            <w:jc w:val="center"/>
+            <w:rPr/>
+          </w:pPr>
+          <w:hyperlink r:id="rId2" w:tgtFrame="_blank">
+            <w:r>
+              <w:rPr>
+                <w:rStyle w:val="EnlacedeInternet"/>
+                <w:rFonts w:eastAsia="Ubuntu" w:ascii="Ubuntu" w:hAnsi="Ubuntu"/>
+                <w:color w:val="auto"/>
+                <w:sz w:val="20"/>
+                <w:szCs w:val="20"/>
+                <w:u w:val="single"/>
+                <w:lang w:val="en-GB"/>
+              </w:rPr>
+              <w:t>www.ehu.eus/ceid</w:t>
+            </w:r>
+          </w:hyperlink>
         </w:p>
       </w:tc>
     </w:tr>
@@ -917,13 +794,12 @@
     <w:pPr>
       <w:pStyle w:val="Normal"/>
       <w:rPr>
-        <w:rStyle w:val="EnlacedeInternet"/>
-        <w:rFonts w:ascii="Ubuntu" w:hAnsi="Ubuntu"/>
+        <w:vanish/>
       </w:rPr>
     </w:pPr>
     <w:r>
       <w:rPr>
-        <w:rFonts w:ascii="Ubuntu" w:hAnsi="Ubuntu"/>
+        <w:vanish/>
       </w:rPr>
     </w:r>
   </w:p>
@@ -936,9 +812,7 @@
     <w:pPr>
       <w:pStyle w:val="Cabecera"/>
       <w:jc w:val="center"/>
-      <w:rPr>
-        <w:rFonts w:ascii="Ubuntu" w:hAnsi="Ubuntu"/>
-      </w:rPr>
+      <w:rPr/>
     </w:pPr>
     <w:r>
       <w:rPr>
@@ -1152,13 +1026,14 @@
       <w:rPr>
         <w:rFonts w:ascii="Liberation Serif" w:hAnsi="Liberation Serif" w:eastAsia="Noto Sans CJK SC" w:cs="Lohit Devanagari"/>
         <w:kern w:val="2"/>
-        <w:sz w:val="20"/>
         <w:szCs w:val="24"/>
         <w:lang w:val="es-ES" w:eastAsia="zh-CN" w:bidi="hi-IN"/>
       </w:rPr>
     </w:rPrDefault>
     <w:pPrDefault>
-      <w:pPr/>
+      <w:pPr>
+        <w:widowControl/>
+      </w:pPr>
     </w:pPrDefault>
   </w:docDefaults>
   <w:style w:type="paragraph" w:styleId="Normal">
@@ -1166,7 +1041,9 @@
     <w:qFormat/>
     <w:pPr>
       <w:widowControl/>
+      <w:kinsoku w:val="true"/>
       <w:overflowPunct w:val="false"/>
+      <w:autoSpaceDE w:val="true"/>
       <w:bidi w:val="0"/>
       <w:jc w:val="left"/>
     </w:pPr>
@@ -1538,6 +1415,106 @@
       <w:rFonts w:ascii="Ubuntu" w:hAnsi="Ubuntu"/>
       <w:sz w:val="21"/>
       <w:szCs w:val="21"/>
+    </w:rPr>
+  </w:style>
+  <w:style w:type="character" w:styleId="ListLabel49">
+    <w:name w:val="ListLabel 49"/>
+    <w:qFormat/>
+    <w:rPr>
+      <w:color w:val="auto"/>
+      <w:u w:val="single"/>
+    </w:rPr>
+  </w:style>
+  <w:style w:type="character" w:styleId="ListLabel58">
+    <w:name w:val="ListLabel 58"/>
+    <w:qFormat/>
+    <w:rPr>
+      <w:rFonts w:ascii="Ubuntu" w:hAnsi="Ubuntu" w:eastAsia="Ubuntu"/>
+      <w:color w:val="auto"/>
+      <w:sz w:val="20"/>
+      <w:szCs w:val="20"/>
+      <w:u w:val="single"/>
+      <w:lang w:val="en-GB"/>
+    </w:rPr>
+  </w:style>
+  <w:style w:type="character" w:styleId="ListLabel57">
+    <w:name w:val="ListLabel 57"/>
+    <w:qFormat/>
+    <w:rPr>
+      <w:rFonts w:ascii="Ubuntu" w:hAnsi="Ubuntu" w:eastAsia="Ubuntu"/>
+      <w:color w:val="auto"/>
+      <w:sz w:val="21"/>
+      <w:szCs w:val="21"/>
+      <w:u w:val="single"/>
+      <w:lang w:val="en-GB"/>
+    </w:rPr>
+  </w:style>
+  <w:style w:type="character" w:styleId="ListLabel56">
+    <w:name w:val="ListLabel 56"/>
+    <w:qFormat/>
+    <w:rPr>
+      <w:rFonts w:ascii="Ubuntu" w:hAnsi="Ubuntu"/>
+      <w:sz w:val="21"/>
+      <w:szCs w:val="21"/>
+    </w:rPr>
+  </w:style>
+  <w:style w:type="character" w:styleId="ListLabel55">
+    <w:name w:val="ListLabel 55"/>
+    <w:qFormat/>
+    <w:rPr>
+      <w:rFonts w:ascii="Ubuntu" w:hAnsi="Ubuntu"/>
+      <w:sz w:val="21"/>
+      <w:szCs w:val="21"/>
+    </w:rPr>
+  </w:style>
+  <w:style w:type="character" w:styleId="Textooriginal">
+    <w:name w:val="Texto original"/>
+    <w:qFormat/>
+    <w:rPr>
+      <w:rFonts w:ascii="Liberation Mono" w:hAnsi="Liberation Mono" w:eastAsia="DejaVu Sans Mono" w:cs="Liberation Mono"/>
+    </w:rPr>
+  </w:style>
+  <w:style w:type="character" w:styleId="ListLabel54">
+    <w:name w:val="ListLabel 54"/>
+    <w:qFormat/>
+    <w:rPr>
+      <w:rFonts w:ascii="Ubuntu" w:hAnsi="Ubuntu"/>
+      <w:sz w:val="21"/>
+      <w:szCs w:val="21"/>
+    </w:rPr>
+  </w:style>
+  <w:style w:type="character" w:styleId="ListLabel53">
+    <w:name w:val="ListLabel 53"/>
+    <w:qFormat/>
+    <w:rPr>
+      <w:rFonts w:ascii="Ubuntu" w:hAnsi="Ubuntu"/>
+      <w:sz w:val="21"/>
+      <w:szCs w:val="21"/>
+    </w:rPr>
+  </w:style>
+  <w:style w:type="character" w:styleId="ListLabel52">
+    <w:name w:val="ListLabel 52"/>
+    <w:qFormat/>
+    <w:rPr>
+      <w:rFonts w:ascii="Ubuntu" w:hAnsi="Ubuntu"/>
+      <w:sz w:val="21"/>
+      <w:szCs w:val="21"/>
+    </w:rPr>
+  </w:style>
+  <w:style w:type="character" w:styleId="ListLabel51">
+    <w:name w:val="ListLabel 51"/>
+    <w:qFormat/>
+    <w:rPr>
+      <w:rFonts w:ascii="Ubuntu" w:hAnsi="Ubuntu"/>
+      <w:sz w:val="21"/>
+      <w:szCs w:val="21"/>
+    </w:rPr>
+  </w:style>
+  <w:style w:type="character" w:styleId="ListLabel50">
+    <w:name w:val="ListLabel 50"/>
+    <w:qFormat/>
+    <w:rPr>
+      <w:rFonts w:ascii="Ubuntu" w:hAnsi="Ubuntu"/>
     </w:rPr>
   </w:style>
   <w:style w:type="paragraph" w:styleId="Ttulo">

</xml_diff>

<commit_message>
HERCULES-9275 - [UPV] Multi-idioma - Carga de traducciones - Etiquetas y mensajes
</commit_message>
<xml_diff>
--- a/sgi-cnf-service/src/main/resources/db/changelog/changes/0.8.0/blob/rep/en/rep-csp-certificado-autorizacion-proyecto-externo.docx
+++ b/sgi-cnf-service/src/main/resources/db/changelog/changes/0.8.0/blob/rep/en/rep-csp-certificado-autorizacion-proyecto-externo.docx
@@ -2,6 +2,16 @@
 <file path=word/document.xml><?xml version="1.0" encoding="utf-8"?>
 <w:document xmlns:o="urn:schemas-microsoft-com:office:office" xmlns:r="http://schemas.openxmlformats.org/officeDocument/2006/relationships" xmlns:v="urn:schemas-microsoft-com:vml" xmlns:w="http://schemas.openxmlformats.org/wordprocessingml/2006/main" xmlns:w10="urn:schemas-microsoft-com:office:word" xmlns:wp="http://schemas.openxmlformats.org/drawingml/2006/wordprocessingDrawing" xmlns:wps="http://schemas.microsoft.com/office/word/2010/wordprocessingShape" xmlns:wpg="http://schemas.microsoft.com/office/word/2010/wordprocessingGroup" xmlns:mc="http://schemas.openxmlformats.org/markup-compatibility/2006" xmlns:wp14="http://schemas.microsoft.com/office/word/2010/wordprocessingDrawing" xmlns:w14="http://schemas.microsoft.com/office/word/2010/wordml" mc:Ignorable="w14 wp14">
   <w:body>
+    <w:p>
+      <w:pPr>
+        <w:pStyle w:val="Normal"/>
+        <w:jc w:val="center"/>
+        <w:rPr/>
+      </w:pPr>
+      <w:r>
+        <w:rPr/>
+      </w:r>
+    </w:p>
     <w:p>
       <w:pPr>
         <w:pStyle w:val="Cuerpodetexto"/>
@@ -14,19 +24,21 @@
       </w:pPr>
       <w:r>
         <w:rPr>
-          <w:rFonts w:ascii="Ubuntu" w:hAnsi="Ubuntu"/>
+          <w:rFonts w:eastAsia="Ubuntu" w:ascii="Ubuntu" w:hAnsi="Ubuntu"/>
           <w:b/>
           <w:bCs/>
           <w:sz w:val="32"/>
           <w:szCs w:val="32"/>
+          <w:lang w:val="en-GB"/>
         </w:rPr>
-        <w:t>SOLICITUD DE AUTORIZACIÓN PARA PARTICIPAR EN PROYECTOS DE INVESTIGACIÓN</w:t>
+        <w:t>APPLICATION FOR AUTHORISATION TO PARTICIPATE IN RESEARCH PROJECTS</w:t>
       </w:r>
       <w:r>
         <w:rPr>
-          <w:rFonts w:ascii="Ubuntu" w:hAnsi="Ubuntu"/>
+          <w:rFonts w:eastAsia="Ubuntu" w:ascii="Ubuntu" w:hAnsi="Ubuntu"/>
           <w:sz w:val="32"/>
           <w:szCs w:val="32"/>
+          <w:lang w:val="en-GB"/>
         </w:rPr>
         <w:br/>
       </w:r>
@@ -38,10 +50,16 @@
           <w:ilvl w:val="0"/>
           <w:numId w:val="1"/>
         </w:numPr>
+        <w:jc w:val="left"/>
         <w:rPr/>
       </w:pPr>
       <w:r>
-        <w:rPr/>
+        <w:rPr>
+          <w:rFonts w:eastAsia="Ubuntu" w:ascii="Ubuntu" w:hAnsi="Ubuntu"/>
+          <w:sz w:val="32"/>
+          <w:szCs w:val="32"/>
+          <w:lang w:val="en-GB"/>
+        </w:rPr>
         <w:br/>
       </w:r>
     </w:p>
@@ -57,45 +75,53 @@
           <w:bottom w:w="55" w:type="dxa"/>
           <w:right w:w="55" w:type="dxa"/>
         </w:tblCellMar>
+        <w:tblLook w:noVBand="1" w:val="04a0" w:noHBand="0" w:lastColumn="0" w:firstColumn="1" w:lastRow="0" w:firstRow="1"/>
       </w:tblPr>
       <w:tblGrid>
-        <w:gridCol w:w="3795"/>
-        <w:gridCol w:w="5849"/>
+        <w:gridCol w:w="3315"/>
+        <w:gridCol w:w="6329"/>
       </w:tblGrid>
       <w:tr>
         <w:trPr/>
         <w:tc>
           <w:tcPr>
-            <w:tcW w:w="3795" w:type="dxa"/>
+            <w:tcW w:w="3315" w:type="dxa"/>
             <w:tcBorders/>
             <w:shd w:fill="auto" w:val="clear"/>
           </w:tcPr>
           <w:p>
             <w:pPr>
               <w:pStyle w:val="Cuerpodetexto"/>
-              <w:spacing w:lineRule="auto" w:line="276" w:before="0" w:after="140"/>
-              <w:rPr/>
+              <w:spacing w:before="0" w:after="0"/>
+              <w:rPr>
+                <w:b/>
+                <w:b/>
+                <w:bCs/>
+              </w:rPr>
             </w:pPr>
             <w:r>
               <w:rPr>
-                <w:rFonts w:ascii="Ubuntu" w:hAnsi="Ubuntu"/>
-                <w:sz w:val="22"/>
-                <w:szCs w:val="22"/>
-              </w:rPr>
-              <w:t>{{?isSolicitanteMasculino}}D.{{/}}{{?!isSolicitanteMasculino}}Dña.{{/}}:</w:t>
+                <w:rFonts w:eastAsia="Ubuntu" w:ascii="Ubuntu" w:hAnsi="Ubuntu"/>
+                <w:b/>
+                <w:bCs/>
+                <w:sz w:val="22"/>
+                <w:szCs w:val="22"/>
+                <w:lang w:val="en-GB"/>
+              </w:rPr>
+              <w:t>Applicant:</w:t>
             </w:r>
           </w:p>
         </w:tc>
         <w:tc>
           <w:tcPr>
-            <w:tcW w:w="5849" w:type="dxa"/>
+            <w:tcW w:w="6329" w:type="dxa"/>
             <w:tcBorders/>
             <w:shd w:fill="auto" w:val="clear"/>
           </w:tcPr>
           <w:p>
             <w:pPr>
               <w:pStyle w:val="Cuerpodetexto"/>
-              <w:spacing w:lineRule="auto" w:line="276" w:before="0" w:after="140"/>
+              <w:spacing w:before="0" w:after="0"/>
               <w:rPr>
                 <w:rFonts w:ascii="Ubuntu" w:hAnsi="Ubuntu"/>
                 <w:sz w:val="22"/>
@@ -117,40 +143,46 @@
         <w:trPr/>
         <w:tc>
           <w:tcPr>
-            <w:tcW w:w="3795" w:type="dxa"/>
+            <w:tcW w:w="3315" w:type="dxa"/>
             <w:tcBorders/>
             <w:shd w:fill="auto" w:val="clear"/>
           </w:tcPr>
           <w:p>
             <w:pPr>
               <w:pStyle w:val="Cuerpodetexto"/>
-              <w:spacing w:lineRule="auto" w:line="276" w:before="0" w:after="140"/>
+              <w:spacing w:before="0" w:after="0"/>
               <w:rPr>
                 <w:rFonts w:ascii="Ubuntu" w:hAnsi="Ubuntu"/>
+                <w:b/>
+                <w:b/>
+                <w:bCs/>
                 <w:sz w:val="22"/>
                 <w:szCs w:val="22"/>
               </w:rPr>
             </w:pPr>
             <w:r>
               <w:rPr>
-                <w:rFonts w:ascii="Ubuntu" w:hAnsi="Ubuntu"/>
-                <w:sz w:val="22"/>
-                <w:szCs w:val="22"/>
-              </w:rPr>
-              <w:t>NIF:</w:t>
+                <w:rFonts w:eastAsia="Ubuntu" w:ascii="Ubuntu" w:hAnsi="Ubuntu"/>
+                <w:b/>
+                <w:bCs/>
+                <w:sz w:val="22"/>
+                <w:szCs w:val="22"/>
+                <w:lang w:val="en-GB"/>
+              </w:rPr>
+              <w:t>VAT No.:</w:t>
             </w:r>
           </w:p>
         </w:tc>
         <w:tc>
           <w:tcPr>
-            <w:tcW w:w="5849" w:type="dxa"/>
+            <w:tcW w:w="6329" w:type="dxa"/>
             <w:tcBorders/>
             <w:shd w:fill="auto" w:val="clear"/>
           </w:tcPr>
           <w:p>
             <w:pPr>
               <w:pStyle w:val="Cuerpodetexto"/>
-              <w:spacing w:lineRule="auto" w:line="276" w:before="0" w:after="140"/>
+              <w:spacing w:before="0" w:after="0"/>
               <w:rPr>
                 <w:rFonts w:ascii="Ubuntu" w:hAnsi="Ubuntu"/>
                 <w:sz w:val="22"/>
@@ -172,40 +204,46 @@
         <w:trPr/>
         <w:tc>
           <w:tcPr>
-            <w:tcW w:w="3795" w:type="dxa"/>
+            <w:tcW w:w="3315" w:type="dxa"/>
             <w:tcBorders/>
             <w:shd w:fill="auto" w:val="clear"/>
           </w:tcPr>
           <w:p>
             <w:pPr>
               <w:pStyle w:val="Cuerpodetexto"/>
-              <w:spacing w:lineRule="auto" w:line="276" w:before="0" w:after="140"/>
+              <w:spacing w:before="0" w:after="0"/>
               <w:rPr>
                 <w:rFonts w:ascii="Ubuntu" w:hAnsi="Ubuntu"/>
+                <w:b/>
+                <w:b/>
+                <w:bCs/>
                 <w:sz w:val="22"/>
                 <w:szCs w:val="22"/>
               </w:rPr>
             </w:pPr>
             <w:r>
               <w:rPr>
-                <w:rFonts w:ascii="Ubuntu" w:hAnsi="Ubuntu"/>
-                <w:sz w:val="22"/>
-                <w:szCs w:val="22"/>
-              </w:rPr>
-              <w:t>Categoría profesional:</w:t>
+                <w:rFonts w:eastAsia="Ubuntu" w:ascii="Ubuntu" w:hAnsi="Ubuntu"/>
+                <w:b/>
+                <w:bCs/>
+                <w:sz w:val="22"/>
+                <w:szCs w:val="22"/>
+                <w:lang w:val="en-GB"/>
+              </w:rPr>
+              <w:t>Professional class:</w:t>
             </w:r>
           </w:p>
         </w:tc>
         <w:tc>
           <w:tcPr>
-            <w:tcW w:w="5849" w:type="dxa"/>
+            <w:tcW w:w="6329" w:type="dxa"/>
             <w:tcBorders/>
             <w:shd w:fill="auto" w:val="clear"/>
           </w:tcPr>
           <w:p>
             <w:pPr>
               <w:pStyle w:val="Cuerpodetexto"/>
-              <w:spacing w:lineRule="auto" w:line="276" w:before="0" w:after="140"/>
+              <w:spacing w:before="0" w:after="0"/>
               <w:rPr>
                 <w:rFonts w:ascii="Ubuntu" w:hAnsi="Ubuntu"/>
                 <w:sz w:val="22"/>
@@ -227,40 +265,46 @@
         <w:trPr/>
         <w:tc>
           <w:tcPr>
-            <w:tcW w:w="3795" w:type="dxa"/>
+            <w:tcW w:w="3315" w:type="dxa"/>
             <w:tcBorders/>
             <w:shd w:fill="auto" w:val="clear"/>
           </w:tcPr>
           <w:p>
             <w:pPr>
               <w:pStyle w:val="Cuerpodetexto"/>
-              <w:spacing w:lineRule="auto" w:line="276" w:before="0" w:after="140"/>
+              <w:spacing w:before="0" w:after="0"/>
               <w:rPr>
                 <w:rFonts w:ascii="Ubuntu" w:hAnsi="Ubuntu"/>
+                <w:b/>
+                <w:b/>
+                <w:bCs/>
                 <w:sz w:val="22"/>
                 <w:szCs w:val="22"/>
               </w:rPr>
             </w:pPr>
             <w:r>
               <w:rPr>
-                <w:rFonts w:ascii="Ubuntu" w:hAnsi="Ubuntu"/>
-                <w:sz w:val="22"/>
-                <w:szCs w:val="22"/>
-              </w:rPr>
-              <w:t>Departamento:</w:t>
+                <w:rFonts w:eastAsia="Ubuntu" w:ascii="Ubuntu" w:hAnsi="Ubuntu"/>
+                <w:b/>
+                <w:bCs/>
+                <w:sz w:val="22"/>
+                <w:szCs w:val="22"/>
+                <w:lang w:val="en-GB"/>
+              </w:rPr>
+              <w:t>Departament:</w:t>
             </w:r>
           </w:p>
         </w:tc>
         <w:tc>
           <w:tcPr>
-            <w:tcW w:w="5849" w:type="dxa"/>
+            <w:tcW w:w="6329" w:type="dxa"/>
             <w:tcBorders/>
             <w:shd w:fill="auto" w:val="clear"/>
           </w:tcPr>
           <w:p>
             <w:pPr>
               <w:pStyle w:val="Cuerpodetexto"/>
-              <w:spacing w:lineRule="auto" w:line="276" w:before="0" w:after="140"/>
+              <w:spacing w:before="0" w:after="0"/>
               <w:rPr>
                 <w:rFonts w:ascii="Ubuntu" w:hAnsi="Ubuntu"/>
                 <w:sz w:val="22"/>
@@ -282,40 +326,46 @@
         <w:trPr/>
         <w:tc>
           <w:tcPr>
-            <w:tcW w:w="3795" w:type="dxa"/>
+            <w:tcW w:w="3315" w:type="dxa"/>
             <w:tcBorders/>
             <w:shd w:fill="auto" w:val="clear"/>
           </w:tcPr>
           <w:p>
             <w:pPr>
               <w:pStyle w:val="Cuerpodetexto"/>
-              <w:spacing w:lineRule="auto" w:line="276" w:before="0" w:after="140"/>
+              <w:spacing w:before="0" w:after="0"/>
               <w:rPr>
                 <w:rFonts w:ascii="Ubuntu" w:hAnsi="Ubuntu"/>
+                <w:b/>
+                <w:b/>
+                <w:bCs/>
                 <w:sz w:val="22"/>
                 <w:szCs w:val="22"/>
               </w:rPr>
             </w:pPr>
             <w:r>
               <w:rPr>
-                <w:rFonts w:ascii="Ubuntu" w:hAnsi="Ubuntu"/>
-                <w:sz w:val="22"/>
-                <w:szCs w:val="22"/>
-              </w:rPr>
-              <w:t>Centro:</w:t>
+                <w:rFonts w:eastAsia="Ubuntu" w:ascii="Ubuntu" w:hAnsi="Ubuntu"/>
+                <w:b/>
+                <w:bCs/>
+                <w:sz w:val="22"/>
+                <w:szCs w:val="22"/>
+                <w:lang w:val="en-GB"/>
+              </w:rPr>
+              <w:t>Centre:</w:t>
             </w:r>
           </w:p>
         </w:tc>
         <w:tc>
           <w:tcPr>
-            <w:tcW w:w="5849" w:type="dxa"/>
+            <w:tcW w:w="6329" w:type="dxa"/>
             <w:tcBorders/>
             <w:shd w:fill="auto" w:val="clear"/>
           </w:tcPr>
           <w:p>
             <w:pPr>
               <w:pStyle w:val="Cuerpodetexto"/>
-              <w:spacing w:lineRule="auto" w:line="276" w:before="0" w:after="140"/>
+              <w:spacing w:before="0" w:after="0"/>
               <w:rPr>
                 <w:rFonts w:ascii="Ubuntu" w:hAnsi="Ubuntu"/>
                 <w:sz w:val="22"/>
@@ -340,8 +390,8 @@
               </w:rPr>
               <w:t>solicitanteCentro</w:t>
             </w:r>
-            <w:bookmarkStart w:id="1" w:name="__DdeLink__81_3453107348"/>
-            <w:bookmarkStart w:id="2" w:name="__DdeLink__303_3292731288"/>
+            <w:bookmarkStart w:id="1" w:name="__DdeLink__303_3292731288"/>
+            <w:bookmarkStart w:id="2" w:name="__DdeLink__81_3453107348"/>
             <w:r>
               <w:rPr>
                 <w:rFonts w:ascii="Ubuntu" w:hAnsi="Ubuntu"/>
@@ -359,24 +409,24 @@
     <w:p>
       <w:pPr>
         <w:pStyle w:val="Cuerpodetexto"/>
+        <w:rPr/>
+      </w:pPr>
+      <w:r>
         <w:rPr>
-          <w:rFonts w:ascii="Ubuntu" w:hAnsi="Ubuntu"/>
-          <w:sz w:val="22"/>
-          <w:szCs w:val="22"/>
+          <w:rFonts w:eastAsia="Liberation Serif"/>
+          <w:lang w:val="en-GB"/>
         </w:rPr>
-      </w:pPr>
-      <w:r>
-        <w:rPr/>
         <w:br/>
         <w:br/>
       </w:r>
       <w:r>
         <w:rPr>
-          <w:rFonts w:ascii="Ubuntu" w:hAnsi="Ubuntu"/>
+          <w:rFonts w:eastAsia="Ubuntu" w:ascii="Ubuntu" w:hAnsi="Ubuntu"/>
           <w:sz w:val="22"/>
           <w:szCs w:val="22"/>
+          <w:lang w:val="en-GB"/>
         </w:rPr>
-        <w:t>Solicita autorización para participar en el siguiente proyecto de investigación:</w:t>
+        <w:t>Requests authorisation to participate in the following research project:</w:t>
       </w:r>
     </w:p>
     <w:p>
@@ -389,7 +439,10 @@
         </w:rPr>
       </w:pPr>
       <w:r>
-        <w:rPr/>
+        <w:rPr>
+          <w:rFonts w:eastAsia="Liberation Serif"/>
+          <w:lang w:val="en-GB"/>
+        </w:rPr>
         <w:br/>
       </w:r>
     </w:p>
@@ -405,49 +458,56 @@
           <w:bottom w:w="55" w:type="dxa"/>
           <w:right w:w="55" w:type="dxa"/>
         </w:tblCellMar>
+        <w:tblLook w:noVBand="1" w:val="04a0" w:noHBand="0" w:lastColumn="0" w:firstColumn="1" w:lastRow="0" w:firstRow="1"/>
       </w:tblPr>
       <w:tblGrid>
-        <w:gridCol w:w="3795"/>
-        <w:gridCol w:w="5849"/>
+        <w:gridCol w:w="4023"/>
+        <w:gridCol w:w="5621"/>
       </w:tblGrid>
       <w:tr>
         <w:trPr/>
         <w:tc>
           <w:tcPr>
-            <w:tcW w:w="3795" w:type="dxa"/>
+            <w:tcW w:w="4023" w:type="dxa"/>
             <w:tcBorders/>
             <w:shd w:fill="auto" w:val="clear"/>
           </w:tcPr>
           <w:p>
             <w:pPr>
               <w:pStyle w:val="Cuerpodetexto"/>
-              <w:spacing w:lineRule="auto" w:line="276" w:before="0" w:after="140"/>
+              <w:spacing w:before="0" w:after="0"/>
               <w:rPr>
                 <w:rFonts w:ascii="Ubuntu" w:hAnsi="Ubuntu"/>
+                <w:b/>
+                <w:b/>
+                <w:bCs/>
                 <w:sz w:val="22"/>
                 <w:szCs w:val="22"/>
               </w:rPr>
             </w:pPr>
             <w:r>
               <w:rPr>
-                <w:rFonts w:ascii="Ubuntu" w:hAnsi="Ubuntu"/>
-                <w:sz w:val="22"/>
-                <w:szCs w:val="22"/>
-              </w:rPr>
-              <w:t>Datos de la convocatoria:</w:t>
+                <w:rFonts w:eastAsia="Ubuntu" w:ascii="Ubuntu" w:hAnsi="Ubuntu"/>
+                <w:b/>
+                <w:bCs/>
+                <w:sz w:val="22"/>
+                <w:szCs w:val="22"/>
+                <w:lang w:val="en-GB"/>
+              </w:rPr>
+              <w:t>Call details</w:t>
             </w:r>
           </w:p>
         </w:tc>
         <w:tc>
           <w:tcPr>
-            <w:tcW w:w="5849" w:type="dxa"/>
+            <w:tcW w:w="5621" w:type="dxa"/>
             <w:tcBorders/>
             <w:shd w:fill="auto" w:val="clear"/>
           </w:tcPr>
           <w:p>
             <w:pPr>
               <w:pStyle w:val="Cuerpodetexto"/>
-              <w:spacing w:lineRule="auto" w:line="276" w:before="0" w:after="140"/>
+              <w:spacing w:before="0" w:after="0"/>
               <w:rPr>
                 <w:rFonts w:ascii="Ubuntu" w:hAnsi="Ubuntu"/>
                 <w:sz w:val="22"/>
@@ -469,40 +529,46 @@
         <w:trPr/>
         <w:tc>
           <w:tcPr>
-            <w:tcW w:w="3795" w:type="dxa"/>
+            <w:tcW w:w="4023" w:type="dxa"/>
             <w:tcBorders/>
             <w:shd w:fill="auto" w:val="clear"/>
           </w:tcPr>
           <w:p>
             <w:pPr>
               <w:pStyle w:val="Cuerpodetexto"/>
-              <w:spacing w:lineRule="auto" w:line="276" w:before="0" w:after="140"/>
+              <w:spacing w:before="0" w:after="0"/>
               <w:rPr>
                 <w:rFonts w:ascii="Ubuntu" w:hAnsi="Ubuntu"/>
+                <w:b/>
+                <w:b/>
+                <w:bCs/>
                 <w:sz w:val="22"/>
                 <w:szCs w:val="22"/>
               </w:rPr>
             </w:pPr>
             <w:r>
               <w:rPr>
-                <w:rFonts w:ascii="Ubuntu" w:hAnsi="Ubuntu"/>
-                <w:sz w:val="22"/>
-                <w:szCs w:val="22"/>
-              </w:rPr>
-              <w:t>Dedicación al proyecto:</w:t>
+                <w:rFonts w:eastAsia="Ubuntu" w:ascii="Ubuntu" w:hAnsi="Ubuntu"/>
+                <w:b/>
+                <w:bCs/>
+                <w:sz w:val="22"/>
+                <w:szCs w:val="22"/>
+                <w:lang w:val="en-GB"/>
+              </w:rPr>
+              <w:t>Dedication to the project:</w:t>
             </w:r>
           </w:p>
         </w:tc>
         <w:tc>
           <w:tcPr>
-            <w:tcW w:w="5849" w:type="dxa"/>
+            <w:tcW w:w="5621" w:type="dxa"/>
             <w:tcBorders/>
             <w:shd w:fill="auto" w:val="clear"/>
           </w:tcPr>
           <w:p>
             <w:pPr>
               <w:pStyle w:val="Cuerpodetexto"/>
-              <w:spacing w:lineRule="auto" w:line="276" w:before="0" w:after="140"/>
+              <w:spacing w:before="0" w:after="0"/>
               <w:rPr>
                 <w:rFonts w:ascii="Ubuntu" w:hAnsi="Ubuntu"/>
                 <w:sz w:val="22"/>
@@ -524,40 +590,46 @@
         <w:trPr/>
         <w:tc>
           <w:tcPr>
-            <w:tcW w:w="3795" w:type="dxa"/>
+            <w:tcW w:w="4023" w:type="dxa"/>
             <w:tcBorders/>
             <w:shd w:fill="auto" w:val="clear"/>
           </w:tcPr>
           <w:p>
             <w:pPr>
               <w:pStyle w:val="Cuerpodetexto"/>
-              <w:spacing w:lineRule="auto" w:line="276" w:before="0" w:after="140"/>
+              <w:spacing w:before="0" w:after="0"/>
               <w:rPr>
                 <w:rFonts w:ascii="Ubuntu" w:hAnsi="Ubuntu"/>
+                <w:b/>
+                <w:b/>
+                <w:bCs/>
                 <w:sz w:val="22"/>
                 <w:szCs w:val="22"/>
               </w:rPr>
             </w:pPr>
             <w:r>
               <w:rPr>
-                <w:rFonts w:ascii="Ubuntu" w:hAnsi="Ubuntu"/>
-                <w:sz w:val="22"/>
-                <w:szCs w:val="22"/>
-              </w:rPr>
-              <w:t>Título del proyecto:</w:t>
+                <w:rFonts w:eastAsia="Ubuntu" w:ascii="Ubuntu" w:hAnsi="Ubuntu"/>
+                <w:b/>
+                <w:bCs/>
+                <w:sz w:val="22"/>
+                <w:szCs w:val="22"/>
+                <w:lang w:val="en-GB"/>
+              </w:rPr>
+              <w:t>Project title:</w:t>
             </w:r>
           </w:p>
         </w:tc>
         <w:tc>
           <w:tcPr>
-            <w:tcW w:w="5849" w:type="dxa"/>
+            <w:tcW w:w="5621" w:type="dxa"/>
             <w:tcBorders/>
             <w:shd w:fill="auto" w:val="clear"/>
           </w:tcPr>
           <w:p>
             <w:pPr>
               <w:pStyle w:val="Cuerpodetexto"/>
-              <w:spacing w:lineRule="auto" w:line="276" w:before="0" w:after="140"/>
+              <w:spacing w:before="0" w:after="0"/>
               <w:rPr>
                 <w:rFonts w:ascii="Ubuntu" w:hAnsi="Ubuntu"/>
                 <w:sz w:val="22"/>
@@ -579,40 +651,46 @@
         <w:trPr/>
         <w:tc>
           <w:tcPr>
-            <w:tcW w:w="3795" w:type="dxa"/>
+            <w:tcW w:w="4023" w:type="dxa"/>
             <w:tcBorders/>
             <w:shd w:fill="auto" w:val="clear"/>
           </w:tcPr>
           <w:p>
             <w:pPr>
               <w:pStyle w:val="Cuerpodetexto"/>
-              <w:spacing w:lineRule="auto" w:line="276" w:before="0" w:after="140"/>
+              <w:spacing w:before="0" w:after="0"/>
               <w:rPr>
                 <w:rFonts w:ascii="Ubuntu" w:hAnsi="Ubuntu"/>
+                <w:b/>
+                <w:b/>
+                <w:bCs/>
                 <w:sz w:val="22"/>
                 <w:szCs w:val="22"/>
               </w:rPr>
             </w:pPr>
             <w:r>
               <w:rPr>
-                <w:rFonts w:ascii="Ubuntu" w:hAnsi="Ubuntu"/>
-                <w:sz w:val="22"/>
-                <w:szCs w:val="22"/>
-              </w:rPr>
-              <w:t>Universidad por la que se presenta:</w:t>
+                <w:rFonts w:eastAsia="Ubuntu" w:ascii="Ubuntu" w:hAnsi="Ubuntu"/>
+                <w:b/>
+                <w:bCs/>
+                <w:sz w:val="22"/>
+                <w:szCs w:val="22"/>
+                <w:lang w:val="en-GB"/>
+              </w:rPr>
+              <w:t>University for which you are applying:</w:t>
             </w:r>
           </w:p>
         </w:tc>
         <w:tc>
           <w:tcPr>
-            <w:tcW w:w="5849" w:type="dxa"/>
+            <w:tcW w:w="5621" w:type="dxa"/>
             <w:tcBorders/>
             <w:shd w:fill="auto" w:val="clear"/>
           </w:tcPr>
           <w:p>
             <w:pPr>
               <w:pStyle w:val="Cuerpodetexto"/>
-              <w:spacing w:lineRule="auto" w:line="276" w:before="0" w:after="140"/>
+              <w:spacing w:before="0" w:after="0"/>
               <w:rPr>
                 <w:rFonts w:ascii="Ubuntu" w:hAnsi="Ubuntu"/>
                 <w:sz w:val="22"/>
@@ -637,16 +715,20 @@
         <w:rPr/>
       </w:pPr>
       <w:r>
-        <w:rPr/>
+        <w:rPr>
+          <w:rFonts w:eastAsia="Liberation Serif"/>
+          <w:lang w:val="en-GB"/>
+        </w:rPr>
         <w:br/>
       </w:r>
       <w:r>
         <w:rPr>
-          <w:rFonts w:ascii="Ubuntu" w:hAnsi="Ubuntu"/>
+          <w:rFonts w:eastAsia="Ubuntu" w:ascii="Ubuntu" w:hAnsi="Ubuntu"/>
           <w:sz w:val="22"/>
           <w:szCs w:val="22"/>
+          <w:lang w:val="en-GB"/>
         </w:rPr>
-        <w:t>{{fieldCapitalizeInvestigador}} principal: {{investigador}}</w:t>
+        <w:t>Lead researcher: {{investigador}}</w:t>
       </w:r>
     </w:p>
     <w:p>
@@ -661,13 +743,14 @@
       </w:pPr>
       <w:r>
         <w:rPr>
-          <w:rFonts w:ascii="Ubuntu" w:hAnsi="Ubuntu"/>
+          <w:rFonts w:eastAsia="Ubuntu" w:ascii="Ubuntu" w:hAnsi="Ubuntu"/>
           <w:sz w:val="22"/>
           <w:szCs w:val="22"/>
+          <w:lang w:val="en-GB"/>
         </w:rPr>
         <w:br/>
         <w:br/>
-        <w:t>Murcia, a {{fechaActual}}</w:t>
+        <w:t>Leioa, on {{fechaActual}}</w:t>
       </w:r>
     </w:p>
     <w:p>
@@ -683,8 +766,109 @@
           <w:szCs w:val="22"/>
         </w:rPr>
         <w:br/>
+      </w:r>
+      <w:r>
+        <w:rPr>
+          <w:rFonts w:eastAsia="Ubuntu" w:ascii="Ubuntu" w:hAnsi="Ubuntu"/>
+          <w:sz w:val="22"/>
+          <w:szCs w:val="22"/>
+          <w:lang w:val="en-GB"/>
+        </w:rPr>
         <w:br/>
-        <w:t>María Senena Corbalán García, Vicerrectora de Investigación e Internacionalización de la Universidad de Murcia, Autoriza a {{?isSolicitanteMasculino}}D.{{/}}{{?!isSolicitanteMasculino}}Dña.{{/}} {{solicitanteNombre}} a participar en el Proyecto de Investigación arriba indicado.</w:t>
+        <w:t>Inmaculada Arostegui Madariaga, Vice-Rector for Research at the University of the Basque Country/Euskal Herriko Unibersitatea,</w:t>
+      </w:r>
+    </w:p>
+    <w:p>
+      <w:pPr>
+        <w:pStyle w:val="Normal"/>
+        <w:jc w:val="both"/>
+        <w:rPr>
+          <w:rFonts w:ascii="Ubuntu" w:hAnsi="Ubuntu"/>
+          <w:sz w:val="22"/>
+          <w:szCs w:val="22"/>
+        </w:rPr>
+      </w:pPr>
+      <w:r>
+        <w:rPr>
+          <w:rFonts w:ascii="Ubuntu" w:hAnsi="Ubuntu"/>
+          <w:sz w:val="22"/>
+          <w:szCs w:val="22"/>
+        </w:rPr>
+        <w:br/>
+      </w:r>
+    </w:p>
+    <w:p>
+      <w:pPr>
+        <w:pStyle w:val="Normal"/>
+        <w:jc w:val="both"/>
+        <w:rPr>
+          <w:rFonts w:ascii="Ubuntu" w:hAnsi="Ubuntu"/>
+          <w:sz w:val="22"/>
+          <w:szCs w:val="22"/>
+        </w:rPr>
+      </w:pPr>
+      <w:r>
+        <w:rPr>
+          <w:rFonts w:eastAsia="Ubuntu" w:ascii="Ubuntu" w:hAnsi="Ubuntu"/>
+          <w:sz w:val="22"/>
+          <w:szCs w:val="22"/>
+          <w:lang w:val="en-GB"/>
+        </w:rPr>
+        <w:t>Authorises:</w:t>
+      </w:r>
+    </w:p>
+    <w:p>
+      <w:pPr>
+        <w:pStyle w:val="Normal"/>
+        <w:jc w:val="both"/>
+        <w:rPr>
+          <w:rFonts w:ascii="Ubuntu" w:hAnsi="Ubuntu"/>
+          <w:sz w:val="22"/>
+          <w:szCs w:val="22"/>
+        </w:rPr>
+      </w:pPr>
+      <w:r>
+        <w:rPr>
+          <w:rFonts w:ascii="Ubuntu" w:hAnsi="Ubuntu"/>
+          <w:sz w:val="22"/>
+          <w:szCs w:val="22"/>
+        </w:rPr>
+        <w:t>{{solicitanteNombre}}</w:t>
+      </w:r>
+    </w:p>
+    <w:p>
+      <w:pPr>
+        <w:pStyle w:val="Normal"/>
+        <w:jc w:val="both"/>
+        <w:rPr>
+          <w:rFonts w:ascii="Ubuntu" w:hAnsi="Ubuntu"/>
+          <w:sz w:val="22"/>
+          <w:szCs w:val="22"/>
+        </w:rPr>
+      </w:pPr>
+      <w:r>
+        <w:rPr>
+          <w:rFonts w:ascii="Ubuntu" w:hAnsi="Ubuntu"/>
+          <w:sz w:val="22"/>
+          <w:szCs w:val="22"/>
+        </w:rPr>
+        <w:br/>
+      </w:r>
+    </w:p>
+    <w:p>
+      <w:pPr>
+        <w:pStyle w:val="Normal"/>
+        <w:jc w:val="both"/>
+        <w:rPr/>
+      </w:pPr>
+      <w:r>
+        <w:rPr>
+          <w:rFonts w:eastAsia="Ubuntu" w:ascii="Ubuntu" w:hAnsi="Ubuntu"/>
+          <w:sz w:val="22"/>
+          <w:szCs w:val="22"/>
+          <w:lang w:val="en-GB"/>
+        </w:rPr>
+        <w:t>to participate in the above-mentioned Research Project.</w:t>
       </w:r>
     </w:p>
     <w:sectPr>
@@ -692,7 +876,7 @@
       <w:footerReference w:type="default" r:id="rId3"/>
       <w:type w:val="nextPage"/>
       <w:pgSz w:w="11906" w:h="16838"/>
-      <w:pgMar w:left="1134" w:right="1134" w:header="1134" w:top="2268" w:footer="1134" w:bottom="2019" w:gutter="0"/>
+      <w:pgMar w:left="1134" w:right="1134" w:header="1134" w:top="1977" w:footer="470" w:bottom="1969" w:gutter="0"/>
       <w:pgNumType w:fmt="decimal"/>
       <w:formProt w:val="false"/>
       <w:textDirection w:val="lrTb"/>
@@ -704,18 +888,27 @@
 
 <file path=word/footer1.xml><?xml version="1.0" encoding="utf-8"?>
 <w:ftr xmlns:o="urn:schemas-microsoft-com:office:office" xmlns:r="http://schemas.openxmlformats.org/officeDocument/2006/relationships" xmlns:v="urn:schemas-microsoft-com:vml" xmlns:w="http://schemas.openxmlformats.org/wordprocessingml/2006/main" xmlns:w10="urn:schemas-microsoft-com:office:word" xmlns:wp="http://schemas.openxmlformats.org/drawingml/2006/wordprocessingDrawing" xmlns:wps="http://schemas.microsoft.com/office/word/2010/wordprocessingShape" xmlns:wpg="http://schemas.microsoft.com/office/word/2010/wordprocessingGroup" xmlns:mc="http://schemas.openxmlformats.org/markup-compatibility/2006" xmlns:wp14="http://schemas.microsoft.com/office/word/2010/wordprocessingDrawing" xmlns:w14="http://schemas.microsoft.com/office/word/2010/wordml" mc:Ignorable="w14 wp14">
+  <w:p>
+    <w:pPr>
+      <w:pStyle w:val="Cuerpodetexto"/>
+      <w:spacing w:lineRule="auto" w:line="240" w:before="0" w:after="0"/>
+      <w:jc w:val="center"/>
+      <w:rPr/>
+    </w:pPr>
+    <w:r>
+      <w:rPr/>
+    </w:r>
+  </w:p>
   <w:tbl>
     <w:tblPr>
-      <w:tblW w:w="5000" w:type="pct"/>
+      <w:tblW w:w="9645" w:type="dxa"/>
       <w:jc w:val="left"/>
-      <w:tblInd w:w="-3" w:type="dxa"/>
+      <w:tblInd w:w="0" w:type="dxa"/>
       <w:tblBorders>
         <w:top w:val="single" w:sz="2" w:space="0" w:color="FFFFFF"/>
         <w:left w:val="single" w:sz="2" w:space="0" w:color="FFFFFF"/>
         <w:bottom w:val="single" w:sz="2" w:space="0" w:color="FFFFFF"/>
-        <w:right w:val="single" w:sz="2" w:space="0" w:color="FFFFFF"/>
         <w:insideH w:val="single" w:sz="2" w:space="0" w:color="FFFFFF"/>
-        <w:insideV w:val="single" w:sz="2" w:space="0" w:color="FFFFFF"/>
       </w:tblBorders>
       <w:tblCellMar>
         <w:top w:w="55" w:type="dxa"/>
@@ -723,18 +916,74 @@
         <w:bottom w:w="55" w:type="dxa"/>
         <w:right w:w="55" w:type="dxa"/>
       </w:tblCellMar>
-      <w:tblLook w:lastRow="0" w:firstRow="0" w:lastColumn="0" w:firstColumn="0" w:val="0600" w:noHBand="1" w:noVBand="1"/>
+      <w:tblLook w:lastRow="0" w:firstRow="1" w:lastColumn="0" w:firstColumn="1" w:val="04a0" w:noHBand="0" w:noVBand="1"/>
     </w:tblPr>
     <w:tblGrid>
-      <w:gridCol w:w="9638"/>
+      <w:gridCol w:w="8668"/>
+      <w:gridCol w:w="976"/>
     </w:tblGrid>
     <w:tr>
-      <w:trPr>
-        <w:trHeight w:val="21" w:hRule="atLeast"/>
-      </w:trPr>
+      <w:trPr/>
       <w:tc>
         <w:tcPr>
-          <w:tcW w:w="9638" w:type="dxa"/>
+          <w:tcW w:w="8668" w:type="dxa"/>
+          <w:tcBorders>
+            <w:top w:val="single" w:sz="2" w:space="0" w:color="FFFFFF"/>
+            <w:left w:val="single" w:sz="2" w:space="0" w:color="FFFFFF"/>
+            <w:bottom w:val="single" w:sz="2" w:space="0" w:color="FFFFFF"/>
+            <w:insideH w:val="single" w:sz="2" w:space="0" w:color="FFFFFF"/>
+          </w:tcBorders>
+          <w:shd w:fill="auto" w:val="clear"/>
+        </w:tcPr>
+        <w:p>
+          <w:pPr>
+            <w:pStyle w:val="Cuerpodetexto"/>
+            <w:spacing w:lineRule="auto" w:line="240" w:before="0" w:after="0"/>
+            <w:jc w:val="center"/>
+            <w:rPr>
+              <w:rStyle w:val="EnlacedeInternet"/>
+              <w:rFonts w:ascii="Ubuntu" w:hAnsi="Ubuntu"/>
+              <w:color w:val="auto"/>
+              <w:sz w:val="21"/>
+              <w:szCs w:val="21"/>
+              <w:u w:val="none"/>
+            </w:rPr>
+          </w:pPr>
+          <w:r>
+            <w:rPr>
+              <w:rStyle w:val="EnlacedeInternet"/>
+              <w:rFonts w:eastAsia="Ubuntu" w:ascii="Ubuntu" w:hAnsi="Ubuntu"/>
+              <w:color w:val="auto"/>
+              <w:sz w:val="21"/>
+              <w:szCs w:val="21"/>
+              <w:u w:val="none"/>
+              <w:lang w:val="en-GB"/>
+            </w:rPr>
+            <w:t>Edificio Rectorado. Barrio Sarriena s/n-48940-Leioa (Spain)</w:t>
+          </w:r>
+        </w:p>
+        <w:p>
+          <w:pPr>
+            <w:pStyle w:val="Cuerpodetexto"/>
+            <w:spacing w:lineRule="auto" w:line="240" w:before="0" w:after="0"/>
+            <w:jc w:val="center"/>
+            <w:rPr/>
+          </w:pPr>
+          <w:r>
+            <w:rPr>
+              <w:rStyle w:val="EnlacedeInternet"/>
+              <w:rFonts w:eastAsia="Ubuntu" w:ascii="Ubuntu" w:hAnsi="Ubuntu"/>
+              <w:sz w:val="21"/>
+              <w:szCs w:val="21"/>
+              <w:lang w:val="en-GB"/>
+            </w:rPr>
+            <w:t>www.ehu.eus</w:t>
+          </w:r>
+        </w:p>
+      </w:tc>
+      <w:tc>
+        <w:tcPr>
+          <w:tcW w:w="976" w:type="dxa"/>
           <w:tcBorders>
             <w:top w:val="single" w:sz="2" w:space="0" w:color="FFFFFF"/>
             <w:left w:val="single" w:sz="2" w:space="0" w:color="FFFFFF"/>
@@ -747,45 +996,108 @@
         </w:tcPr>
         <w:p>
           <w:pPr>
-            <w:pStyle w:val="Cuerpodetexto"/>
-            <w:jc w:val="center"/>
+            <w:pStyle w:val="Contenidodelatabla"/>
+            <w:jc w:val="right"/>
             <w:rPr/>
           </w:pPr>
-          <w:hyperlink r:id="rId1" w:tgtFrame="_blank">
-            <w:r>
-              <w:rPr>
-                <w:rStyle w:val="EnlacedeInternet"/>
-                <w:rFonts w:ascii="Ubuntu" w:hAnsi="Ubuntu"/>
-                <w:color w:val="auto"/>
-                <w:sz w:val="20"/>
-                <w:szCs w:val="20"/>
-                <w:u w:val="none"/>
-              </w:rPr>
-              <w:t>Rectory Building. Sarriena Neighborhood, w/n - 48940 – Leioa</w:t>
-            </w:r>
-          </w:hyperlink>
-        </w:p>
-        <w:p>
-          <w:pPr>
-            <w:pStyle w:val="Normal"/>
-            <w:spacing w:lineRule="auto" w:line="240" w:before="0" w:after="0"/>
-            <w:jc w:val="center"/>
-            <w:rPr/>
-          </w:pPr>
-          <w:hyperlink r:id="rId2" w:tgtFrame="_blank">
-            <w:r>
-              <w:rPr>
-                <w:rStyle w:val="EnlacedeInternet"/>
-                <w:rFonts w:eastAsia="Ubuntu" w:ascii="Ubuntu" w:hAnsi="Ubuntu"/>
-                <w:color w:val="auto"/>
-                <w:sz w:val="20"/>
-                <w:szCs w:val="20"/>
-                <w:u w:val="single"/>
-                <w:lang w:val="en-GB"/>
-              </w:rPr>
-              <w:t>www.ehu.eus/ceid</w:t>
-            </w:r>
-          </w:hyperlink>
+          <w:r>
+            <w:rPr>
+              <w:rFonts w:ascii="Ubuntu" w:hAnsi="Ubuntu"/>
+              <w:sz w:val="21"/>
+              <w:szCs w:val="21"/>
+            </w:rPr>
+            <w:fldChar w:fldCharType="begin"/>
+          </w:r>
+          <w:r>
+            <w:rPr>
+              <w:sz w:val="21"/>
+              <w:szCs w:val="21"/>
+              <w:rFonts w:ascii="Ubuntu" w:hAnsi="Ubuntu"/>
+            </w:rPr>
+            <w:instrText> PAGE </w:instrText>
+          </w:r>
+          <w:r>
+            <w:rPr>
+              <w:sz w:val="21"/>
+              <w:szCs w:val="21"/>
+              <w:rFonts w:ascii="Ubuntu" w:hAnsi="Ubuntu"/>
+            </w:rPr>
+            <w:fldChar w:fldCharType="separate"/>
+          </w:r>
+          <w:r>
+            <w:rPr>
+              <w:sz w:val="21"/>
+              <w:szCs w:val="21"/>
+              <w:rFonts w:ascii="Ubuntu" w:hAnsi="Ubuntu"/>
+            </w:rPr>
+            <w:t>1</w:t>
+          </w:r>
+          <w:r>
+            <w:rPr>
+              <w:sz w:val="21"/>
+              <w:szCs w:val="21"/>
+              <w:rFonts w:ascii="Ubuntu" w:hAnsi="Ubuntu"/>
+            </w:rPr>
+            <w:fldChar w:fldCharType="end"/>
+          </w:r>
+          <w:r>
+            <w:rPr>
+              <w:rFonts w:eastAsia="Ubuntu" w:ascii="Ubuntu" w:hAnsi="Ubuntu"/>
+              <w:sz w:val="21"/>
+              <w:szCs w:val="21"/>
+              <w:lang w:val="en-GB"/>
+            </w:rPr>
+            <w:t xml:space="preserve"> </w:t>
+          </w:r>
+          <w:r>
+            <w:rPr>
+              <w:rFonts w:eastAsia="Ubuntu" w:ascii="Ubuntu" w:hAnsi="Ubuntu"/>
+              <w:sz w:val="21"/>
+              <w:szCs w:val="21"/>
+              <w:lang w:val="en-GB"/>
+            </w:rPr>
+            <w:t xml:space="preserve">of </w:t>
+          </w:r>
+          <w:r>
+            <w:rPr>
+              <w:rFonts w:ascii="Ubuntu" w:hAnsi="Ubuntu"/>
+              <w:sz w:val="21"/>
+              <w:szCs w:val="21"/>
+            </w:rPr>
+            <w:fldChar w:fldCharType="begin"/>
+          </w:r>
+          <w:r>
+            <w:rPr>
+              <w:sz w:val="21"/>
+              <w:szCs w:val="21"/>
+              <w:rFonts w:ascii="Ubuntu" w:hAnsi="Ubuntu"/>
+            </w:rPr>
+            <w:instrText> NUMPAGES </w:instrText>
+          </w:r>
+          <w:r>
+            <w:rPr>
+              <w:sz w:val="21"/>
+              <w:szCs w:val="21"/>
+              <w:rFonts w:ascii="Ubuntu" w:hAnsi="Ubuntu"/>
+            </w:rPr>
+            <w:fldChar w:fldCharType="separate"/>
+          </w:r>
+          <w:r>
+            <w:rPr>
+              <w:sz w:val="21"/>
+              <w:szCs w:val="21"/>
+              <w:rFonts w:ascii="Ubuntu" w:hAnsi="Ubuntu"/>
+            </w:rPr>
+            <w:t>1</w:t>
+          </w:r>
+          <w:r>
+            <w:rPr>
+              <w:sz w:val="21"/>
+              <w:szCs w:val="21"/>
+              <w:rFonts w:ascii="Ubuntu" w:hAnsi="Ubuntu"/>
+            </w:rPr>
+            <w:fldChar w:fldCharType="end"/>
+          </w:r>
         </w:p>
       </w:tc>
     </w:tr>
@@ -794,12 +1106,13 @@
     <w:pPr>
       <w:pStyle w:val="Normal"/>
       <w:rPr>
-        <w:vanish/>
+        <w:rStyle w:val="EnlacedeInternet"/>
+        <w:rFonts w:ascii="Ubuntu" w:hAnsi="Ubuntu"/>
       </w:rPr>
     </w:pPr>
     <w:r>
       <w:rPr>
-        <w:vanish/>
+        <w:rFonts w:ascii="Ubuntu" w:hAnsi="Ubuntu"/>
       </w:rPr>
     </w:r>
   </w:p>
@@ -810,13 +1123,20 @@
 <w:hdr xmlns:o="urn:schemas-microsoft-com:office:office" xmlns:r="http://schemas.openxmlformats.org/officeDocument/2006/relationships" xmlns:v="urn:schemas-microsoft-com:vml" xmlns:w="http://schemas.openxmlformats.org/wordprocessingml/2006/main" xmlns:w10="urn:schemas-microsoft-com:office:word" xmlns:wp="http://schemas.openxmlformats.org/drawingml/2006/wordprocessingDrawing" xmlns:wps="http://schemas.microsoft.com/office/word/2010/wordprocessingShape" xmlns:wpg="http://schemas.microsoft.com/office/word/2010/wordprocessingGroup" xmlns:mc="http://schemas.openxmlformats.org/markup-compatibility/2006" xmlns:wp14="http://schemas.microsoft.com/office/word/2010/wordprocessingDrawing" xmlns:w14="http://schemas.microsoft.com/office/word/2010/wordml" mc:Ignorable="w14 wp14">
   <w:p>
     <w:pPr>
-      <w:pStyle w:val="Cabecera"/>
+      <w:pStyle w:val="Normal"/>
+      <w:spacing w:lineRule="atLeast" w:line="285"/>
       <w:jc w:val="center"/>
-      <w:rPr/>
+      <w:rPr>
+        <w:sz w:val="20"/>
+        <w:szCs w:val="20"/>
+      </w:rPr>
     </w:pPr>
     <w:r>
       <w:rPr>
-        <w:rFonts w:ascii="Ubuntu" w:hAnsi="Ubuntu"/>
+        <w:rFonts w:eastAsia="Ubuntu" w:ascii="Ubuntu" w:hAnsi="Ubuntu"/>
+        <w:sz w:val="20"/>
+        <w:szCs w:val="20"/>
+        <w:lang w:val="en-GB"/>
       </w:rPr>
       <w:t>{{@headerImg}}</w:t>
     </w:r>
@@ -1031,19 +1351,393 @@
       </w:rPr>
     </w:rPrDefault>
     <w:pPrDefault>
-      <w:pPr>
-        <w:widowControl/>
-      </w:pPr>
+      <w:pPr/>
     </w:pPrDefault>
   </w:docDefaults>
-  <w:style w:type="paragraph" w:styleId="Normal">
+  <w:latentStyles w:defLockedState="0" w:defUIPriority="99" w:defSemiHidden="0" w:defUnhideWhenUsed="0" w:defQFormat="0" w:count="376">
+    <w:lsdException w:name="Normal" w:uiPriority="0" w:qFormat="1"/>
+    <w:lsdException w:name="heading 1" w:uiPriority="9" w:qFormat="1"/>
+    <w:lsdException w:name="heading 2" w:uiPriority="9" w:semiHidden="1" w:unhideWhenUsed="1" w:qFormat="1"/>
+    <w:lsdException w:name="heading 3" w:uiPriority="9" w:semiHidden="1" w:unhideWhenUsed="1" w:qFormat="1"/>
+    <w:lsdException w:name="heading 4" w:uiPriority="9" w:semiHidden="1" w:unhideWhenUsed="1" w:qFormat="1"/>
+    <w:lsdException w:name="heading 5" w:uiPriority="9" w:semiHidden="1" w:unhideWhenUsed="1" w:qFormat="1"/>
+    <w:lsdException w:name="heading 6" w:uiPriority="9" w:semiHidden="1" w:unhideWhenUsed="1" w:qFormat="1"/>
+    <w:lsdException w:name="heading 7" w:uiPriority="9" w:semiHidden="1" w:unhideWhenUsed="1" w:qFormat="1"/>
+    <w:lsdException w:name="heading 8" w:uiPriority="9" w:semiHidden="1" w:unhideWhenUsed="1" w:qFormat="1"/>
+    <w:lsdException w:name="heading 9" w:uiPriority="9" w:semiHidden="1" w:unhideWhenUsed="1" w:qFormat="1"/>
+    <w:lsdException w:name="index 1" w:semiHidden="1" w:unhideWhenUsed="1"/>
+    <w:lsdException w:name="index 2" w:semiHidden="1" w:unhideWhenUsed="1"/>
+    <w:lsdException w:name="index 3" w:semiHidden="1" w:unhideWhenUsed="1"/>
+    <w:lsdException w:name="index 4" w:semiHidden="1" w:unhideWhenUsed="1"/>
+    <w:lsdException w:name="index 5" w:semiHidden="1" w:unhideWhenUsed="1"/>
+    <w:lsdException w:name="index 6" w:semiHidden="1" w:unhideWhenUsed="1"/>
+    <w:lsdException w:name="index 7" w:semiHidden="1" w:unhideWhenUsed="1"/>
+    <w:lsdException w:name="index 8" w:semiHidden="1" w:unhideWhenUsed="1"/>
+    <w:lsdException w:name="index 9" w:semiHidden="1" w:unhideWhenUsed="1"/>
+    <w:lsdException w:name="toc 1" w:uiPriority="39" w:semiHidden="1" w:unhideWhenUsed="1"/>
+    <w:lsdException w:name="toc 2" w:uiPriority="39" w:semiHidden="1" w:unhideWhenUsed="1"/>
+    <w:lsdException w:name="toc 3" w:uiPriority="39" w:semiHidden="1" w:unhideWhenUsed="1"/>
+    <w:lsdException w:name="toc 4" w:uiPriority="39" w:semiHidden="1" w:unhideWhenUsed="1"/>
+    <w:lsdException w:name="toc 5" w:uiPriority="39" w:semiHidden="1" w:unhideWhenUsed="1"/>
+    <w:lsdException w:name="toc 6" w:uiPriority="39" w:semiHidden="1" w:unhideWhenUsed="1"/>
+    <w:lsdException w:name="toc 7" w:uiPriority="39" w:semiHidden="1" w:unhideWhenUsed="1"/>
+    <w:lsdException w:name="toc 8" w:uiPriority="39" w:semiHidden="1" w:unhideWhenUsed="1"/>
+    <w:lsdException w:name="toc 9" w:uiPriority="39" w:semiHidden="1" w:unhideWhenUsed="1"/>
+    <w:lsdException w:name="Normal Indent" w:semiHidden="1" w:unhideWhenUsed="1"/>
+    <w:lsdException w:name="footnote text" w:semiHidden="1" w:unhideWhenUsed="1"/>
+    <w:lsdException w:name="annotation text" w:semiHidden="1" w:unhideWhenUsed="1"/>
+    <w:lsdException w:name="header" w:semiHidden="1" w:unhideWhenUsed="1"/>
+    <w:lsdException w:name="footer" w:semiHidden="1" w:unhideWhenUsed="1"/>
+    <w:lsdException w:name="index heading" w:semiHidden="1" w:unhideWhenUsed="1"/>
+    <w:lsdException w:name="caption" w:uiPriority="35" w:semiHidden="1" w:unhideWhenUsed="1" w:qFormat="1"/>
+    <w:lsdException w:name="table of figures" w:semiHidden="1" w:unhideWhenUsed="1"/>
+    <w:lsdException w:name="envelope address" w:semiHidden="1" w:unhideWhenUsed="1"/>
+    <w:lsdException w:name="envelope return" w:semiHidden="1" w:unhideWhenUsed="1"/>
+    <w:lsdException w:name="footnote reference" w:semiHidden="1" w:unhideWhenUsed="1"/>
+    <w:lsdException w:name="annotation reference" w:semiHidden="1" w:unhideWhenUsed="1"/>
+    <w:lsdException w:name="line number" w:semiHidden="1" w:unhideWhenUsed="1"/>
+    <w:lsdException w:name="page number" w:semiHidden="1" w:unhideWhenUsed="1"/>
+    <w:lsdException w:name="endnote reference" w:semiHidden="1" w:unhideWhenUsed="1"/>
+    <w:lsdException w:name="endnote text" w:semiHidden="1" w:unhideWhenUsed="1"/>
+    <w:lsdException w:name="table of authorities" w:semiHidden="1" w:unhideWhenUsed="1"/>
+    <w:lsdException w:name="macro" w:semiHidden="1" w:unhideWhenUsed="1"/>
+    <w:lsdException w:name="toa heading" w:semiHidden="1" w:unhideWhenUsed="1"/>
+    <w:lsdException w:name="List" w:semiHidden="1" w:unhideWhenUsed="1"/>
+    <w:lsdException w:name="List Bullet" w:semiHidden="1" w:unhideWhenUsed="1"/>
+    <w:lsdException w:name="List Number" w:semiHidden="1" w:unhideWhenUsed="1"/>
+    <w:lsdException w:name="List 2" w:semiHidden="1" w:unhideWhenUsed="1"/>
+    <w:lsdException w:name="List 3" w:semiHidden="1" w:unhideWhenUsed="1"/>
+    <w:lsdException w:name="List 4" w:semiHidden="1" w:unhideWhenUsed="1"/>
+    <w:lsdException w:name="List 5" w:semiHidden="1" w:unhideWhenUsed="1"/>
+    <w:lsdException w:name="List Bullet 2" w:semiHidden="1" w:unhideWhenUsed="1"/>
+    <w:lsdException w:name="List Bullet 3" w:semiHidden="1" w:unhideWhenUsed="1"/>
+    <w:lsdException w:name="List Bullet 4" w:semiHidden="1" w:unhideWhenUsed="1"/>
+    <w:lsdException w:name="List Bullet 5" w:semiHidden="1" w:unhideWhenUsed="1"/>
+    <w:lsdException w:name="List Number 2" w:semiHidden="1" w:unhideWhenUsed="1"/>
+    <w:lsdException w:name="List Number 3" w:semiHidden="1" w:unhideWhenUsed="1"/>
+    <w:lsdException w:name="List Number 4" w:semiHidden="1" w:unhideWhenUsed="1"/>
+    <w:lsdException w:name="List Number 5" w:semiHidden="1" w:unhideWhenUsed="1"/>
+    <w:lsdException w:name="Title" w:uiPriority="10" w:qFormat="1"/>
+    <w:lsdException w:name="Closing" w:semiHidden="1" w:unhideWhenUsed="1"/>
+    <w:lsdException w:name="Signature" w:semiHidden="1" w:unhideWhenUsed="1"/>
+    <w:lsdException w:name="Default Paragraph Font" w:uiPriority="1" w:semiHidden="1" w:unhideWhenUsed="1"/>
+    <w:lsdException w:name="Body Text" w:semiHidden="1" w:unhideWhenUsed="1"/>
+    <w:lsdException w:name="Body Text Indent" w:semiHidden="1" w:unhideWhenUsed="1"/>
+    <w:lsdException w:name="List Continue" w:semiHidden="1" w:unhideWhenUsed="1"/>
+    <w:lsdException w:name="List Continue 2" w:semiHidden="1" w:unhideWhenUsed="1"/>
+    <w:lsdException w:name="List Continue 3" w:semiHidden="1" w:unhideWhenUsed="1"/>
+    <w:lsdException w:name="List Continue 4" w:semiHidden="1" w:unhideWhenUsed="1"/>
+    <w:lsdException w:name="List Continue 5" w:semiHidden="1" w:unhideWhenUsed="1"/>
+    <w:lsdException w:name="Message Header" w:semiHidden="1" w:unhideWhenUsed="1"/>
+    <w:lsdException w:name="Subtitle" w:uiPriority="11" w:qFormat="1"/>
+    <w:lsdException w:name="Salutation" w:semiHidden="1" w:unhideWhenUsed="1"/>
+    <w:lsdException w:name="Date" w:semiHidden="1" w:unhideWhenUsed="1"/>
+    <w:lsdException w:name="Body Text First Indent" w:semiHidden="1" w:unhideWhenUsed="1"/>
+    <w:lsdException w:name="Body Text First Indent 2" w:semiHidden="1" w:unhideWhenUsed="1"/>
+    <w:lsdException w:name="Note Heading" w:semiHidden="1" w:unhideWhenUsed="1"/>
+    <w:lsdException w:name="Body Text 2" w:semiHidden="1" w:unhideWhenUsed="1"/>
+    <w:lsdException w:name="Body Text 3" w:semiHidden="1" w:unhideWhenUsed="1"/>
+    <w:lsdException w:name="Body Text Indent 2" w:semiHidden="1" w:unhideWhenUsed="1"/>
+    <w:lsdException w:name="Body Text Indent 3" w:semiHidden="1" w:unhideWhenUsed="1"/>
+    <w:lsdException w:name="Block Text" w:semiHidden="1" w:unhideWhenUsed="1"/>
+    <w:lsdException w:name="Hyperlink" w:semiHidden="1" w:unhideWhenUsed="1"/>
+    <w:lsdException w:name="FollowedHyperlink" w:semiHidden="1" w:unhideWhenUsed="1"/>
+    <w:lsdException w:name="Strong" w:uiPriority="22" w:qFormat="1"/>
+    <w:lsdException w:name="Emphasis" w:uiPriority="20" w:qFormat="1"/>
+    <w:lsdException w:name="Document Map" w:semiHidden="1" w:unhideWhenUsed="1"/>
+    <w:lsdException w:name="Plain Text" w:semiHidden="1" w:unhideWhenUsed="1"/>
+    <w:lsdException w:name="E-mail Signature" w:semiHidden="1" w:unhideWhenUsed="1"/>
+    <w:lsdException w:name="HTML Top of Form" w:semiHidden="1" w:unhideWhenUsed="1"/>
+    <w:lsdException w:name="HTML Bottom of Form" w:semiHidden="1" w:unhideWhenUsed="1"/>
+    <w:lsdException w:name="Normal (Web)" w:semiHidden="1" w:unhideWhenUsed="1"/>
+    <w:lsdException w:name="HTML Acronym" w:semiHidden="1" w:unhideWhenUsed="1"/>
+    <w:lsdException w:name="HTML Address" w:semiHidden="1" w:unhideWhenUsed="1"/>
+    <w:lsdException w:name="HTML Cite" w:semiHidden="1" w:unhideWhenUsed="1"/>
+    <w:lsdException w:name="HTML Code" w:semiHidden="1" w:unhideWhenUsed="1"/>
+    <w:lsdException w:name="HTML Definition" w:semiHidden="1" w:unhideWhenUsed="1"/>
+    <w:lsdException w:name="HTML Keyboard" w:semiHidden="1" w:unhideWhenUsed="1"/>
+    <w:lsdException w:name="HTML Preformatted" w:semiHidden="1" w:unhideWhenUsed="1"/>
+    <w:lsdException w:name="HTML Sample" w:semiHidden="1" w:unhideWhenUsed="1"/>
+    <w:lsdException w:name="HTML Typewriter" w:semiHidden="1" w:unhideWhenUsed="1"/>
+    <w:lsdException w:name="HTML Variable" w:semiHidden="1" w:unhideWhenUsed="1"/>
+    <w:lsdException w:name="Normal Table" w:semiHidden="1" w:unhideWhenUsed="1"/>
+    <w:lsdException w:name="annotation subject" w:semiHidden="1" w:unhideWhenUsed="1"/>
+    <w:lsdException w:name="No List" w:semiHidden="1" w:unhideWhenUsed="1"/>
+    <w:lsdException w:name="Outline List 1" w:semiHidden="1" w:unhideWhenUsed="1"/>
+    <w:lsdException w:name="Outline List 2" w:semiHidden="1" w:unhideWhenUsed="1"/>
+    <w:lsdException w:name="Outline List 3" w:semiHidden="1" w:unhideWhenUsed="1"/>
+    <w:lsdException w:name="Table Simple 1" w:semiHidden="1" w:unhideWhenUsed="1"/>
+    <w:lsdException w:name="Table Simple 2" w:semiHidden="1" w:unhideWhenUsed="1"/>
+    <w:lsdException w:name="Table Simple 3" w:semiHidden="1" w:unhideWhenUsed="1"/>
+    <w:lsdException w:name="Table Classic 1" w:semiHidden="1" w:unhideWhenUsed="1"/>
+    <w:lsdException w:name="Table Classic 2" w:semiHidden="1" w:unhideWhenUsed="1"/>
+    <w:lsdException w:name="Table Classic 3" w:semiHidden="1" w:unhideWhenUsed="1"/>
+    <w:lsdException w:name="Table Classic 4" w:semiHidden="1" w:unhideWhenUsed="1"/>
+    <w:lsdException w:name="Table Colorful 1" w:semiHidden="1" w:unhideWhenUsed="1"/>
+    <w:lsdException w:name="Table Colorful 2" w:semiHidden="1" w:unhideWhenUsed="1"/>
+    <w:lsdException w:name="Table Colorful 3" w:semiHidden="1" w:unhideWhenUsed="1"/>
+    <w:lsdException w:name="Table Columns 1" w:semiHidden="1" w:unhideWhenUsed="1"/>
+    <w:lsdException w:name="Table Columns 2" w:semiHidden="1" w:unhideWhenUsed="1"/>
+    <w:lsdException w:name="Table Columns 3" w:semiHidden="1" w:unhideWhenUsed="1"/>
+    <w:lsdException w:name="Table Columns 4" w:semiHidden="1" w:unhideWhenUsed="1"/>
+    <w:lsdException w:name="Table Columns 5" w:semiHidden="1" w:unhideWhenUsed="1"/>
+    <w:lsdException w:name="Table Grid 1" w:semiHidden="1" w:unhideWhenUsed="1"/>
+    <w:lsdException w:name="Table Grid 2" w:semiHidden="1" w:unhideWhenUsed="1"/>
+    <w:lsdException w:name="Table Grid 3" w:semiHidden="1" w:unhideWhenUsed="1"/>
+    <w:lsdException w:name="Table Grid 4" w:semiHidden="1" w:unhideWhenUsed="1"/>
+    <w:lsdException w:name="Table Grid 5" w:semiHidden="1" w:unhideWhenUsed="1"/>
+    <w:lsdException w:name="Table Grid 6" w:semiHidden="1" w:unhideWhenUsed="1"/>
+    <w:lsdException w:name="Table Grid 7" w:semiHidden="1" w:unhideWhenUsed="1"/>
+    <w:lsdException w:name="Table Grid 8" w:semiHidden="1" w:unhideWhenUsed="1"/>
+    <w:lsdException w:name="Table List 1" w:semiHidden="1" w:unhideWhenUsed="1"/>
+    <w:lsdException w:name="Table List 2" w:semiHidden="1" w:unhideWhenUsed="1"/>
+    <w:lsdException w:name="Table List 3" w:semiHidden="1" w:unhideWhenUsed="1"/>
+    <w:lsdException w:name="Table List 4" w:semiHidden="1" w:unhideWhenUsed="1"/>
+    <w:lsdException w:name="Table List 5" w:semiHidden="1" w:unhideWhenUsed="1"/>
+    <w:lsdException w:name="Table List 6" w:semiHidden="1" w:unhideWhenUsed="1"/>
+    <w:lsdException w:name="Table List 7" w:semiHidden="1" w:unhideWhenUsed="1"/>
+    <w:lsdException w:name="Table List 8" w:semiHidden="1" w:unhideWhenUsed="1"/>
+    <w:lsdException w:name="Table 3D effects 1" w:semiHidden="1" w:unhideWhenUsed="1"/>
+    <w:lsdException w:name="Table 3D effects 2" w:semiHidden="1" w:unhideWhenUsed="1"/>
+    <w:lsdException w:name="Table 3D effects 3" w:semiHidden="1" w:unhideWhenUsed="1"/>
+    <w:lsdException w:name="Table Contemporary" w:semiHidden="1" w:unhideWhenUsed="1"/>
+    <w:lsdException w:name="Table Elegant" w:semiHidden="1" w:unhideWhenUsed="1"/>
+    <w:lsdException w:name="Table Professional" w:semiHidden="1" w:unhideWhenUsed="1"/>
+    <w:lsdException w:name="Table Subtle 1" w:semiHidden="1" w:unhideWhenUsed="1"/>
+    <w:lsdException w:name="Table Subtle 2" w:semiHidden="1" w:unhideWhenUsed="1"/>
+    <w:lsdException w:name="Table Web 1" w:semiHidden="1" w:unhideWhenUsed="1"/>
+    <w:lsdException w:name="Table Web 2" w:semiHidden="1" w:unhideWhenUsed="1"/>
+    <w:lsdException w:name="Table Web 3" w:semiHidden="1" w:unhideWhenUsed="1"/>
+    <w:lsdException w:name="Balloon Text" w:semiHidden="1" w:unhideWhenUsed="1"/>
+    <w:lsdException w:name="Table Grid" w:uiPriority="39"/>
+    <w:lsdException w:name="Table Theme" w:semiHidden="1" w:unhideWhenUsed="1"/>
+    <w:lsdException w:name="Placeholder Text" w:semiHidden="1"/>
+    <w:lsdException w:name="No Spacing" w:uiPriority="1" w:qFormat="1"/>
+    <w:lsdException w:name="Light Shading" w:uiPriority="60"/>
+    <w:lsdException w:name="Light List" w:uiPriority="61"/>
+    <w:lsdException w:name="Light Grid" w:uiPriority="62"/>
+    <w:lsdException w:name="Medium Shading 1" w:uiPriority="63"/>
+    <w:lsdException w:name="Medium Shading 2" w:uiPriority="64"/>
+    <w:lsdException w:name="Medium List 1" w:uiPriority="65"/>
+    <w:lsdException w:name="Medium List 2" w:uiPriority="66"/>
+    <w:lsdException w:name="Medium Grid 1" w:uiPriority="67"/>
+    <w:lsdException w:name="Medium Grid 2" w:uiPriority="68"/>
+    <w:lsdException w:name="Medium Grid 3" w:uiPriority="69"/>
+    <w:lsdException w:name="Dark List" w:uiPriority="70"/>
+    <w:lsdException w:name="Colorful Shading" w:uiPriority="71"/>
+    <w:lsdException w:name="Colorful List" w:uiPriority="72"/>
+    <w:lsdException w:name="Colorful Grid" w:uiPriority="73"/>
+    <w:lsdException w:name="Light Shading Accent 1" w:uiPriority="60"/>
+    <w:lsdException w:name="Light List Accent 1" w:uiPriority="61"/>
+    <w:lsdException w:name="Light Grid Accent 1" w:uiPriority="62"/>
+    <w:lsdException w:name="Medium Shading 1 Accent 1" w:uiPriority="63"/>
+    <w:lsdException w:name="Medium Shading 2 Accent 1" w:uiPriority="64"/>
+    <w:lsdException w:name="Medium List 1 Accent 1" w:uiPriority="65"/>
+    <w:lsdException w:name="Revision" w:semiHidden="1"/>
+    <w:lsdException w:name="List Paragraph" w:uiPriority="34" w:qFormat="1"/>
+    <w:lsdException w:name="Quote" w:uiPriority="29" w:qFormat="1"/>
+    <w:lsdException w:name="Intense Quote" w:uiPriority="30" w:qFormat="1"/>
+    <w:lsdException w:name="Medium List 2 Accent 1" w:uiPriority="66"/>
+    <w:lsdException w:name="Medium Grid 1 Accent 1" w:uiPriority="67"/>
+    <w:lsdException w:name="Medium Grid 2 Accent 1" w:uiPriority="68"/>
+    <w:lsdException w:name="Medium Grid 3 Accent 1" w:uiPriority="69"/>
+    <w:lsdException w:name="Dark List Accent 1" w:uiPriority="70"/>
+    <w:lsdException w:name="Colorful Shading Accent 1" w:uiPriority="71"/>
+    <w:lsdException w:name="Colorful List Accent 1" w:uiPriority="72"/>
+    <w:lsdException w:name="Colorful Grid Accent 1" w:uiPriority="73"/>
+    <w:lsdException w:name="Light Shading Accent 2" w:uiPriority="60"/>
+    <w:lsdException w:name="Light List Accent 2" w:uiPriority="61"/>
+    <w:lsdException w:name="Light Grid Accent 2" w:uiPriority="62"/>
+    <w:lsdException w:name="Medium Shading 1 Accent 2" w:uiPriority="63"/>
+    <w:lsdException w:name="Medium Shading 2 Accent 2" w:uiPriority="64"/>
+    <w:lsdException w:name="Medium List 1 Accent 2" w:uiPriority="65"/>
+    <w:lsdException w:name="Medium List 2 Accent 2" w:uiPriority="66"/>
+    <w:lsdException w:name="Medium Grid 1 Accent 2" w:uiPriority="67"/>
+    <w:lsdException w:name="Medium Grid 2 Accent 2" w:uiPriority="68"/>
+    <w:lsdException w:name="Medium Grid 3 Accent 2" w:uiPriority="69"/>
+    <w:lsdException w:name="Dark List Accent 2" w:uiPriority="70"/>
+    <w:lsdException w:name="Colorful Shading Accent 2" w:uiPriority="71"/>
+    <w:lsdException w:name="Colorful List Accent 2" w:uiPriority="72"/>
+    <w:lsdException w:name="Colorful Grid Accent 2" w:uiPriority="73"/>
+    <w:lsdException w:name="Light Shading Accent 3" w:uiPriority="60"/>
+    <w:lsdException w:name="Light List Accent 3" w:uiPriority="61"/>
+    <w:lsdException w:name="Light Grid Accent 3" w:uiPriority="62"/>
+    <w:lsdException w:name="Medium Shading 1 Accent 3" w:uiPriority="63"/>
+    <w:lsdException w:name="Medium Shading 2 Accent 3" w:uiPriority="64"/>
+    <w:lsdException w:name="Medium List 1 Accent 3" w:uiPriority="65"/>
+    <w:lsdException w:name="Medium List 2 Accent 3" w:uiPriority="66"/>
+    <w:lsdException w:name="Medium Grid 1 Accent 3" w:uiPriority="67"/>
+    <w:lsdException w:name="Medium Grid 2 Accent 3" w:uiPriority="68"/>
+    <w:lsdException w:name="Medium Grid 3 Accent 3" w:uiPriority="69"/>
+    <w:lsdException w:name="Dark List Accent 3" w:uiPriority="70"/>
+    <w:lsdException w:name="Colorful Shading Accent 3" w:uiPriority="71"/>
+    <w:lsdException w:name="Colorful List Accent 3" w:uiPriority="72"/>
+    <w:lsdException w:name="Colorful Grid Accent 3" w:uiPriority="73"/>
+    <w:lsdException w:name="Light Shading Accent 4" w:uiPriority="60"/>
+    <w:lsdException w:name="Light List Accent 4" w:uiPriority="61"/>
+    <w:lsdException w:name="Light Grid Accent 4" w:uiPriority="62"/>
+    <w:lsdException w:name="Medium Shading 1 Accent 4" w:uiPriority="63"/>
+    <w:lsdException w:name="Medium Shading 2 Accent 4" w:uiPriority="64"/>
+    <w:lsdException w:name="Medium List 1 Accent 4" w:uiPriority="65"/>
+    <w:lsdException w:name="Medium List 2 Accent 4" w:uiPriority="66"/>
+    <w:lsdException w:name="Medium Grid 1 Accent 4" w:uiPriority="67"/>
+    <w:lsdException w:name="Medium Grid 2 Accent 4" w:uiPriority="68"/>
+    <w:lsdException w:name="Medium Grid 3 Accent 4" w:uiPriority="69"/>
+    <w:lsdException w:name="Dark List Accent 4" w:uiPriority="70"/>
+    <w:lsdException w:name="Colorful Shading Accent 4" w:uiPriority="71"/>
+    <w:lsdException w:name="Colorful List Accent 4" w:uiPriority="72"/>
+    <w:lsdException w:name="Colorful Grid Accent 4" w:uiPriority="73"/>
+    <w:lsdException w:name="Light Shading Accent 5" w:uiPriority="60"/>
+    <w:lsdException w:name="Light List Accent 5" w:uiPriority="61"/>
+    <w:lsdException w:name="Light Grid Accent 5" w:uiPriority="62"/>
+    <w:lsdException w:name="Medium Shading 1 Accent 5" w:uiPriority="63"/>
+    <w:lsdException w:name="Medium Shading 2 Accent 5" w:uiPriority="64"/>
+    <w:lsdException w:name="Medium List 1 Accent 5" w:uiPriority="65"/>
+    <w:lsdException w:name="Medium List 2 Accent 5" w:uiPriority="66"/>
+    <w:lsdException w:name="Medium Grid 1 Accent 5" w:uiPriority="67"/>
+    <w:lsdException w:name="Medium Grid 2 Accent 5" w:uiPriority="68"/>
+    <w:lsdException w:name="Medium Grid 3 Accent 5" w:uiPriority="69"/>
+    <w:lsdException w:name="Dark List Accent 5" w:uiPriority="70"/>
+    <w:lsdException w:name="Colorful Shading Accent 5" w:uiPriority="71"/>
+    <w:lsdException w:name="Colorful List Accent 5" w:uiPriority="72"/>
+    <w:lsdException w:name="Colorful Grid Accent 5" w:uiPriority="73"/>
+    <w:lsdException w:name="Light Shading Accent 6" w:uiPriority="60"/>
+    <w:lsdException w:name="Light List Accent 6" w:uiPriority="61"/>
+    <w:lsdException w:name="Light Grid Accent 6" w:uiPriority="62"/>
+    <w:lsdException w:name="Medium Shading 1 Accent 6" w:uiPriority="63"/>
+    <w:lsdException w:name="Medium Shading 2 Accent 6" w:uiPriority="64"/>
+    <w:lsdException w:name="Medium List 1 Accent 6" w:uiPriority="65"/>
+    <w:lsdException w:name="Medium List 2 Accent 6" w:uiPriority="66"/>
+    <w:lsdException w:name="Medium Grid 1 Accent 6" w:uiPriority="67"/>
+    <w:lsdException w:name="Medium Grid 2 Accent 6" w:uiPriority="68"/>
+    <w:lsdException w:name="Medium Grid 3 Accent 6" w:uiPriority="69"/>
+    <w:lsdException w:name="Dark List Accent 6" w:uiPriority="70"/>
+    <w:lsdException w:name="Colorful Shading Accent 6" w:uiPriority="71"/>
+    <w:lsdException w:name="Colorful List Accent 6" w:uiPriority="72"/>
+    <w:lsdException w:name="Colorful Grid Accent 6" w:uiPriority="73"/>
+    <w:lsdException w:name="Subtle Emphasis" w:uiPriority="19" w:qFormat="1"/>
+    <w:lsdException w:name="Intense Emphasis" w:uiPriority="21" w:qFormat="1"/>
+    <w:lsdException w:name="Subtle Reference" w:uiPriority="31" w:qFormat="1"/>
+    <w:lsdException w:name="Intense Reference" w:uiPriority="32" w:qFormat="1"/>
+    <w:lsdException w:name="Book Title" w:uiPriority="33" w:qFormat="1"/>
+    <w:lsdException w:name="Bibliography" w:uiPriority="37" w:semiHidden="1" w:unhideWhenUsed="1"/>
+    <w:lsdException w:name="TOC Heading" w:uiPriority="39" w:semiHidden="1" w:unhideWhenUsed="1" w:qFormat="1"/>
+    <w:lsdException w:name="Plain Table 1" w:uiPriority="41"/>
+    <w:lsdException w:name="Plain Table 2" w:uiPriority="42"/>
+    <w:lsdException w:name="Plain Table 3" w:uiPriority="43"/>
+    <w:lsdException w:name="Plain Table 4" w:uiPriority="44"/>
+    <w:lsdException w:name="Plain Table 5" w:uiPriority="45"/>
+    <w:lsdException w:name="Grid Table Light" w:uiPriority="40"/>
+    <w:lsdException w:name="Grid Table 1 Light" w:uiPriority="46"/>
+    <w:lsdException w:name="Grid Table 2" w:uiPriority="47"/>
+    <w:lsdException w:name="Grid Table 3" w:uiPriority="48"/>
+    <w:lsdException w:name="Grid Table 4" w:uiPriority="49"/>
+    <w:lsdException w:name="Grid Table 5 Dark" w:uiPriority="50"/>
+    <w:lsdException w:name="Grid Table 6 Colorful" w:uiPriority="51"/>
+    <w:lsdException w:name="Grid Table 7 Colorful" w:uiPriority="52"/>
+    <w:lsdException w:name="Grid Table 1 Light Accent 1" w:uiPriority="46"/>
+    <w:lsdException w:name="Grid Table 2 Accent 1" w:uiPriority="47"/>
+    <w:lsdException w:name="Grid Table 3 Accent 1" w:uiPriority="48"/>
+    <w:lsdException w:name="Grid Table 4 Accent 1" w:uiPriority="49"/>
+    <w:lsdException w:name="Grid Table 5 Dark Accent 1" w:uiPriority="50"/>
+    <w:lsdException w:name="Grid Table 6 Colorful Accent 1" w:uiPriority="51"/>
+    <w:lsdException w:name="Grid Table 7 Colorful Accent 1" w:uiPriority="52"/>
+    <w:lsdException w:name="Grid Table 1 Light Accent 2" w:uiPriority="46"/>
+    <w:lsdException w:name="Grid Table 2 Accent 2" w:uiPriority="47"/>
+    <w:lsdException w:name="Grid Table 3 Accent 2" w:uiPriority="48"/>
+    <w:lsdException w:name="Grid Table 4 Accent 2" w:uiPriority="49"/>
+    <w:lsdException w:name="Grid Table 5 Dark Accent 2" w:uiPriority="50"/>
+    <w:lsdException w:name="Grid Table 6 Colorful Accent 2" w:uiPriority="51"/>
+    <w:lsdException w:name="Grid Table 7 Colorful Accent 2" w:uiPriority="52"/>
+    <w:lsdException w:name="Grid Table 1 Light Accent 3" w:uiPriority="46"/>
+    <w:lsdException w:name="Grid Table 2 Accent 3" w:uiPriority="47"/>
+    <w:lsdException w:name="Grid Table 3 Accent 3" w:uiPriority="48"/>
+    <w:lsdException w:name="Grid Table 4 Accent 3" w:uiPriority="49"/>
+    <w:lsdException w:name="Grid Table 5 Dark Accent 3" w:uiPriority="50"/>
+    <w:lsdException w:name="Grid Table 6 Colorful Accent 3" w:uiPriority="51"/>
+    <w:lsdException w:name="Grid Table 7 Colorful Accent 3" w:uiPriority="52"/>
+    <w:lsdException w:name="Grid Table 1 Light Accent 4" w:uiPriority="46"/>
+    <w:lsdException w:name="Grid Table 2 Accent 4" w:uiPriority="47"/>
+    <w:lsdException w:name="Grid Table 3 Accent 4" w:uiPriority="48"/>
+    <w:lsdException w:name="Grid Table 4 Accent 4" w:uiPriority="49"/>
+    <w:lsdException w:name="Grid Table 5 Dark Accent 4" w:uiPriority="50"/>
+    <w:lsdException w:name="Grid Table 6 Colorful Accent 4" w:uiPriority="51"/>
+    <w:lsdException w:name="Grid Table 7 Colorful Accent 4" w:uiPriority="52"/>
+    <w:lsdException w:name="Grid Table 1 Light Accent 5" w:uiPriority="46"/>
+    <w:lsdException w:name="Grid Table 2 Accent 5" w:uiPriority="47"/>
+    <w:lsdException w:name="Grid Table 3 Accent 5" w:uiPriority="48"/>
+    <w:lsdException w:name="Grid Table 4 Accent 5" w:uiPriority="49"/>
+    <w:lsdException w:name="Grid Table 5 Dark Accent 5" w:uiPriority="50"/>
+    <w:lsdException w:name="Grid Table 6 Colorful Accent 5" w:uiPriority="51"/>
+    <w:lsdException w:name="Grid Table 7 Colorful Accent 5" w:uiPriority="52"/>
+    <w:lsdException w:name="Grid Table 1 Light Accent 6" w:uiPriority="46"/>
+    <w:lsdException w:name="Grid Table 2 Accent 6" w:uiPriority="47"/>
+    <w:lsdException w:name="Grid Table 3 Accent 6" w:uiPriority="48"/>
+    <w:lsdException w:name="Grid Table 4 Accent 6" w:uiPriority="49"/>
+    <w:lsdException w:name="Grid Table 5 Dark Accent 6" w:uiPriority="50"/>
+    <w:lsdException w:name="Grid Table 6 Colorful Accent 6" w:uiPriority="51"/>
+    <w:lsdException w:name="Grid Table 7 Colorful Accent 6" w:uiPriority="52"/>
+    <w:lsdException w:name="List Table 1 Light" w:uiPriority="46"/>
+    <w:lsdException w:name="List Table 2" w:uiPriority="47"/>
+    <w:lsdException w:name="List Table 3" w:uiPriority="48"/>
+    <w:lsdException w:name="List Table 4" w:uiPriority="49"/>
+    <w:lsdException w:name="List Table 5 Dark" w:uiPriority="50"/>
+    <w:lsdException w:name="List Table 6 Colorful" w:uiPriority="51"/>
+    <w:lsdException w:name="List Table 7 Colorful" w:uiPriority="52"/>
+    <w:lsdException w:name="List Table 1 Light Accent 1" w:uiPriority="46"/>
+    <w:lsdException w:name="List Table 2 Accent 1" w:uiPriority="47"/>
+    <w:lsdException w:name="List Table 3 Accent 1" w:uiPriority="48"/>
+    <w:lsdException w:name="List Table 4 Accent 1" w:uiPriority="49"/>
+    <w:lsdException w:name="List Table 5 Dark Accent 1" w:uiPriority="50"/>
+    <w:lsdException w:name="List Table 6 Colorful Accent 1" w:uiPriority="51"/>
+    <w:lsdException w:name="List Table 7 Colorful Accent 1" w:uiPriority="52"/>
+    <w:lsdException w:name="List Table 1 Light Accent 2" w:uiPriority="46"/>
+    <w:lsdException w:name="List Table 2 Accent 2" w:uiPriority="47"/>
+    <w:lsdException w:name="List Table 3 Accent 2" w:uiPriority="48"/>
+    <w:lsdException w:name="List Table 4 Accent 2" w:uiPriority="49"/>
+    <w:lsdException w:name="List Table 5 Dark Accent 2" w:uiPriority="50"/>
+    <w:lsdException w:name="List Table 6 Colorful Accent 2" w:uiPriority="51"/>
+    <w:lsdException w:name="List Table 7 Colorful Accent 2" w:uiPriority="52"/>
+    <w:lsdException w:name="List Table 1 Light Accent 3" w:uiPriority="46"/>
+    <w:lsdException w:name="List Table 2 Accent 3" w:uiPriority="47"/>
+    <w:lsdException w:name="List Table 3 Accent 3" w:uiPriority="48"/>
+    <w:lsdException w:name="List Table 4 Accent 3" w:uiPriority="49"/>
+    <w:lsdException w:name="List Table 5 Dark Accent 3" w:uiPriority="50"/>
+    <w:lsdException w:name="List Table 6 Colorful Accent 3" w:uiPriority="51"/>
+    <w:lsdException w:name="List Table 7 Colorful Accent 3" w:uiPriority="52"/>
+    <w:lsdException w:name="List Table 1 Light Accent 4" w:uiPriority="46"/>
+    <w:lsdException w:name="List Table 2 Accent 4" w:uiPriority="47"/>
+    <w:lsdException w:name="List Table 3 Accent 4" w:uiPriority="48"/>
+    <w:lsdException w:name="List Table 4 Accent 4" w:uiPriority="49"/>
+    <w:lsdException w:name="List Table 5 Dark Accent 4" w:uiPriority="50"/>
+    <w:lsdException w:name="List Table 6 Colorful Accent 4" w:uiPriority="51"/>
+    <w:lsdException w:name="List Table 7 Colorful Accent 4" w:uiPriority="52"/>
+    <w:lsdException w:name="List Table 1 Light Accent 5" w:uiPriority="46"/>
+    <w:lsdException w:name="List Table 2 Accent 5" w:uiPriority="47"/>
+    <w:lsdException w:name="List Table 3 Accent 5" w:uiPriority="48"/>
+    <w:lsdException w:name="List Table 4 Accent 5" w:uiPriority="49"/>
+    <w:lsdException w:name="List Table 5 Dark Accent 5" w:uiPriority="50"/>
+    <w:lsdException w:name="List Table 6 Colorful Accent 5" w:uiPriority="51"/>
+    <w:lsdException w:name="List Table 7 Colorful Accent 5" w:uiPriority="52"/>
+    <w:lsdException w:name="List Table 1 Light Accent 6" w:uiPriority="46"/>
+    <w:lsdException w:name="List Table 2 Accent 6" w:uiPriority="47"/>
+    <w:lsdException w:name="List Table 3 Accent 6" w:uiPriority="48"/>
+    <w:lsdException w:name="List Table 4 Accent 6" w:uiPriority="49"/>
+    <w:lsdException w:name="List Table 5 Dark Accent 6" w:uiPriority="50"/>
+    <w:lsdException w:name="List Table 6 Colorful Accent 6" w:uiPriority="51"/>
+    <w:lsdException w:name="List Table 7 Colorful Accent 6" w:uiPriority="52"/>
+    <w:lsdException w:name="Mention" w:semiHidden="1" w:unhideWhenUsed="1"/>
+    <w:lsdException w:name="Smart Hyperlink" w:semiHidden="1" w:unhideWhenUsed="1"/>
+    <w:lsdException w:name="Hashtag" w:semiHidden="1" w:unhideWhenUsed="1"/>
+    <w:lsdException w:name="Unresolved Mention" w:semiHidden="1" w:unhideWhenUsed="1"/>
+    <w:lsdException w:name="Smart Link" w:semiHidden="1" w:unhideWhenUsed="1"/>
+  </w:latentStyles>
+  <w:style w:type="paragraph" w:styleId="Normal" w:default="1">
     <w:name w:val="Normal"/>
     <w:qFormat/>
     <w:pPr>
       <w:widowControl/>
-      <w:kinsoku w:val="true"/>
-      <w:overflowPunct w:val="false"/>
-      <w:autoSpaceDE w:val="true"/>
+      <w:overflowPunct w:val="true"/>
       <w:bidi w:val="0"/>
       <w:jc w:val="left"/>
     </w:pPr>
@@ -1056,305 +1750,312 @@
       <w:lang w:val="es-ES" w:eastAsia="zh-CN" w:bidi="hi-IN"/>
     </w:rPr>
   </w:style>
-  <w:style w:type="character" w:styleId="EnlacedeInternet">
+  <w:style w:type="character" w:styleId="DefaultParagraphFont" w:default="1">
+    <w:name w:val="Default Paragraph Font"/>
+    <w:uiPriority w:val="1"/>
+    <w:semiHidden/>
+    <w:unhideWhenUsed/>
+    <w:qFormat/>
+    <w:rPr/>
+  </w:style>
+  <w:style w:type="character" w:styleId="EnlacedeInternet" w:customStyle="1">
     <w:name w:val="Enlace de Internet"/>
     <w:rPr>
       <w:color w:val="000080"/>
       <w:u w:val="single"/>
-      <w:lang w:val="zxx" w:eastAsia="zxx" w:bidi="zxx"/>
-    </w:rPr>
-  </w:style>
-  <w:style w:type="character" w:styleId="ListLabel1">
+    </w:rPr>
+  </w:style>
+  <w:style w:type="character" w:styleId="ListLabel1" w:customStyle="1">
     <w:name w:val="ListLabel 1"/>
     <w:qFormat/>
     <w:rPr>
       <w:rFonts w:ascii="Ubuntu" w:hAnsi="Ubuntu"/>
     </w:rPr>
   </w:style>
-  <w:style w:type="character" w:styleId="ListLabel2">
+  <w:style w:type="character" w:styleId="ListLabel2" w:customStyle="1">
     <w:name w:val="ListLabel 2"/>
     <w:qFormat/>
     <w:rPr>
       <w:rFonts w:ascii="Ubuntu" w:hAnsi="Ubuntu"/>
     </w:rPr>
   </w:style>
-  <w:style w:type="character" w:styleId="ListLabel3">
+  <w:style w:type="character" w:styleId="ListLabel3" w:customStyle="1">
     <w:name w:val="ListLabel 3"/>
     <w:qFormat/>
     <w:rPr>
       <w:rFonts w:ascii="Ubuntu" w:hAnsi="Ubuntu"/>
     </w:rPr>
   </w:style>
-  <w:style w:type="character" w:styleId="ListLabel4">
+  <w:style w:type="character" w:styleId="ListLabel4" w:customStyle="1">
     <w:name w:val="ListLabel 4"/>
     <w:qFormat/>
     <w:rPr>
       <w:rFonts w:ascii="Ubuntu" w:hAnsi="Ubuntu"/>
     </w:rPr>
   </w:style>
-  <w:style w:type="character" w:styleId="ListLabel5">
+  <w:style w:type="character" w:styleId="ListLabel5" w:customStyle="1">
     <w:name w:val="ListLabel 5"/>
     <w:qFormat/>
     <w:rPr>
       <w:rFonts w:ascii="Ubuntu" w:hAnsi="Ubuntu"/>
     </w:rPr>
   </w:style>
-  <w:style w:type="character" w:styleId="ListLabel6">
+  <w:style w:type="character" w:styleId="ListLabel6" w:customStyle="1">
     <w:name w:val="ListLabel 6"/>
     <w:qFormat/>
     <w:rPr/>
   </w:style>
-  <w:style w:type="character" w:styleId="ListLabel7">
+  <w:style w:type="character" w:styleId="ListLabel7" w:customStyle="1">
     <w:name w:val="ListLabel 7"/>
     <w:qFormat/>
     <w:rPr>
       <w:rFonts w:ascii="Ubuntu" w:hAnsi="Ubuntu"/>
     </w:rPr>
   </w:style>
-  <w:style w:type="character" w:styleId="ListLabel8">
+  <w:style w:type="character" w:styleId="ListLabel8" w:customStyle="1">
     <w:name w:val="ListLabel 8"/>
     <w:qFormat/>
     <w:rPr>
       <w:rFonts w:ascii="Ubuntu" w:hAnsi="Ubuntu"/>
     </w:rPr>
   </w:style>
-  <w:style w:type="character" w:styleId="ListLabel9">
+  <w:style w:type="character" w:styleId="ListLabel9" w:customStyle="1">
     <w:name w:val="ListLabel 9"/>
     <w:qFormat/>
     <w:rPr>
       <w:rFonts w:ascii="Ubuntu" w:hAnsi="Ubuntu"/>
     </w:rPr>
   </w:style>
-  <w:style w:type="character" w:styleId="ListLabel10">
+  <w:style w:type="character" w:styleId="ListLabel10" w:customStyle="1">
     <w:name w:val="ListLabel 10"/>
     <w:qFormat/>
     <w:rPr>
       <w:rFonts w:ascii="Ubuntu" w:hAnsi="Ubuntu"/>
     </w:rPr>
   </w:style>
-  <w:style w:type="character" w:styleId="ListLabel11">
+  <w:style w:type="character" w:styleId="ListLabel11" w:customStyle="1">
     <w:name w:val="ListLabel 11"/>
     <w:qFormat/>
     <w:rPr>
       <w:rFonts w:ascii="Ubuntu" w:hAnsi="Ubuntu"/>
     </w:rPr>
   </w:style>
-  <w:style w:type="character" w:styleId="Smbolosdenumeracin">
+  <w:style w:type="character" w:styleId="Smbolosdenumeracin" w:customStyle="1">
     <w:name w:val="Símbolos de numeración"/>
     <w:qFormat/>
     <w:rPr/>
   </w:style>
-  <w:style w:type="character" w:styleId="ListLabel12">
+  <w:style w:type="character" w:styleId="ListLabel12" w:customStyle="1">
     <w:name w:val="ListLabel 12"/>
     <w:qFormat/>
     <w:rPr>
       <w:rFonts w:ascii="Ubuntu" w:hAnsi="Ubuntu"/>
     </w:rPr>
   </w:style>
-  <w:style w:type="character" w:styleId="ListLabel13">
+  <w:style w:type="character" w:styleId="ListLabel13" w:customStyle="1">
     <w:name w:val="ListLabel 13"/>
     <w:qFormat/>
     <w:rPr>
       <w:rFonts w:ascii="Ubuntu" w:hAnsi="Ubuntu"/>
     </w:rPr>
   </w:style>
-  <w:style w:type="character" w:styleId="ListLabel14">
+  <w:style w:type="character" w:styleId="ListLabel14" w:customStyle="1">
     <w:name w:val="ListLabel 14"/>
     <w:qFormat/>
     <w:rPr>
       <w:rFonts w:ascii="Ubuntu" w:hAnsi="Ubuntu"/>
     </w:rPr>
   </w:style>
-  <w:style w:type="character" w:styleId="ListLabel15">
+  <w:style w:type="character" w:styleId="ListLabel15" w:customStyle="1">
     <w:name w:val="ListLabel 15"/>
     <w:qFormat/>
     <w:rPr>
       <w:rFonts w:ascii="Ubuntu" w:hAnsi="Ubuntu"/>
     </w:rPr>
   </w:style>
-  <w:style w:type="character" w:styleId="ListLabel16">
+  <w:style w:type="character" w:styleId="ListLabel16" w:customStyle="1">
     <w:name w:val="ListLabel 16"/>
     <w:qFormat/>
     <w:rPr>
       <w:rFonts w:ascii="Ubuntu" w:hAnsi="Ubuntu"/>
     </w:rPr>
   </w:style>
-  <w:style w:type="character" w:styleId="ListLabel17">
+  <w:style w:type="character" w:styleId="ListLabel17" w:customStyle="1">
     <w:name w:val="ListLabel 17"/>
     <w:qFormat/>
     <w:rPr>
       <w:rFonts w:ascii="Ubuntu" w:hAnsi="Ubuntu"/>
     </w:rPr>
   </w:style>
-  <w:style w:type="character" w:styleId="ListLabel18">
+  <w:style w:type="character" w:styleId="ListLabel18" w:customStyle="1">
     <w:name w:val="ListLabel 18"/>
     <w:qFormat/>
     <w:rPr>
       <w:rFonts w:ascii="Ubuntu" w:hAnsi="Ubuntu"/>
     </w:rPr>
   </w:style>
-  <w:style w:type="character" w:styleId="ListLabel19">
+  <w:style w:type="character" w:styleId="ListLabel19" w:customStyle="1">
     <w:name w:val="ListLabel 19"/>
     <w:qFormat/>
     <w:rPr>
       <w:rFonts w:ascii="Ubuntu" w:hAnsi="Ubuntu"/>
     </w:rPr>
   </w:style>
-  <w:style w:type="character" w:styleId="ListLabel20">
+  <w:style w:type="character" w:styleId="ListLabel20" w:customStyle="1">
     <w:name w:val="ListLabel 20"/>
     <w:qFormat/>
     <w:rPr>
       <w:rFonts w:ascii="Ubuntu" w:hAnsi="Ubuntu"/>
     </w:rPr>
   </w:style>
-  <w:style w:type="character" w:styleId="ListLabel21">
+  <w:style w:type="character" w:styleId="ListLabel21" w:customStyle="1">
     <w:name w:val="ListLabel 21"/>
     <w:qFormat/>
     <w:rPr>
       <w:rFonts w:ascii="Ubuntu" w:hAnsi="Ubuntu"/>
     </w:rPr>
   </w:style>
-  <w:style w:type="character" w:styleId="ListLabel22">
+  <w:style w:type="character" w:styleId="ListLabel22" w:customStyle="1">
     <w:name w:val="ListLabel 22"/>
     <w:qFormat/>
     <w:rPr>
       <w:rFonts w:ascii="Ubuntu" w:hAnsi="Ubuntu"/>
     </w:rPr>
   </w:style>
-  <w:style w:type="character" w:styleId="ListLabel23">
+  <w:style w:type="character" w:styleId="ListLabel23" w:customStyle="1">
     <w:name w:val="ListLabel 23"/>
     <w:qFormat/>
     <w:rPr>
       <w:rFonts w:ascii="Ubuntu" w:hAnsi="Ubuntu"/>
     </w:rPr>
   </w:style>
-  <w:style w:type="character" w:styleId="ListLabel24">
+  <w:style w:type="character" w:styleId="ListLabel24" w:customStyle="1">
     <w:name w:val="ListLabel 24"/>
     <w:qFormat/>
     <w:rPr>
       <w:rFonts w:ascii="Ubuntu" w:hAnsi="Ubuntu"/>
     </w:rPr>
   </w:style>
-  <w:style w:type="character" w:styleId="ListLabel25">
+  <w:style w:type="character" w:styleId="ListLabel25" w:customStyle="1">
     <w:name w:val="ListLabel 25"/>
     <w:qFormat/>
     <w:rPr>
       <w:rFonts w:ascii="Ubuntu" w:hAnsi="Ubuntu"/>
     </w:rPr>
   </w:style>
-  <w:style w:type="character" w:styleId="ListLabel26">
+  <w:style w:type="character" w:styleId="ListLabel26" w:customStyle="1">
     <w:name w:val="ListLabel 26"/>
     <w:qFormat/>
     <w:rPr>
       <w:rFonts w:ascii="Ubuntu" w:hAnsi="Ubuntu"/>
     </w:rPr>
   </w:style>
-  <w:style w:type="character" w:styleId="ListLabel27">
+  <w:style w:type="character" w:styleId="ListLabel27" w:customStyle="1">
     <w:name w:val="ListLabel 27"/>
     <w:qFormat/>
     <w:rPr>
       <w:rFonts w:ascii="Ubuntu" w:hAnsi="Ubuntu"/>
     </w:rPr>
   </w:style>
-  <w:style w:type="character" w:styleId="ListLabel40">
+  <w:style w:type="character" w:styleId="ListLabel40" w:customStyle="1">
     <w:name w:val="ListLabel 40"/>
     <w:qFormat/>
     <w:rPr>
       <w:rFonts w:ascii="Ubuntu" w:hAnsi="Ubuntu"/>
     </w:rPr>
   </w:style>
-  <w:style w:type="character" w:styleId="ListLabel39">
+  <w:style w:type="character" w:styleId="ListLabel39" w:customStyle="1">
     <w:name w:val="ListLabel 39"/>
     <w:qFormat/>
     <w:rPr>
       <w:rFonts w:ascii="Ubuntu" w:hAnsi="Ubuntu"/>
     </w:rPr>
   </w:style>
-  <w:style w:type="character" w:styleId="ListLabel38">
+  <w:style w:type="character" w:styleId="ListLabel38" w:customStyle="1">
     <w:name w:val="ListLabel 38"/>
     <w:qFormat/>
     <w:rPr>
       <w:rFonts w:ascii="Ubuntu" w:hAnsi="Ubuntu"/>
     </w:rPr>
   </w:style>
-  <w:style w:type="character" w:styleId="ListLabel37">
+  <w:style w:type="character" w:styleId="ListLabel37" w:customStyle="1">
     <w:name w:val="ListLabel 37"/>
     <w:qFormat/>
     <w:rPr>
       <w:rFonts w:ascii="Ubuntu" w:hAnsi="Ubuntu"/>
     </w:rPr>
   </w:style>
-  <w:style w:type="character" w:styleId="ListLabel36">
+  <w:style w:type="character" w:styleId="ListLabel36" w:customStyle="1">
     <w:name w:val="ListLabel 36"/>
     <w:qFormat/>
     <w:rPr>
       <w:rFonts w:ascii="Ubuntu" w:hAnsi="Ubuntu"/>
     </w:rPr>
   </w:style>
-  <w:style w:type="character" w:styleId="ListLabel35">
+  <w:style w:type="character" w:styleId="ListLabel35" w:customStyle="1">
     <w:name w:val="ListLabel 35"/>
     <w:qFormat/>
     <w:rPr>
       <w:rFonts w:ascii="Ubuntu" w:hAnsi="Ubuntu"/>
     </w:rPr>
   </w:style>
-  <w:style w:type="character" w:styleId="ListLabel34">
+  <w:style w:type="character" w:styleId="ListLabel34" w:customStyle="1">
     <w:name w:val="ListLabel 34"/>
     <w:qFormat/>
     <w:rPr>
       <w:rFonts w:ascii="Ubuntu" w:hAnsi="Ubuntu"/>
     </w:rPr>
   </w:style>
-  <w:style w:type="character" w:styleId="ListLabel33">
+  <w:style w:type="character" w:styleId="ListLabel33" w:customStyle="1">
     <w:name w:val="ListLabel 33"/>
     <w:qFormat/>
     <w:rPr>
       <w:rFonts w:ascii="Ubuntu" w:hAnsi="Ubuntu"/>
     </w:rPr>
   </w:style>
-  <w:style w:type="character" w:styleId="ListLabel32">
+  <w:style w:type="character" w:styleId="ListLabel32" w:customStyle="1">
     <w:name w:val="ListLabel 32"/>
     <w:qFormat/>
     <w:rPr>
       <w:rFonts w:ascii="Ubuntu" w:hAnsi="Ubuntu"/>
     </w:rPr>
   </w:style>
-  <w:style w:type="character" w:styleId="ListLabel31">
+  <w:style w:type="character" w:styleId="ListLabel31" w:customStyle="1">
     <w:name w:val="ListLabel 31"/>
     <w:qFormat/>
     <w:rPr>
       <w:rFonts w:ascii="Ubuntu" w:hAnsi="Ubuntu"/>
     </w:rPr>
   </w:style>
-  <w:style w:type="character" w:styleId="ListLabel30">
+  <w:style w:type="character" w:styleId="ListLabel30" w:customStyle="1">
     <w:name w:val="ListLabel 30"/>
     <w:qFormat/>
     <w:rPr>
       <w:rFonts w:ascii="Ubuntu" w:hAnsi="Ubuntu"/>
     </w:rPr>
   </w:style>
-  <w:style w:type="character" w:styleId="ListLabel29">
+  <w:style w:type="character" w:styleId="ListLabel29" w:customStyle="1">
     <w:name w:val="ListLabel 29"/>
     <w:qFormat/>
     <w:rPr>
       <w:rFonts w:ascii="Ubuntu" w:hAnsi="Ubuntu"/>
     </w:rPr>
   </w:style>
-  <w:style w:type="character" w:styleId="ListLabel28">
+  <w:style w:type="character" w:styleId="ListLabel28" w:customStyle="1">
     <w:name w:val="ListLabel 28"/>
     <w:qFormat/>
     <w:rPr>
       <w:rFonts w:ascii="Ubuntu" w:hAnsi="Ubuntu"/>
     </w:rPr>
   </w:style>
-  <w:style w:type="character" w:styleId="ListLabel41">
+  <w:style w:type="character" w:styleId="ListLabel41" w:customStyle="1">
     <w:name w:val="ListLabel 41"/>
     <w:qFormat/>
     <w:rPr>
       <w:rFonts w:ascii="Ubuntu" w:hAnsi="Ubuntu"/>
     </w:rPr>
   </w:style>
-  <w:style w:type="character" w:styleId="ListLabel42">
+  <w:style w:type="character" w:styleId="ListLabel42" w:customStyle="1">
     <w:name w:val="ListLabel 42"/>
     <w:qFormat/>
     <w:rPr>
@@ -1363,7 +2064,7 @@
       <w:szCs w:val="21"/>
     </w:rPr>
   </w:style>
-  <w:style w:type="character" w:styleId="ListLabel43">
+  <w:style w:type="character" w:styleId="ListLabel43" w:customStyle="1">
     <w:name w:val="ListLabel 43"/>
     <w:qFormat/>
     <w:rPr>
@@ -1372,7 +2073,7 @@
       <w:szCs w:val="21"/>
     </w:rPr>
   </w:style>
-  <w:style w:type="character" w:styleId="ListLabel44">
+  <w:style w:type="character" w:styleId="ListLabel44" w:customStyle="1">
     <w:name w:val="ListLabel 44"/>
     <w:qFormat/>
     <w:rPr>
@@ -1381,7 +2082,7 @@
       <w:szCs w:val="21"/>
     </w:rPr>
   </w:style>
-  <w:style w:type="character" w:styleId="ListLabel45">
+  <w:style w:type="character" w:styleId="ListLabel45" w:customStyle="1">
     <w:name w:val="ListLabel 45"/>
     <w:qFormat/>
     <w:rPr>
@@ -1390,7 +2091,7 @@
       <w:szCs w:val="21"/>
     </w:rPr>
   </w:style>
-  <w:style w:type="character" w:styleId="ListLabel46">
+  <w:style w:type="character" w:styleId="ListLabel46" w:customStyle="1">
     <w:name w:val="ListLabel 46"/>
     <w:qFormat/>
     <w:rPr>
@@ -1399,7 +2100,7 @@
       <w:szCs w:val="21"/>
     </w:rPr>
   </w:style>
-  <w:style w:type="character" w:styleId="ListLabel47">
+  <w:style w:type="character" w:styleId="ListLabel47" w:customStyle="1">
     <w:name w:val="ListLabel 47"/>
     <w:qFormat/>
     <w:rPr>
@@ -1408,113 +2109,13 @@
       <w:szCs w:val="21"/>
     </w:rPr>
   </w:style>
-  <w:style w:type="character" w:styleId="ListLabel48">
+  <w:style w:type="character" w:styleId="ListLabel48" w:customStyle="1">
     <w:name w:val="ListLabel 48"/>
     <w:qFormat/>
     <w:rPr>
       <w:rFonts w:ascii="Ubuntu" w:hAnsi="Ubuntu"/>
       <w:sz w:val="21"/>
       <w:szCs w:val="21"/>
-    </w:rPr>
-  </w:style>
-  <w:style w:type="character" w:styleId="ListLabel49">
-    <w:name w:val="ListLabel 49"/>
-    <w:qFormat/>
-    <w:rPr>
-      <w:color w:val="auto"/>
-      <w:u w:val="single"/>
-    </w:rPr>
-  </w:style>
-  <w:style w:type="character" w:styleId="ListLabel58">
-    <w:name w:val="ListLabel 58"/>
-    <w:qFormat/>
-    <w:rPr>
-      <w:rFonts w:ascii="Ubuntu" w:hAnsi="Ubuntu" w:eastAsia="Ubuntu"/>
-      <w:color w:val="auto"/>
-      <w:sz w:val="20"/>
-      <w:szCs w:val="20"/>
-      <w:u w:val="single"/>
-      <w:lang w:val="en-GB"/>
-    </w:rPr>
-  </w:style>
-  <w:style w:type="character" w:styleId="ListLabel57">
-    <w:name w:val="ListLabel 57"/>
-    <w:qFormat/>
-    <w:rPr>
-      <w:rFonts w:ascii="Ubuntu" w:hAnsi="Ubuntu" w:eastAsia="Ubuntu"/>
-      <w:color w:val="auto"/>
-      <w:sz w:val="21"/>
-      <w:szCs w:val="21"/>
-      <w:u w:val="single"/>
-      <w:lang w:val="en-GB"/>
-    </w:rPr>
-  </w:style>
-  <w:style w:type="character" w:styleId="ListLabel56">
-    <w:name w:val="ListLabel 56"/>
-    <w:qFormat/>
-    <w:rPr>
-      <w:rFonts w:ascii="Ubuntu" w:hAnsi="Ubuntu"/>
-      <w:sz w:val="21"/>
-      <w:szCs w:val="21"/>
-    </w:rPr>
-  </w:style>
-  <w:style w:type="character" w:styleId="ListLabel55">
-    <w:name w:val="ListLabel 55"/>
-    <w:qFormat/>
-    <w:rPr>
-      <w:rFonts w:ascii="Ubuntu" w:hAnsi="Ubuntu"/>
-      <w:sz w:val="21"/>
-      <w:szCs w:val="21"/>
-    </w:rPr>
-  </w:style>
-  <w:style w:type="character" w:styleId="Textooriginal">
-    <w:name w:val="Texto original"/>
-    <w:qFormat/>
-    <w:rPr>
-      <w:rFonts w:ascii="Liberation Mono" w:hAnsi="Liberation Mono" w:eastAsia="DejaVu Sans Mono" w:cs="Liberation Mono"/>
-    </w:rPr>
-  </w:style>
-  <w:style w:type="character" w:styleId="ListLabel54">
-    <w:name w:val="ListLabel 54"/>
-    <w:qFormat/>
-    <w:rPr>
-      <w:rFonts w:ascii="Ubuntu" w:hAnsi="Ubuntu"/>
-      <w:sz w:val="21"/>
-      <w:szCs w:val="21"/>
-    </w:rPr>
-  </w:style>
-  <w:style w:type="character" w:styleId="ListLabel53">
-    <w:name w:val="ListLabel 53"/>
-    <w:qFormat/>
-    <w:rPr>
-      <w:rFonts w:ascii="Ubuntu" w:hAnsi="Ubuntu"/>
-      <w:sz w:val="21"/>
-      <w:szCs w:val="21"/>
-    </w:rPr>
-  </w:style>
-  <w:style w:type="character" w:styleId="ListLabel52">
-    <w:name w:val="ListLabel 52"/>
-    <w:qFormat/>
-    <w:rPr>
-      <w:rFonts w:ascii="Ubuntu" w:hAnsi="Ubuntu"/>
-      <w:sz w:val="21"/>
-      <w:szCs w:val="21"/>
-    </w:rPr>
-  </w:style>
-  <w:style w:type="character" w:styleId="ListLabel51">
-    <w:name w:val="ListLabel 51"/>
-    <w:qFormat/>
-    <w:rPr>
-      <w:rFonts w:ascii="Ubuntu" w:hAnsi="Ubuntu"/>
-      <w:sz w:val="21"/>
-      <w:szCs w:val="21"/>
-    </w:rPr>
-  </w:style>
-  <w:style w:type="character" w:styleId="ListLabel50">
-    <w:name w:val="ListLabel 50"/>
-    <w:qFormat/>
-    <w:rPr>
-      <w:rFonts w:ascii="Ubuntu" w:hAnsi="Ubuntu"/>
     </w:rPr>
   </w:style>
   <w:style w:type="paragraph" w:styleId="Ttulo">
@@ -1544,9 +2145,7 @@
     <w:name w:val="List"/>
     <w:basedOn w:val="Cuerpodetexto"/>
     <w:pPr/>
-    <w:rPr>
-      <w:rFonts w:cs="Lohit Devanagari"/>
-    </w:rPr>
+    <w:rPr/>
   </w:style>
   <w:style w:type="paragraph" w:styleId="Leyenda">
     <w:name w:val="Caption"/>
@@ -1564,15 +2163,41 @@
       <w:szCs w:val="24"/>
     </w:rPr>
   </w:style>
-  <w:style w:type="paragraph" w:styleId="Ndice">
+  <w:style w:type="paragraph" w:styleId="Ndice" w:customStyle="1">
     <w:name w:val="Índice"/>
     <w:basedOn w:val="Normal"/>
     <w:qFormat/>
     <w:pPr>
       <w:suppressLineNumbers/>
     </w:pPr>
-    <w:rPr>
-      <w:rFonts w:cs="Lohit Devanagari"/>
+    <w:rPr/>
+  </w:style>
+  <w:style w:type="paragraph" w:styleId="Titular">
+    <w:name w:val="Title"/>
+    <w:basedOn w:val="Normal"/>
+    <w:uiPriority w:val="10"/>
+    <w:qFormat/>
+    <w:pPr>
+      <w:keepNext w:val="true"/>
+      <w:spacing w:before="240" w:after="120"/>
+    </w:pPr>
+    <w:rPr>
+      <w:rFonts w:ascii="Liberation Sans" w:hAnsi="Liberation Sans"/>
+      <w:sz w:val="28"/>
+      <w:szCs w:val="28"/>
+    </w:rPr>
+  </w:style>
+  <w:style w:type="paragraph" w:styleId="Caption">
+    <w:name w:val="caption"/>
+    <w:basedOn w:val="Normal"/>
+    <w:qFormat/>
+    <w:pPr>
+      <w:suppressLineNumbers/>
+      <w:spacing w:before="120" w:after="120"/>
+    </w:pPr>
+    <w:rPr>
+      <w:i/>
+      <w:iCs/>
     </w:rPr>
   </w:style>
   <w:style w:type="paragraph" w:styleId="Piedepgina">
@@ -1587,7 +2212,7 @@
     </w:pPr>
     <w:rPr/>
   </w:style>
-  <w:style w:type="paragraph" w:styleId="Contenidodelatabla">
+  <w:style w:type="paragraph" w:styleId="Contenidodelatabla" w:customStyle="1">
     <w:name w:val="Contenido de la tabla"/>
     <w:basedOn w:val="Normal"/>
     <w:qFormat/>
@@ -1608,12 +2233,11 @@
     </w:pPr>
     <w:rPr/>
   </w:style>
-  <w:style w:type="paragraph" w:styleId="Ttulodelatabla">
+  <w:style w:type="paragraph" w:styleId="Ttulodelatabla" w:customStyle="1">
     <w:name w:val="Título de la tabla"/>
     <w:basedOn w:val="Contenidodelatabla"/>
     <w:qFormat/>
     <w:pPr>
-      <w:suppressLineNumbers/>
       <w:jc w:val="center"/>
     </w:pPr>
     <w:rPr>
@@ -1621,5 +2245,603 @@
       <w:bCs/>
     </w:rPr>
   </w:style>
+  <w:style w:type="numbering" w:styleId="NoList" w:default="1">
+    <w:name w:val="No List"/>
+    <w:uiPriority w:val="99"/>
+    <w:semiHidden/>
+    <w:unhideWhenUsed/>
+    <w:qFormat/>
+  </w:style>
+  <w:style w:type="table" w:default="1" w:styleId="Tablanormal">
+    <w:name w:val="Normal Table"/>
+    <w:uiPriority w:val="99"/>
+    <w:semiHidden/>
+    <w:unhideWhenUsed/>
+    <w:tblPr>
+      <w:tblInd w:w="0" w:type="dxa"/>
+      <w:tblCellMar>
+        <w:top w:w="0" w:type="dxa"/>
+        <w:left w:w="108" w:type="dxa"/>
+        <w:bottom w:w="0" w:type="dxa"/>
+        <w:right w:w="108" w:type="dxa"/>
+      </w:tblCellMar>
+    </w:tblPr>
+  </w:style>
+  <w:style w:type="table" w:styleId="Tablaconcuadrcula">
+    <w:name w:val="Table Grid"/>
+    <w:basedOn w:val="Tablanormal"/>
+    <w:uiPriority w:val="39"/>
+    <w:rsid w:val="00180d8d"/>
+    <w:tblPr>
+      <w:tblBorders>
+        <w:top w:val="single" w:color="auto" w:sz="4" w:space="0"/>
+        <w:left w:val="single" w:color="auto" w:sz="4" w:space="0"/>
+        <w:bottom w:val="single" w:color="auto" w:sz="4" w:space="0"/>
+        <w:right w:val="single" w:color="auto" w:sz="4" w:space="0"/>
+        <w:insideH w:val="single" w:color="auto" w:sz="4" w:space="0"/>
+        <w:insideV w:val="single" w:color="auto" w:sz="4" w:space="0"/>
+      </w:tblBorders>
+    </w:tblPr>
+  </w:style>
 </w:styles>
+</file>
+
+<file path=word/theme/theme1.xml><?xml version="1.0" encoding="utf-8"?>
+<a:theme xmlns:a="http://schemas.openxmlformats.org/drawingml/2006/main" name="Tema de Office">
+  <a:themeElements>
+    <a:clrScheme name="Office">
+      <a:dk1>
+        <a:sysClr val="windowText" lastClr="000000"/>
+      </a:dk1>
+      <a:lt1>
+        <a:sysClr val="window" lastClr="FFFFFF"/>
+      </a:lt1>
+      <a:dk2>
+        <a:srgbClr val="0E2841"/>
+      </a:dk2>
+      <a:lt2>
+        <a:srgbClr val="E8E8E8"/>
+      </a:lt2>
+      <a:accent1>
+        <a:srgbClr val="156082"/>
+      </a:accent1>
+      <a:accent2>
+        <a:srgbClr val="E97132"/>
+      </a:accent2>
+      <a:accent3>
+        <a:srgbClr val="196B24"/>
+      </a:accent3>
+      <a:accent4>
+        <a:srgbClr val="0F9ED5"/>
+      </a:accent4>
+      <a:accent5>
+        <a:srgbClr val="A02B93"/>
+      </a:accent5>
+      <a:accent6>
+        <a:srgbClr val="4EA72E"/>
+      </a:accent6>
+      <a:hlink>
+        <a:srgbClr val="467886"/>
+      </a:hlink>
+      <a:folHlink>
+        <a:srgbClr val="96607D"/>
+      </a:folHlink>
+    </a:clrScheme>
+    <a:fontScheme name="Office">
+      <a:majorFont>
+        <a:latin typeface="Aptos Display" panose="02110004020202020204"/>
+        <a:ea typeface=""/>
+        <a:cs typeface=""/>
+        <a:font script="Jpan" typeface="游ゴシック Light"/>
+        <a:font script="Hang" typeface="맑은 고딕"/>
+        <a:font script="Hans" typeface="等线 Light"/>
+        <a:font script="Hant" typeface="新細明體"/>
+        <a:font script="Arab" typeface="Times New Roman"/>
+        <a:font script="Hebr" typeface="Times New Roman"/>
+        <a:font script="Thai" typeface="Angsana New"/>
+        <a:font script="Ethi" typeface="Nyala"/>
+        <a:font script="Beng" typeface="Vrinda"/>
+        <a:font script="Gujr" typeface="Shruti"/>
+        <a:font script="Khmr" typeface="MoolBoran"/>
+        <a:font script="Knda" typeface="Tunga"/>
+        <a:font script="Guru" typeface="Raavi"/>
+        <a:font script="Cans" typeface="Euphemia"/>
+        <a:font script="Cher" typeface="Plantagenet Cherokee"/>
+        <a:font script="Yiii" typeface="Microsoft Yi Baiti"/>
+        <a:font script="Tibt" typeface="Microsoft Himalaya"/>
+        <a:font script="Thaa" typeface="MV Boli"/>
+        <a:font script="Deva" typeface="Mangal"/>
+        <a:font script="Telu" typeface="Gautami"/>
+        <a:font script="Taml" typeface="Latha"/>
+        <a:font script="Syrc" typeface="Estrangelo Edessa"/>
+        <a:font script="Orya" typeface="Kalinga"/>
+        <a:font script="Mlym" typeface="Kartika"/>
+        <a:font script="Laoo" typeface="DokChampa"/>
+        <a:font script="Sinh" typeface="Iskoola Pota"/>
+        <a:font script="Mong" typeface="Mongolian Baiti"/>
+        <a:font script="Viet" typeface="Times New Roman"/>
+        <a:font script="Uigh" typeface="Microsoft Uighur"/>
+        <a:font script="Geor" typeface="Sylfaen"/>
+        <a:font script="Armn" typeface="Arial"/>
+        <a:font script="Bugi" typeface="Leelawadee UI"/>
+        <a:font script="Bopo" typeface="Microsoft JhengHei"/>
+        <a:font script="Java" typeface="Javanese Text"/>
+        <a:font script="Lisu" typeface="Segoe UI"/>
+        <a:font script="Mymr" typeface="Myanmar Text"/>
+        <a:font script="Nkoo" typeface="Ebrima"/>
+        <a:font script="Olck" typeface="Nirmala UI"/>
+        <a:font script="Osma" typeface="Ebrima"/>
+        <a:font script="Phag" typeface="Phagspa"/>
+        <a:font script="Syrn" typeface="Estrangelo Edessa"/>
+        <a:font script="Syrj" typeface="Estrangelo Edessa"/>
+        <a:font script="Syre" typeface="Estrangelo Edessa"/>
+        <a:font script="Sora" typeface="Nirmala UI"/>
+        <a:font script="Tale" typeface="Microsoft Tai Le"/>
+        <a:font script="Talu" typeface="Microsoft New Tai Lue"/>
+        <a:font script="Tfng" typeface="Ebrima"/>
+      </a:majorFont>
+      <a:minorFont>
+        <a:latin typeface="Aptos" panose="02110004020202020204"/>
+        <a:ea typeface=""/>
+        <a:cs typeface=""/>
+        <a:font script="Jpan" typeface="游明朝"/>
+        <a:font script="Hang" typeface="맑은 고딕"/>
+        <a:font script="Hans" typeface="等线"/>
+        <a:font script="Hant" typeface="新細明體"/>
+        <a:font script="Arab" typeface="Arial"/>
+        <a:font script="Hebr" typeface="Arial"/>
+        <a:font script="Thai" typeface="Cordia New"/>
+        <a:font script="Ethi" typeface="Nyala"/>
+        <a:font script="Beng" typeface="Vrinda"/>
+        <a:font script="Gujr" typeface="Shruti"/>
+        <a:font script="Khmr" typeface="DaunPenh"/>
+        <a:font script="Knda" typeface="Tunga"/>
+        <a:font script="Guru" typeface="Raavi"/>
+        <a:font script="Cans" typeface="Euphemia"/>
+        <a:font script="Cher" typeface="Plantagenet Cherokee"/>
+        <a:font script="Yiii" typeface="Microsoft Yi Baiti"/>
+        <a:font script="Tibt" typeface="Microsoft Himalaya"/>
+        <a:font script="Thaa" typeface="MV Boli"/>
+        <a:font script="Deva" typeface="Mangal"/>
+        <a:font script="Telu" typeface="Gautami"/>
+        <a:font script="Taml" typeface="Latha"/>
+        <a:font script="Syrc" typeface="Estrangelo Edessa"/>
+        <a:font script="Orya" typeface="Kalinga"/>
+        <a:font script="Mlym" typeface="Kartika"/>
+        <a:font script="Laoo" typeface="DokChampa"/>
+        <a:font script="Sinh" typeface="Iskoola Pota"/>
+        <a:font script="Mong" typeface="Mongolian Baiti"/>
+        <a:font script="Viet" typeface="Arial"/>
+        <a:font script="Uigh" typeface="Microsoft Uighur"/>
+        <a:font script="Geor" typeface="Sylfaen"/>
+        <a:font script="Armn" typeface="Arial"/>
+        <a:font script="Bugi" typeface="Leelawadee UI"/>
+        <a:font script="Bopo" typeface="Microsoft JhengHei"/>
+        <a:font script="Java" typeface="Javanese Text"/>
+        <a:font script="Lisu" typeface="Segoe UI"/>
+        <a:font script="Mymr" typeface="Myanmar Text"/>
+        <a:font script="Nkoo" typeface="Ebrima"/>
+        <a:font script="Olck" typeface="Nirmala UI"/>
+        <a:font script="Osma" typeface="Ebrima"/>
+        <a:font script="Phag" typeface="Phagspa"/>
+        <a:font script="Syrn" typeface="Estrangelo Edessa"/>
+        <a:font script="Syrj" typeface="Estrangelo Edessa"/>
+        <a:font script="Syre" typeface="Estrangelo Edessa"/>
+        <a:font script="Sora" typeface="Nirmala UI"/>
+        <a:font script="Tale" typeface="Microsoft Tai Le"/>
+        <a:font script="Talu" typeface="Microsoft New Tai Lue"/>
+        <a:font script="Tfng" typeface="Ebrima"/>
+      </a:minorFont>
+    </a:fontScheme>
+    <a:fmtScheme name="Office">
+      <a:fillStyleLst>
+        <a:solidFill>
+          <a:schemeClr val="phClr"/>
+        </a:solidFill>
+        <a:gradFill rotWithShape="1">
+          <a:gsLst>
+            <a:gs pos="0">
+              <a:schemeClr val="phClr">
+                <a:lumMod val="110000"/>
+                <a:satMod val="105000"/>
+                <a:tint val="67000"/>
+              </a:schemeClr>
+            </a:gs>
+            <a:gs pos="50000">
+              <a:schemeClr val="phClr">
+                <a:lumMod val="105000"/>
+                <a:satMod val="103000"/>
+                <a:tint val="73000"/>
+              </a:schemeClr>
+            </a:gs>
+            <a:gs pos="100000">
+              <a:schemeClr val="phClr">
+                <a:lumMod val="105000"/>
+                <a:satMod val="109000"/>
+                <a:tint val="81000"/>
+              </a:schemeClr>
+            </a:gs>
+          </a:gsLst>
+          <a:lin ang="5400000" scaled="0"/>
+        </a:gradFill>
+        <a:gradFill rotWithShape="1">
+          <a:gsLst>
+            <a:gs pos="0">
+              <a:schemeClr val="phClr">
+                <a:satMod val="103000"/>
+                <a:lumMod val="102000"/>
+                <a:tint val="94000"/>
+              </a:schemeClr>
+            </a:gs>
+            <a:gs pos="50000">
+              <a:schemeClr val="phClr">
+                <a:satMod val="110000"/>
+                <a:lumMod val="100000"/>
+                <a:shade val="100000"/>
+              </a:schemeClr>
+            </a:gs>
+            <a:gs pos="100000">
+              <a:schemeClr val="phClr">
+                <a:lumMod val="99000"/>
+                <a:satMod val="120000"/>
+                <a:shade val="78000"/>
+              </a:schemeClr>
+            </a:gs>
+          </a:gsLst>
+          <a:lin ang="5400000" scaled="0"/>
+        </a:gradFill>
+      </a:fillStyleLst>
+      <a:lnStyleLst>
+        <a:ln w="6350" cap="flat" cmpd="sng" algn="ctr">
+          <a:solidFill>
+            <a:schemeClr val="phClr"/>
+          </a:solidFill>
+          <a:prstDash val="solid"/>
+          <a:miter lim="800000"/>
+        </a:ln>
+        <a:ln w="12700" cap="flat" cmpd="sng" algn="ctr">
+          <a:solidFill>
+            <a:schemeClr val="phClr"/>
+          </a:solidFill>
+          <a:prstDash val="solid"/>
+          <a:miter lim="800000"/>
+        </a:ln>
+        <a:ln w="19050" cap="flat" cmpd="sng" algn="ctr">
+          <a:solidFill>
+            <a:schemeClr val="phClr"/>
+          </a:solidFill>
+          <a:prstDash val="solid"/>
+          <a:miter lim="800000"/>
+        </a:ln>
+      </a:lnStyleLst>
+      <a:effectStyleLst>
+        <a:effectStyle>
+          <a:effectLst/>
+        </a:effectStyle>
+        <a:effectStyle>
+          <a:effectLst/>
+        </a:effectStyle>
+        <a:effectStyle>
+          <a:effectLst>
+            <a:outerShdw blurRad="57150" dist="19050" dir="5400000" algn="ctr" rotWithShape="0">
+              <a:srgbClr val="000000">
+                <a:alpha val="63000"/>
+              </a:srgbClr>
+            </a:outerShdw>
+          </a:effectLst>
+        </a:effectStyle>
+      </a:effectStyleLst>
+      <a:bgFillStyleLst>
+        <a:solidFill>
+          <a:schemeClr val="phClr"/>
+        </a:solidFill>
+        <a:solidFill>
+          <a:schemeClr val="phClr">
+            <a:tint val="95000"/>
+            <a:satMod val="170000"/>
+          </a:schemeClr>
+        </a:solidFill>
+        <a:gradFill rotWithShape="1">
+          <a:gsLst>
+            <a:gs pos="0">
+              <a:schemeClr val="phClr">
+                <a:tint val="93000"/>
+                <a:satMod val="150000"/>
+                <a:shade val="98000"/>
+                <a:lumMod val="102000"/>
+              </a:schemeClr>
+            </a:gs>
+            <a:gs pos="50000">
+              <a:schemeClr val="phClr">
+                <a:tint val="98000"/>
+                <a:satMod val="130000"/>
+                <a:shade val="90000"/>
+                <a:lumMod val="103000"/>
+              </a:schemeClr>
+            </a:gs>
+            <a:gs pos="100000">
+              <a:schemeClr val="phClr">
+                <a:shade val="63000"/>
+                <a:satMod val="120000"/>
+              </a:schemeClr>
+            </a:gs>
+          </a:gsLst>
+          <a:lin ang="5400000" scaled="0"/>
+        </a:gradFill>
+      </a:bgFillStyleLst>
+    </a:fmtScheme>
+  </a:themeElements>
+  <a:objectDefaults/>
+  <a:extraClrSchemeLst/>
+  <a:extLst>
+    <a:ext uri="{05A4C25C-085E-4340-85A3-A5531E510DB2}">
+      <thm15:themeFamily xmlns:thm15="http://schemas.microsoft.com/office/thememl/2012/main" name="Office Theme" id="{2E142A2C-CD16-42D6-873A-C26D2A0506FA}" vid="{1BDDFF52-6CD6-40A5-AB3C-68EB2F1E4D0A}"/>
+    </a:ext>
+  </a:extLst>
+</a:theme>
+</file>
+
+<file path=customXml/item1.xml><?xml version="1.0" encoding="utf-8"?>
+<?mso-contentType ?>
+<FormTemplates xmlns="http://schemas.microsoft.com/sharepoint/v3/contenttype/forms">
+  <Display>DocumentLibraryForm</Display>
+  <Edit>DocumentLibraryForm</Edit>
+  <New>DocumentLibraryForm</New>
+</FormTemplates>
+</file>
+
+<file path=customXml/item2.xml><?xml version="1.0" encoding="utf-8"?>
+<ct:contentTypeSchema xmlns:ct="http://schemas.microsoft.com/office/2006/metadata/contentType" xmlns:ma="http://schemas.microsoft.com/office/2006/metadata/properties/metaAttributes" ct:_="" ma:_="" ma:contentTypeName="Documento" ma:contentTypeID="0x010100AC156CC8F723BB48A4247A59AED6062F" ma:contentTypeVersion="14" ma:contentTypeDescription="Crear nuevo documento." ma:contentTypeScope="" ma:versionID="e0eb2a53381c97c0470208d673c6432b">
+  <xsd:schema xmlns:xsd="http://www.w3.org/2001/XMLSchema" xmlns:xs="http://www.w3.org/2001/XMLSchema" xmlns:p="http://schemas.microsoft.com/office/2006/metadata/properties" xmlns:ns2="495e7b82-4727-4b86-a60c-ad587ed72e20" xmlns:ns3="c59a244d-2372-4444-bacb-68fae0225877" targetNamespace="http://schemas.microsoft.com/office/2006/metadata/properties" ma:root="true" ma:fieldsID="47c359491e29256c0af1a4ab77d6b63d" ns2:_="" ns3:_="">
+    <xsd:import namespace="495e7b82-4727-4b86-a60c-ad587ed72e20"/>
+    <xsd:import namespace="c59a244d-2372-4444-bacb-68fae0225877"/>
+    <xsd:element name="properties">
+      <xsd:complexType>
+        <xsd:sequence>
+          <xsd:element name="documentManagement">
+            <xsd:complexType>
+              <xsd:all>
+                <xsd:element ref="ns2:MediaServiceMetadata" minOccurs="0"/>
+                <xsd:element ref="ns2:MediaServiceFastMetadata" minOccurs="0"/>
+                <xsd:element ref="ns2:MediaServiceObjectDetectorVersions" minOccurs="0"/>
+                <xsd:element ref="ns2:MediaServiceSearchProperties" minOccurs="0"/>
+                <xsd:element ref="ns3:SharedWithUsers" minOccurs="0"/>
+                <xsd:element ref="ns3:SharedWithDetails" minOccurs="0"/>
+                <xsd:element ref="ns2:MediaServiceDateTaken" minOccurs="0"/>
+                <xsd:element ref="ns2:MediaServiceGenerationTime" minOccurs="0"/>
+                <xsd:element ref="ns2:MediaServiceEventHashCode" minOccurs="0"/>
+                <xsd:element ref="ns2:MediaLengthInSeconds" minOccurs="0"/>
+                <xsd:element ref="ns2:lcf76f155ced4ddcb4097134ff3c332f" minOccurs="0"/>
+                <xsd:element ref="ns3:TaxCatchAll" minOccurs="0"/>
+                <xsd:element ref="ns2:MediaServiceOCR" minOccurs="0"/>
+              </xsd:all>
+            </xsd:complexType>
+          </xsd:element>
+        </xsd:sequence>
+      </xsd:complexType>
+    </xsd:element>
+  </xsd:schema>
+  <xsd:schema xmlns:xsd="http://www.w3.org/2001/XMLSchema" xmlns:xs="http://www.w3.org/2001/XMLSchema" xmlns:dms="http://schemas.microsoft.com/office/2006/documentManagement/types" xmlns:pc="http://schemas.microsoft.com/office/infopath/2007/PartnerControls" targetNamespace="495e7b82-4727-4b86-a60c-ad587ed72e20" elementFormDefault="qualified">
+    <xsd:import namespace="http://schemas.microsoft.com/office/2006/documentManagement/types"/>
+    <xsd:import namespace="http://schemas.microsoft.com/office/infopath/2007/PartnerControls"/>
+    <xsd:element name="MediaServiceMetadata" ma:index="8" nillable="true" ma:displayName="MediaServiceMetadata" ma:hidden="true" ma:internalName="MediaServiceMetadata" ma:readOnly="true">
+      <xsd:simpleType>
+        <xsd:restriction base="dms:Note"/>
+      </xsd:simpleType>
+    </xsd:element>
+    <xsd:element name="MediaServiceFastMetadata" ma:index="9" nillable="true" ma:displayName="MediaServiceFastMetadata" ma:hidden="true" ma:internalName="MediaServiceFastMetadata" ma:readOnly="true">
+      <xsd:simpleType>
+        <xsd:restriction base="dms:Note"/>
+      </xsd:simpleType>
+    </xsd:element>
+    <xsd:element name="MediaServiceObjectDetectorVersions" ma:index="10" nillable="true" ma:displayName="MediaServiceObjectDetectorVersions" ma:hidden="true" ma:indexed="true" ma:internalName="MediaServiceObjectDetectorVersions" ma:readOnly="true">
+      <xsd:simpleType>
+        <xsd:restriction base="dms:Text"/>
+      </xsd:simpleType>
+    </xsd:element>
+    <xsd:element name="MediaServiceSearchProperties" ma:index="11" nillable="true" ma:displayName="MediaServiceSearchProperties" ma:hidden="true" ma:internalName="MediaServiceSearchProperties" ma:readOnly="true">
+      <xsd:simpleType>
+        <xsd:restriction base="dms:Note"/>
+      </xsd:simpleType>
+    </xsd:element>
+    <xsd:element name="MediaServiceDateTaken" ma:index="14" nillable="true" ma:displayName="MediaServiceDateTaken" ma:hidden="true" ma:indexed="true" ma:internalName="MediaServiceDateTaken" ma:readOnly="true">
+      <xsd:simpleType>
+        <xsd:restriction base="dms:Text"/>
+      </xsd:simpleType>
+    </xsd:element>
+    <xsd:element name="MediaServiceGenerationTime" ma:index="15" nillable="true" ma:displayName="MediaServiceGenerationTime" ma:hidden="true" ma:internalName="MediaServiceGenerationTime" ma:readOnly="true">
+      <xsd:simpleType>
+        <xsd:restriction base="dms:Text"/>
+      </xsd:simpleType>
+    </xsd:element>
+    <xsd:element name="MediaServiceEventHashCode" ma:index="16" nillable="true" ma:displayName="MediaServiceEventHashCode" ma:hidden="true" ma:internalName="MediaServiceEventHashCode" ma:readOnly="true">
+      <xsd:simpleType>
+        <xsd:restriction base="dms:Text"/>
+      </xsd:simpleType>
+    </xsd:element>
+    <xsd:element name="MediaLengthInSeconds" ma:index="17" nillable="true" ma:displayName="MediaLengthInSeconds" ma:hidden="true" ma:internalName="MediaLengthInSeconds" ma:readOnly="true">
+      <xsd:simpleType>
+        <xsd:restriction base="dms:Unknown"/>
+      </xsd:simpleType>
+    </xsd:element>
+    <xsd:element name="lcf76f155ced4ddcb4097134ff3c332f" ma:index="19" nillable="true" ma:taxonomy="true" ma:internalName="lcf76f155ced4ddcb4097134ff3c332f" ma:taxonomyFieldName="MediaServiceImageTags" ma:displayName="Etiquetas de imagen" ma:readOnly="false" ma:fieldId="{5cf76f15-5ced-4ddc-b409-7134ff3c332f}" ma:taxonomyMulti="true" ma:sspId="ed04307a-8975-4cc6-89e8-356b3fc343f3" ma:termSetId="09814cd3-568e-fe90-9814-8d621ff8fb84" ma:anchorId="fba54fb3-c3e1-fe81-a776-ca4b69148c4d" ma:open="true" ma:isKeyword="false">
+      <xsd:complexType>
+        <xsd:sequence>
+          <xsd:element ref="pc:Terms" minOccurs="0" maxOccurs="1"/>
+        </xsd:sequence>
+      </xsd:complexType>
+    </xsd:element>
+    <xsd:element name="MediaServiceOCR" ma:index="21" nillable="true" ma:displayName="Extracted Text" ma:internalName="MediaServiceOCR" ma:readOnly="true">
+      <xsd:simpleType>
+        <xsd:restriction base="dms:Note">
+          <xsd:maxLength value="255"/>
+        </xsd:restriction>
+      </xsd:simpleType>
+    </xsd:element>
+  </xsd:schema>
+  <xsd:schema xmlns:xsd="http://www.w3.org/2001/XMLSchema" xmlns:xs="http://www.w3.org/2001/XMLSchema" xmlns:dms="http://schemas.microsoft.com/office/2006/documentManagement/types" xmlns:pc="http://schemas.microsoft.com/office/infopath/2007/PartnerControls" targetNamespace="c59a244d-2372-4444-bacb-68fae0225877" elementFormDefault="qualified">
+    <xsd:import namespace="http://schemas.microsoft.com/office/2006/documentManagement/types"/>
+    <xsd:import namespace="http://schemas.microsoft.com/office/infopath/2007/PartnerControls"/>
+    <xsd:element name="SharedWithUsers" ma:index="12" nillable="true" ma:displayName="Compartido con" ma:internalName="SharedWithUsers" ma:readOnly="true">
+      <xsd:complexType>
+        <xsd:complexContent>
+          <xsd:extension base="dms:UserMulti">
+            <xsd:sequence>
+              <xsd:element name="UserInfo" minOccurs="0" maxOccurs="unbounded">
+                <xsd:complexType>
+                  <xsd:sequence>
+                    <xsd:element name="DisplayName" type="xsd:string" minOccurs="0"/>
+                    <xsd:element name="AccountId" type="dms:UserId" minOccurs="0" nillable="true"/>
+                    <xsd:element name="AccountType" type="xsd:string" minOccurs="0"/>
+                  </xsd:sequence>
+                </xsd:complexType>
+              </xsd:element>
+            </xsd:sequence>
+          </xsd:extension>
+        </xsd:complexContent>
+      </xsd:complexType>
+    </xsd:element>
+    <xsd:element name="SharedWithDetails" ma:index="13" nillable="true" ma:displayName="Detalles de uso compartido" ma:internalName="SharedWithDetails" ma:readOnly="true">
+      <xsd:simpleType>
+        <xsd:restriction base="dms:Note">
+          <xsd:maxLength value="255"/>
+        </xsd:restriction>
+      </xsd:simpleType>
+    </xsd:element>
+    <xsd:element name="TaxCatchAll" ma:index="20" nillable="true" ma:displayName="Taxonomy Catch All Column" ma:hidden="true" ma:list="{e8f0d69b-157b-48d8-8a21-6d89fa14685a}" ma:internalName="TaxCatchAll" ma:showField="CatchAllData" ma:web="c59a244d-2372-4444-bacb-68fae0225877">
+      <xsd:complexType>
+        <xsd:complexContent>
+          <xsd:extension base="dms:MultiChoiceLookup">
+            <xsd:sequence>
+              <xsd:element name="Value" type="dms:Lookup" maxOccurs="unbounded" minOccurs="0" nillable="true"/>
+            </xsd:sequence>
+          </xsd:extension>
+        </xsd:complexContent>
+      </xsd:complexType>
+    </xsd:element>
+  </xsd:schema>
+  <xsd:schema xmlns="http://schemas.openxmlformats.org/package/2006/metadata/core-properties" xmlns:xsd="http://www.w3.org/2001/XMLSchema" xmlns:xsi="http://www.w3.org/2001/XMLSchema-instance" xmlns:dc="http://purl.org/dc/elements/1.1/" xmlns:dcterms="http://purl.org/dc/terms/" xmlns:odoc="http://schemas.microsoft.com/internal/obd" targetNamespace="http://schemas.openxmlformats.org/package/2006/metadata/core-properties" elementFormDefault="qualified" attributeFormDefault="unqualified" blockDefault="#all">
+    <xsd:import namespace="http://purl.org/dc/elements/1.1/" schemaLocation="http://dublincore.org/schemas/xmls/qdc/2003/04/02/dc.xsd"/>
+    <xsd:import namespace="http://purl.org/dc/terms/" schemaLocation="http://dublincore.org/schemas/xmls/qdc/2003/04/02/dcterms.xsd"/>
+    <xsd:element name="coreProperties" type="CT_coreProperties"/>
+    <xsd:complexType name="CT_coreProperties">
+      <xsd:all>
+        <xsd:element ref="dc:creator" minOccurs="0" maxOccurs="1"/>
+        <xsd:element ref="dcterms:created" minOccurs="0" maxOccurs="1"/>
+        <xsd:element ref="dc:identifier" minOccurs="0" maxOccurs="1"/>
+        <xsd:element name="contentType" minOccurs="0" maxOccurs="1" type="xsd:string" ma:index="0" ma:displayName="Tipo de contenido"/>
+        <xsd:element ref="dc:title" minOccurs="0" maxOccurs="1" ma:index="4" ma:displayName="Título"/>
+        <xsd:element ref="dc:subject" minOccurs="0" maxOccurs="1"/>
+        <xsd:element ref="dc:description" minOccurs="0" maxOccurs="1"/>
+        <xsd:element name="keywords" minOccurs="0" maxOccurs="1" type="xsd:string"/>
+        <xsd:element ref="dc:language" minOccurs="0" maxOccurs="1"/>
+        <xsd:element name="category" minOccurs="0" maxOccurs="1" type="xsd:string"/>
+        <xsd:element name="version" minOccurs="0" maxOccurs="1" type="xsd:string"/>
+        <xsd:element name="revision" minOccurs="0" maxOccurs="1" type="xsd:string">
+          <xsd:annotation>
+            <xsd:documentation>
+                        This value indicates the number of saves or revisions. The application is responsible for updating this value after each revision.
+                    </xsd:documentation>
+          </xsd:annotation>
+        </xsd:element>
+        <xsd:element name="lastModifiedBy" minOccurs="0" maxOccurs="1" type="xsd:string"/>
+        <xsd:element ref="dcterms:modified" minOccurs="0" maxOccurs="1"/>
+        <xsd:element name="contentStatus" minOccurs="0" maxOccurs="1" type="xsd:string"/>
+      </xsd:all>
+    </xsd:complexType>
+  </xsd:schema>
+  <xs:schema xmlns:pc="http://schemas.microsoft.com/office/infopath/2007/PartnerControls" xmlns:xs="http://www.w3.org/2001/XMLSchema" targetNamespace="http://schemas.microsoft.com/office/infopath/2007/PartnerControls" elementFormDefault="qualified" attributeFormDefault="unqualified">
+    <xs:element name="Person">
+      <xs:complexType>
+        <xs:sequence>
+          <xs:element ref="pc:DisplayName" minOccurs="0"/>
+          <xs:element ref="pc:AccountId" minOccurs="0"/>
+          <xs:element ref="pc:AccountType" minOccurs="0"/>
+        </xs:sequence>
+      </xs:complexType>
+    </xs:element>
+    <xs:element name="DisplayName" type="xs:string"/>
+    <xs:element name="AccountId" type="xs:string"/>
+    <xs:element name="AccountType" type="xs:string"/>
+    <xs:element name="BDCAssociatedEntity">
+      <xs:complexType>
+        <xs:sequence>
+          <xs:element ref="pc:BDCEntity" minOccurs="0" maxOccurs="unbounded"/>
+        </xs:sequence>
+        <xs:attribute ref="pc:EntityNamespace"/>
+        <xs:attribute ref="pc:EntityName"/>
+        <xs:attribute ref="pc:SystemInstanceName"/>
+        <xs:attribute ref="pc:AssociationName"/>
+      </xs:complexType>
+    </xs:element>
+    <xs:attribute name="EntityNamespace" type="xs:string"/>
+    <xs:attribute name="EntityName" type="xs:string"/>
+    <xs:attribute name="SystemInstanceName" type="xs:string"/>
+    <xs:attribute name="AssociationName" type="xs:string"/>
+    <xs:element name="BDCEntity">
+      <xs:complexType>
+        <xs:sequence>
+          <xs:element ref="pc:EntityDisplayName" minOccurs="0"/>
+          <xs:element ref="pc:EntityInstanceReference" minOccurs="0"/>
+          <xs:element ref="pc:EntityId1" minOccurs="0"/>
+          <xs:element ref="pc:EntityId2" minOccurs="0"/>
+          <xs:element ref="pc:EntityId3" minOccurs="0"/>
+          <xs:element ref="pc:EntityId4" minOccurs="0"/>
+          <xs:element ref="pc:EntityId5" minOccurs="0"/>
+        </xs:sequence>
+      </xs:complexType>
+    </xs:element>
+    <xs:element name="EntityDisplayName" type="xs:string"/>
+    <xs:element name="EntityInstanceReference" type="xs:string"/>
+    <xs:element name="EntityId1" type="xs:string"/>
+    <xs:element name="EntityId2" type="xs:string"/>
+    <xs:element name="EntityId3" type="xs:string"/>
+    <xs:element name="EntityId4" type="xs:string"/>
+    <xs:element name="EntityId5" type="xs:string"/>
+    <xs:element name="Terms">
+      <xs:complexType>
+        <xs:sequence>
+          <xs:element ref="pc:TermInfo" minOccurs="0" maxOccurs="unbounded"/>
+        </xs:sequence>
+      </xs:complexType>
+    </xs:element>
+    <xs:element name="TermInfo">
+      <xs:complexType>
+        <xs:sequence>
+          <xs:element ref="pc:TermName" minOccurs="0"/>
+          <xs:element ref="pc:TermId" minOccurs="0"/>
+        </xs:sequence>
+      </xs:complexType>
+    </xs:element>
+    <xs:element name="TermName" type="xs:string"/>
+    <xs:element name="TermId" type="xs:string"/>
+  </xs:schema>
+</ct:contentTypeSchema>
+</file>
+
+<file path=customXml/itemProps1.xml><?xml version="1.0" encoding="utf-8"?>
+<ds:datastoreItem xmlns:ds="http://schemas.openxmlformats.org/officeDocument/2006/customXml" ds:itemID="{993F35B9-6C87-4175-A69A-C1FCD263C012}">
+  <ds:schemaRefs>
+    <ds:schemaRef ds:uri="http://schemas.microsoft.com/sharepoint/v3/contenttype/forms"/>
+  </ds:schemaRefs>
+</ds:datastoreItem>
+</file>
+
+<file path=customXml/itemProps2.xml><?xml version="1.0" encoding="utf-8"?>
+<ds:datastoreItem xmlns:ds="http://schemas.openxmlformats.org/officeDocument/2006/customXml" ds:itemID="{62A1C5DC-CF35-43DF-9E23-3B146C517B29}">
+  <ds:schemaRefs>
+    <ds:schemaRef ds:uri="http://schemas.microsoft.com/office/2006/metadata/contentType"/>
+    <ds:schemaRef ds:uri="http://schemas.microsoft.com/office/2006/metadata/properties/metaAttributes"/>
+    <ds:schemaRef ds:uri="http://www.w3.org/2001/XMLSchema"/>
+    <ds:schemaRef ds:uri="http://schemas.microsoft.com/office/2006/metadata/properties"/>
+    <ds:schemaRef ds:uri="495e7b82-4727-4b86-a60c-ad587ed72e20"/>
+    <ds:schemaRef ds:uri="c59a244d-2372-4444-bacb-68fae0225877"/>
+    <ds:schemaRef ds:uri="http://schemas.microsoft.com/office/2006/documentManagement/types"/>
+    <ds:schemaRef ds:uri="http://schemas.microsoft.com/office/infopath/2007/PartnerControls"/>
+    <ds:schemaRef ds:uri="http://schemas.openxmlformats.org/package/2006/metadata/core-properties"/>
+    <ds:schemaRef ds:uri="http://purl.org/dc/elements/1.1/"/>
+    <ds:schemaRef ds:uri="http://purl.org/dc/terms/"/>
+    <ds:schemaRef ds:uri="http://schemas.microsoft.com/internal/obd"/>
+  </ds:schemaRefs>
+</ds:datastoreItem>
 </file>
</xml_diff>

<commit_message>
[HERCULES-9445] - Mejoras en informes. Formateo de fechas por idiomas.
</commit_message>
<xml_diff>
--- a/sgi-cnf-service/src/main/resources/db/changelog/changes/0.8.0/blob/rep/en/rep-csp-certificado-autorizacion-proyecto-externo.docx
+++ b/sgi-cnf-service/src/main/resources/db/changelog/changes/0.8.0/blob/rep/en/rep-csp-certificado-autorizacion-proyecto-externo.docx
@@ -1,6 +1,6 @@
 
 <file path=word/document.xml><?xml version="1.0" encoding="utf-8"?>
-<w:document xmlns:o="urn:schemas-microsoft-com:office:office" xmlns:r="http://schemas.openxmlformats.org/officeDocument/2006/relationships" xmlns:v="urn:schemas-microsoft-com:vml" xmlns:w="http://schemas.openxmlformats.org/wordprocessingml/2006/main" xmlns:w10="urn:schemas-microsoft-com:office:word" xmlns:wp="http://schemas.openxmlformats.org/drawingml/2006/wordprocessingDrawing" xmlns:wps="http://schemas.microsoft.com/office/word/2010/wordprocessingShape" xmlns:wpg="http://schemas.microsoft.com/office/word/2010/wordprocessingGroup" xmlns:mc="http://schemas.openxmlformats.org/markup-compatibility/2006" xmlns:wp14="http://schemas.microsoft.com/office/word/2010/wordprocessingDrawing" xmlns:w14="http://schemas.microsoft.com/office/word/2010/wordml" mc:Ignorable="w14 wp14">
+<w:document xmlns:o="urn:schemas-microsoft-com:office:office" xmlns:r="http://schemas.openxmlformats.org/officeDocument/2006/relationships" xmlns:v="urn:schemas-microsoft-com:vml" xmlns:w="http://schemas.openxmlformats.org/wordprocessingml/2006/main" xmlns:w10="urn:schemas-microsoft-com:office:word" xmlns:wp="http://schemas.openxmlformats.org/drawingml/2006/wordprocessingDrawing" xmlns:wps="http://schemas.microsoft.com/office/word/2010/wordprocessingShape" xmlns:wpg="http://schemas.microsoft.com/office/word/2010/wordprocessingGroup" xmlns:mc="http://schemas.openxmlformats.org/markup-compatibility/2006" xmlns:wp14="http://schemas.microsoft.com/office/word/2010/wordprocessingDrawing" xmlns:w14="http://schemas.microsoft.com/office/word/2010/wordml" xmlns:w15="http://schemas.microsoft.com/office/word/2012/wordml" mc:Ignorable="w14 wp14 w15">
   <w:body>
     <w:p>
       <w:pPr>
@@ -68,30 +68,31 @@
         <w:tblW w:w="9645" w:type="dxa"/>
         <w:jc w:val="left"/>
         <w:tblInd w:w="0" w:type="dxa"/>
-        <w:tblBorders/>
+        <w:tblLayout w:type="fixed"/>
         <w:tblCellMar>
           <w:top w:w="55" w:type="dxa"/>
           <w:left w:w="55" w:type="dxa"/>
           <w:bottom w:w="55" w:type="dxa"/>
           <w:right w:w="55" w:type="dxa"/>
         </w:tblCellMar>
-        <w:tblLook w:noVBand="1" w:val="04a0" w:noHBand="0" w:lastColumn="0" w:firstColumn="1" w:lastRow="0" w:firstRow="1"/>
+        <w:tblLook w:val="04a0" w:noHBand="0" w:noVBand="1" w:firstColumn="1" w:lastRow="0" w:lastColumn="0" w:firstRow="1"/>
       </w:tblPr>
       <w:tblGrid>
-        <w:gridCol w:w="3315"/>
-        <w:gridCol w:w="6329"/>
+        <w:gridCol w:w="3314"/>
+        <w:gridCol w:w="6330"/>
       </w:tblGrid>
       <w:tr>
         <w:trPr/>
         <w:tc>
           <w:tcPr>
-            <w:tcW w:w="3315" w:type="dxa"/>
+            <w:tcW w:w="3314" w:type="dxa"/>
             <w:tcBorders/>
             <w:shd w:fill="auto" w:val="clear"/>
           </w:tcPr>
           <w:p>
             <w:pPr>
               <w:pStyle w:val="Cuerpodetexto"/>
+              <w:widowControl w:val="false"/>
               <w:spacing w:before="0" w:after="0"/>
               <w:rPr>
                 <w:b/>
@@ -114,13 +115,14 @@
         </w:tc>
         <w:tc>
           <w:tcPr>
-            <w:tcW w:w="6329" w:type="dxa"/>
+            <w:tcW w:w="6330" w:type="dxa"/>
             <w:tcBorders/>
             <w:shd w:fill="auto" w:val="clear"/>
           </w:tcPr>
           <w:p>
             <w:pPr>
               <w:pStyle w:val="Cuerpodetexto"/>
+              <w:widowControl w:val="false"/>
               <w:spacing w:before="0" w:after="0"/>
               <w:rPr>
                 <w:rFonts w:ascii="Ubuntu" w:hAnsi="Ubuntu"/>
@@ -134,7 +136,7 @@
                 <w:sz w:val="22"/>
                 <w:szCs w:val="22"/>
               </w:rPr>
-              <w:t>{{solicitanteNombre}}</w:t>
+              <w:t>{{solicitante.nombre}} {{solicitante.apellidos}}</w:t>
             </w:r>
           </w:p>
         </w:tc>
@@ -143,13 +145,14 @@
         <w:trPr/>
         <w:tc>
           <w:tcPr>
-            <w:tcW w:w="3315" w:type="dxa"/>
+            <w:tcW w:w="3314" w:type="dxa"/>
             <w:tcBorders/>
             <w:shd w:fill="auto" w:val="clear"/>
           </w:tcPr>
           <w:p>
             <w:pPr>
               <w:pStyle w:val="Cuerpodetexto"/>
+              <w:widowControl w:val="false"/>
               <w:spacing w:before="0" w:after="0"/>
               <w:rPr>
                 <w:rFonts w:ascii="Ubuntu" w:hAnsi="Ubuntu"/>
@@ -175,13 +178,14 @@
         </w:tc>
         <w:tc>
           <w:tcPr>
-            <w:tcW w:w="6329" w:type="dxa"/>
+            <w:tcW w:w="6330" w:type="dxa"/>
             <w:tcBorders/>
             <w:shd w:fill="auto" w:val="clear"/>
           </w:tcPr>
           <w:p>
             <w:pPr>
               <w:pStyle w:val="Cuerpodetexto"/>
+              <w:widowControl w:val="false"/>
               <w:spacing w:before="0" w:after="0"/>
               <w:rPr>
                 <w:rFonts w:ascii="Ubuntu" w:hAnsi="Ubuntu"/>
@@ -195,7 +199,7 @@
                 <w:sz w:val="22"/>
                 <w:szCs w:val="22"/>
               </w:rPr>
-              <w:t>{{solicitanteNif}}</w:t>
+              <w:t>{{solicitante.numeroDocumento}}</w:t>
             </w:r>
           </w:p>
         </w:tc>
@@ -204,13 +208,14 @@
         <w:trPr/>
         <w:tc>
           <w:tcPr>
-            <w:tcW w:w="3315" w:type="dxa"/>
+            <w:tcW w:w="3314" w:type="dxa"/>
             <w:tcBorders/>
             <w:shd w:fill="auto" w:val="clear"/>
           </w:tcPr>
           <w:p>
             <w:pPr>
               <w:pStyle w:val="Cuerpodetexto"/>
+              <w:widowControl w:val="false"/>
               <w:spacing w:before="0" w:after="0"/>
               <w:rPr>
                 <w:rFonts w:ascii="Ubuntu" w:hAnsi="Ubuntu"/>
@@ -236,13 +241,14 @@
         </w:tc>
         <w:tc>
           <w:tcPr>
-            <w:tcW w:w="6329" w:type="dxa"/>
+            <w:tcW w:w="6330" w:type="dxa"/>
             <w:tcBorders/>
             <w:shd w:fill="auto" w:val="clear"/>
           </w:tcPr>
           <w:p>
             <w:pPr>
               <w:pStyle w:val="Cuerpodetexto"/>
+              <w:widowControl w:val="false"/>
               <w:spacing w:before="0" w:after="0"/>
               <w:rPr>
                 <w:rFonts w:ascii="Ubuntu" w:hAnsi="Ubuntu"/>
@@ -256,7 +262,7 @@
                 <w:sz w:val="22"/>
                 <w:szCs w:val="22"/>
               </w:rPr>
-              <w:t>{{solicitanteCatProfesional}}</w:t>
+              <w:t>{{solicitanteVinculacion.categoriaProfesional.nombre}}</w:t>
             </w:r>
           </w:p>
         </w:tc>
@@ -265,13 +271,14 @@
         <w:trPr/>
         <w:tc>
           <w:tcPr>
-            <w:tcW w:w="3315" w:type="dxa"/>
+            <w:tcW w:w="3314" w:type="dxa"/>
             <w:tcBorders/>
             <w:shd w:fill="auto" w:val="clear"/>
           </w:tcPr>
           <w:p>
             <w:pPr>
               <w:pStyle w:val="Cuerpodetexto"/>
+              <w:widowControl w:val="false"/>
               <w:spacing w:before="0" w:after="0"/>
               <w:rPr>
                 <w:rFonts w:ascii="Ubuntu" w:hAnsi="Ubuntu"/>
@@ -297,13 +304,14 @@
         </w:tc>
         <w:tc>
           <w:tcPr>
-            <w:tcW w:w="6329" w:type="dxa"/>
+            <w:tcW w:w="6330" w:type="dxa"/>
             <w:tcBorders/>
             <w:shd w:fill="auto" w:val="clear"/>
           </w:tcPr>
           <w:p>
             <w:pPr>
               <w:pStyle w:val="Cuerpodetexto"/>
+              <w:widowControl w:val="false"/>
               <w:spacing w:before="0" w:after="0"/>
               <w:rPr>
                 <w:rFonts w:ascii="Ubuntu" w:hAnsi="Ubuntu"/>
@@ -317,7 +325,7 @@
                 <w:sz w:val="22"/>
                 <w:szCs w:val="22"/>
               </w:rPr>
-              <w:t>{{solicitanteDepartamento}}</w:t>
+              <w:t>{{solicitanteVinculacion.departamento.nombre}}</w:t>
             </w:r>
           </w:p>
         </w:tc>
@@ -326,13 +334,14 @@
         <w:trPr/>
         <w:tc>
           <w:tcPr>
-            <w:tcW w:w="3315" w:type="dxa"/>
+            <w:tcW w:w="3314" w:type="dxa"/>
             <w:tcBorders/>
             <w:shd w:fill="auto" w:val="clear"/>
           </w:tcPr>
           <w:p>
             <w:pPr>
               <w:pStyle w:val="Cuerpodetexto"/>
+              <w:widowControl w:val="false"/>
               <w:spacing w:before="0" w:after="0"/>
               <w:rPr>
                 <w:rFonts w:ascii="Ubuntu" w:hAnsi="Ubuntu"/>
@@ -358,13 +367,14 @@
         </w:tc>
         <w:tc>
           <w:tcPr>
-            <w:tcW w:w="6329" w:type="dxa"/>
+            <w:tcW w:w="6330" w:type="dxa"/>
             <w:tcBorders/>
             <w:shd w:fill="auto" w:val="clear"/>
           </w:tcPr>
           <w:p>
             <w:pPr>
               <w:pStyle w:val="Cuerpodetexto"/>
+              <w:widowControl w:val="false"/>
               <w:spacing w:before="0" w:after="0"/>
               <w:rPr>
                 <w:rFonts w:ascii="Ubuntu" w:hAnsi="Ubuntu"/>
@@ -388,7 +398,7 @@
                 <w:sz w:val="22"/>
                 <w:szCs w:val="22"/>
               </w:rPr>
-              <w:t>solicitanteCentro</w:t>
+              <w:t>solicitanteVinculacion.centro.nombre</w:t>
             </w:r>
             <w:bookmarkStart w:id="1" w:name="__DdeLink__303_3292731288"/>
             <w:bookmarkStart w:id="2" w:name="__DdeLink__81_3453107348"/>
@@ -451,14 +461,14 @@
         <w:tblW w:w="9645" w:type="dxa"/>
         <w:jc w:val="left"/>
         <w:tblInd w:w="0" w:type="dxa"/>
-        <w:tblBorders/>
+        <w:tblLayout w:type="fixed"/>
         <w:tblCellMar>
           <w:top w:w="55" w:type="dxa"/>
           <w:left w:w="55" w:type="dxa"/>
           <w:bottom w:w="55" w:type="dxa"/>
           <w:right w:w="55" w:type="dxa"/>
         </w:tblCellMar>
-        <w:tblLook w:noVBand="1" w:val="04a0" w:noHBand="0" w:lastColumn="0" w:firstColumn="1" w:lastRow="0" w:firstRow="1"/>
+        <w:tblLook w:val="04a0" w:noHBand="0" w:noVBand="1" w:firstColumn="1" w:lastRow="0" w:lastColumn="0" w:firstRow="1"/>
       </w:tblPr>
       <w:tblGrid>
         <w:gridCol w:w="4023"/>
@@ -475,6 +485,7 @@
           <w:p>
             <w:pPr>
               <w:pStyle w:val="Cuerpodetexto"/>
+              <w:widowControl w:val="false"/>
               <w:spacing w:before="0" w:after="0"/>
               <w:rPr>
                 <w:rFonts w:ascii="Ubuntu" w:hAnsi="Ubuntu"/>
@@ -507,6 +518,7 @@
           <w:p>
             <w:pPr>
               <w:pStyle w:val="Cuerpodetexto"/>
+              <w:widowControl w:val="false"/>
               <w:spacing w:before="0" w:after="0"/>
               <w:rPr>
                 <w:rFonts w:ascii="Ubuntu" w:hAnsi="Ubuntu"/>
@@ -520,7 +532,7 @@
                 <w:sz w:val="22"/>
                 <w:szCs w:val="22"/>
               </w:rPr>
-              <w:t>{{datosConvocatoria}}</w:t>
+              <w:t>{{convocatoria.titulo}}{{autorizacion.datosConvocatoria}}</w:t>
             </w:r>
           </w:p>
         </w:tc>
@@ -536,6 +548,7 @@
           <w:p>
             <w:pPr>
               <w:pStyle w:val="Cuerpodetexto"/>
+              <w:widowControl w:val="false"/>
               <w:spacing w:before="0" w:after="0"/>
               <w:rPr>
                 <w:rFonts w:ascii="Ubuntu" w:hAnsi="Ubuntu"/>
@@ -568,6 +581,7 @@
           <w:p>
             <w:pPr>
               <w:pStyle w:val="Cuerpodetexto"/>
+              <w:widowControl w:val="false"/>
               <w:spacing w:before="0" w:after="0"/>
               <w:rPr>
                 <w:rFonts w:ascii="Ubuntu" w:hAnsi="Ubuntu"/>
@@ -581,7 +595,7 @@
                 <w:sz w:val="22"/>
                 <w:szCs w:val="22"/>
               </w:rPr>
-              <w:t>{{horasDedicacion}}</w:t>
+              <w:t>{{autorizacion.horasDedicacion}}</w:t>
             </w:r>
           </w:p>
         </w:tc>
@@ -597,6 +611,7 @@
           <w:p>
             <w:pPr>
               <w:pStyle w:val="Cuerpodetexto"/>
+              <w:widowControl w:val="false"/>
               <w:spacing w:before="0" w:after="0"/>
               <w:rPr>
                 <w:rFonts w:ascii="Ubuntu" w:hAnsi="Ubuntu"/>
@@ -629,6 +644,7 @@
           <w:p>
             <w:pPr>
               <w:pStyle w:val="Cuerpodetexto"/>
+              <w:widowControl w:val="false"/>
               <w:spacing w:before="0" w:after="0"/>
               <w:rPr>
                 <w:rFonts w:ascii="Ubuntu" w:hAnsi="Ubuntu"/>
@@ -642,7 +658,7 @@
                 <w:sz w:val="22"/>
                 <w:szCs w:val="22"/>
               </w:rPr>
-              <w:t>{{tituloProyecto}}</w:t>
+              <w:t>{{autorizacion.tituloProyecto.toHours()}}</w:t>
             </w:r>
           </w:p>
         </w:tc>
@@ -658,6 +674,7 @@
           <w:p>
             <w:pPr>
               <w:pStyle w:val="Cuerpodetexto"/>
+              <w:widowControl w:val="false"/>
               <w:spacing w:before="0" w:after="0"/>
               <w:rPr>
                 <w:rFonts w:ascii="Ubuntu" w:hAnsi="Ubuntu"/>
@@ -690,6 +707,7 @@
           <w:p>
             <w:pPr>
               <w:pStyle w:val="Cuerpodetexto"/>
+              <w:widowControl w:val="false"/>
               <w:spacing w:before="0" w:after="0"/>
               <w:rPr>
                 <w:rFonts w:ascii="Ubuntu" w:hAnsi="Ubuntu"/>
@@ -703,7 +721,7 @@
                 <w:sz w:val="22"/>
                 <w:szCs w:val="22"/>
               </w:rPr>
-              <w:t>{{universidad}}</w:t>
+              <w:t>{{entidad.nombre}}{{autorizacion.datosEntidad}}</w:t>
             </w:r>
           </w:p>
         </w:tc>
@@ -728,7 +746,7 @@
           <w:szCs w:val="22"/>
           <w:lang w:val="en-GB"/>
         </w:rPr>
-        <w:t>Lead researcher: {{investigador}}</w:t>
+        <w:t>Lead researcher: {{autorizacion.datosResponsable}}{{responsable.nombre}} {{responsible.apellidos}}</w:t>
       </w:r>
     </w:p>
     <w:p>
@@ -750,7 +768,25 @@
         </w:rPr>
         <w:br/>
         <w:br/>
-        <w:t>Leioa, on {{fechaActual}}</w:t>
+        <w:t>Leioa, on {{=#formatDate</w:t>
+      </w:r>
+      <w:r>
+        <w:rPr>
+          <w:rFonts w:eastAsia="Ubuntu" w:ascii="Ubuntu" w:hAnsi="Ubuntu"/>
+          <w:sz w:val="22"/>
+          <w:szCs w:val="22"/>
+          <w:lang w:val="en-GB"/>
+        </w:rPr>
+        <w:t>Now</w:t>
+      </w:r>
+      <w:r>
+        <w:rPr>
+          <w:rFonts w:eastAsia="Ubuntu" w:ascii="Ubuntu" w:hAnsi="Ubuntu"/>
+          <w:sz w:val="22"/>
+          <w:szCs w:val="22"/>
+          <w:lang w:val="en-GB"/>
+        </w:rPr>
+        <w:t>('SHORT')}}</w:t>
       </w:r>
     </w:p>
     <w:p>
@@ -833,7 +869,7 @@
           <w:sz w:val="22"/>
           <w:szCs w:val="22"/>
         </w:rPr>
-        <w:t>{{solicitanteNombre}}</w:t>
+        <w:t>{{solicitante.nombre}} {{solicitante.apellidos}}</w:t>
       </w:r>
     </w:p>
     <w:p>
@@ -876,7 +912,7 @@
       <w:footerReference w:type="default" r:id="rId3"/>
       <w:type w:val="nextPage"/>
       <w:pgSz w:w="11906" w:h="16838"/>
-      <w:pgMar w:left="1134" w:right="1134" w:header="1134" w:top="1977" w:footer="470" w:bottom="1969" w:gutter="0"/>
+      <w:pgMar w:left="1134" w:right="1134" w:gutter="0" w:header="1134" w:top="1977" w:footer="470" w:bottom="1969"/>
       <w:pgNumType w:fmt="decimal"/>
       <w:formProt w:val="false"/>
       <w:textDirection w:val="lrTb"/>
@@ -887,7 +923,7 @@
 </file>
 
 <file path=word/footer1.xml><?xml version="1.0" encoding="utf-8"?>
-<w:ftr xmlns:o="urn:schemas-microsoft-com:office:office" xmlns:r="http://schemas.openxmlformats.org/officeDocument/2006/relationships" xmlns:v="urn:schemas-microsoft-com:vml" xmlns:w="http://schemas.openxmlformats.org/wordprocessingml/2006/main" xmlns:w10="urn:schemas-microsoft-com:office:word" xmlns:wp="http://schemas.openxmlformats.org/drawingml/2006/wordprocessingDrawing" xmlns:wps="http://schemas.microsoft.com/office/word/2010/wordprocessingShape" xmlns:wpg="http://schemas.microsoft.com/office/word/2010/wordprocessingGroup" xmlns:mc="http://schemas.openxmlformats.org/markup-compatibility/2006" xmlns:wp14="http://schemas.microsoft.com/office/word/2010/wordprocessingDrawing" xmlns:w14="http://schemas.microsoft.com/office/word/2010/wordml" mc:Ignorable="w14 wp14">
+<w:ftr xmlns:o="urn:schemas-microsoft-com:office:office" xmlns:r="http://schemas.openxmlformats.org/officeDocument/2006/relationships" xmlns:v="urn:schemas-microsoft-com:vml" xmlns:w="http://schemas.openxmlformats.org/wordprocessingml/2006/main" xmlns:w10="urn:schemas-microsoft-com:office:word" xmlns:wp="http://schemas.openxmlformats.org/drawingml/2006/wordprocessingDrawing" xmlns:wps="http://schemas.microsoft.com/office/word/2010/wordprocessingShape" xmlns:wpg="http://schemas.microsoft.com/office/word/2010/wordprocessingGroup" xmlns:mc="http://schemas.openxmlformats.org/markup-compatibility/2006" xmlns:wp14="http://schemas.microsoft.com/office/word/2010/wordprocessingDrawing" xmlns:w14="http://schemas.microsoft.com/office/word/2010/wordml" xmlns:w15="http://schemas.microsoft.com/office/word/2012/wordml" mc:Ignorable="w14 wp14 w15">
   <w:p>
     <w:pPr>
       <w:pStyle w:val="Cuerpodetexto"/>
@@ -904,19 +940,14 @@
       <w:tblW w:w="9645" w:type="dxa"/>
       <w:jc w:val="left"/>
       <w:tblInd w:w="0" w:type="dxa"/>
-      <w:tblBorders>
-        <w:top w:val="single" w:sz="2" w:space="0" w:color="FFFFFF"/>
-        <w:left w:val="single" w:sz="2" w:space="0" w:color="FFFFFF"/>
-        <w:bottom w:val="single" w:sz="2" w:space="0" w:color="FFFFFF"/>
-        <w:insideH w:val="single" w:sz="2" w:space="0" w:color="FFFFFF"/>
-      </w:tblBorders>
+      <w:tblLayout w:type="fixed"/>
       <w:tblCellMar>
         <w:top w:w="55" w:type="dxa"/>
         <w:left w:w="40" w:type="dxa"/>
         <w:bottom w:w="55" w:type="dxa"/>
         <w:right w:w="55" w:type="dxa"/>
       </w:tblCellMar>
-      <w:tblLook w:lastRow="0" w:firstRow="1" w:lastColumn="0" w:firstColumn="1" w:val="04a0" w:noHBand="0" w:noVBand="1"/>
+      <w:tblLook w:val="04a0" w:noHBand="0" w:noVBand="1" w:firstColumn="1" w:lastRow="0" w:lastColumn="0" w:firstRow="1"/>
     </w:tblPr>
     <w:tblGrid>
       <w:gridCol w:w="8668"/>
@@ -931,13 +962,13 @@
             <w:top w:val="single" w:sz="2" w:space="0" w:color="FFFFFF"/>
             <w:left w:val="single" w:sz="2" w:space="0" w:color="FFFFFF"/>
             <w:bottom w:val="single" w:sz="2" w:space="0" w:color="FFFFFF"/>
-            <w:insideH w:val="single" w:sz="2" w:space="0" w:color="FFFFFF"/>
           </w:tcBorders>
           <w:shd w:fill="auto" w:val="clear"/>
         </w:tcPr>
         <w:p>
           <w:pPr>
             <w:pStyle w:val="Cuerpodetexto"/>
+            <w:widowControl w:val="false"/>
             <w:spacing w:lineRule="auto" w:line="240" w:before="0" w:after="0"/>
             <w:jc w:val="center"/>
             <w:rPr>
@@ -965,6 +996,7 @@
         <w:p>
           <w:pPr>
             <w:pStyle w:val="Cuerpodetexto"/>
+            <w:widowControl w:val="false"/>
             <w:spacing w:lineRule="auto" w:line="240" w:before="0" w:after="0"/>
             <w:jc w:val="center"/>
             <w:rPr/>
@@ -989,14 +1021,13 @@
             <w:left w:val="single" w:sz="2" w:space="0" w:color="FFFFFF"/>
             <w:bottom w:val="single" w:sz="2" w:space="0" w:color="FFFFFF"/>
             <w:right w:val="single" w:sz="2" w:space="0" w:color="FFFFFF"/>
-            <w:insideH w:val="single" w:sz="2" w:space="0" w:color="FFFFFF"/>
-            <w:insideV w:val="single" w:sz="2" w:space="0" w:color="FFFFFF"/>
           </w:tcBorders>
           <w:shd w:fill="auto" w:val="clear"/>
         </w:tcPr>
         <w:p>
           <w:pPr>
             <w:pStyle w:val="Contenidodelatabla"/>
+            <w:widowControl w:val="false"/>
             <w:jc w:val="right"/>
             <w:rPr/>
           </w:pPr>
@@ -1014,7 +1045,7 @@
               <w:szCs w:val="21"/>
               <w:rFonts w:ascii="Ubuntu" w:hAnsi="Ubuntu"/>
             </w:rPr>
-            <w:instrText> PAGE </w:instrText>
+            <w:instrText xml:space="preserve"> PAGE </w:instrText>
           </w:r>
           <w:r>
             <w:rPr>
@@ -1030,7 +1061,7 @@
               <w:szCs w:val="21"/>
               <w:rFonts w:ascii="Ubuntu" w:hAnsi="Ubuntu"/>
             </w:rPr>
-            <w:t>1</w:t>
+            <w:t>2</w:t>
           </w:r>
           <w:r>
             <w:rPr>
@@ -1072,7 +1103,7 @@
               <w:szCs w:val="21"/>
               <w:rFonts w:ascii="Ubuntu" w:hAnsi="Ubuntu"/>
             </w:rPr>
-            <w:instrText> NUMPAGES </w:instrText>
+            <w:instrText xml:space="preserve"> NUMPAGES </w:instrText>
           </w:r>
           <w:r>
             <w:rPr>
@@ -1088,7 +1119,7 @@
               <w:szCs w:val="21"/>
               <w:rFonts w:ascii="Ubuntu" w:hAnsi="Ubuntu"/>
             </w:rPr>
-            <w:t>1</w:t>
+            <w:t>2</w:t>
           </w:r>
           <w:r>
             <w:rPr>
@@ -1120,7 +1151,7 @@
 </file>
 
 <file path=word/header1.xml><?xml version="1.0" encoding="utf-8"?>
-<w:hdr xmlns:o="urn:schemas-microsoft-com:office:office" xmlns:r="http://schemas.openxmlformats.org/officeDocument/2006/relationships" xmlns:v="urn:schemas-microsoft-com:vml" xmlns:w="http://schemas.openxmlformats.org/wordprocessingml/2006/main" xmlns:w10="urn:schemas-microsoft-com:office:word" xmlns:wp="http://schemas.openxmlformats.org/drawingml/2006/wordprocessingDrawing" xmlns:wps="http://schemas.microsoft.com/office/word/2010/wordprocessingShape" xmlns:wpg="http://schemas.microsoft.com/office/word/2010/wordprocessingGroup" xmlns:mc="http://schemas.openxmlformats.org/markup-compatibility/2006" xmlns:wp14="http://schemas.microsoft.com/office/word/2010/wordprocessingDrawing" xmlns:w14="http://schemas.microsoft.com/office/word/2010/wordml" mc:Ignorable="w14 wp14">
+<w:hdr xmlns:o="urn:schemas-microsoft-com:office:office" xmlns:r="http://schemas.openxmlformats.org/officeDocument/2006/relationships" xmlns:v="urn:schemas-microsoft-com:vml" xmlns:w="http://schemas.openxmlformats.org/wordprocessingml/2006/main" xmlns:w10="urn:schemas-microsoft-com:office:word" xmlns:wp="http://schemas.openxmlformats.org/drawingml/2006/wordprocessingDrawing" xmlns:wps="http://schemas.microsoft.com/office/word/2010/wordprocessingShape" xmlns:wpg="http://schemas.microsoft.com/office/word/2010/wordprocessingGroup" xmlns:mc="http://schemas.openxmlformats.org/markup-compatibility/2006" xmlns:wp14="http://schemas.microsoft.com/office/word/2010/wordprocessingDrawing" xmlns:w14="http://schemas.microsoft.com/office/word/2010/wordml" xmlns:w15="http://schemas.microsoft.com/office/word/2012/wordml" mc:Ignorable="w14 wp14 w15">
   <w:p>
     <w:pPr>
       <w:pStyle w:val="Normal"/>
@@ -1145,7 +1176,7 @@
 </file>
 
 <file path=word/numbering.xml><?xml version="1.0" encoding="utf-8"?>
-<w:numbering xmlns:w="http://schemas.openxmlformats.org/wordprocessingml/2006/main" xmlns:o="urn:schemas-microsoft-com:office:office" xmlns:r="http://schemas.openxmlformats.org/officeDocument/2006/relationships" xmlns:v="urn:schemas-microsoft-com:vml">
+<w:numbering xmlns:w="http://schemas.openxmlformats.org/wordprocessingml/2006/main" xmlns:o="urn:schemas-microsoft-com:office:office" xmlns:r="http://schemas.openxmlformats.org/officeDocument/2006/relationships" xmlns:v="urn:schemas-microsoft-com:vml" xmlns:mc="http://schemas.openxmlformats.org/markup-compatibility/2006" xmlns:w14="http://schemas.microsoft.com/office/word/2010/wordml" mc:Ignorable="w14">
   <w:abstractNum w:abstractNumId="1">
     <w:lvl w:ilvl="0">
       <w:start w:val="1"/>
@@ -1154,8 +1185,12 @@
       <w:lvlText w:val=""/>
       <w:lvlJc w:val="left"/>
       <w:pPr>
+        <w:tabs>
+          <w:tab w:val="num" w:pos="0"/>
+        </w:tabs>
         <w:ind w:left="0" w:hanging="0"/>
       </w:pPr>
+      <w:rPr/>
     </w:lvl>
     <w:lvl w:ilvl="1">
       <w:start w:val="1"/>
@@ -1164,8 +1199,12 @@
       <w:lvlText w:val=""/>
       <w:lvlJc w:val="left"/>
       <w:pPr>
+        <w:tabs>
+          <w:tab w:val="num" w:pos="0"/>
+        </w:tabs>
         <w:ind w:left="0" w:hanging="0"/>
       </w:pPr>
+      <w:rPr/>
     </w:lvl>
     <w:lvl w:ilvl="2">
       <w:start w:val="1"/>
@@ -1174,8 +1213,12 @@
       <w:lvlText w:val=""/>
       <w:lvlJc w:val="left"/>
       <w:pPr>
+        <w:tabs>
+          <w:tab w:val="num" w:pos="0"/>
+        </w:tabs>
         <w:ind w:left="0" w:hanging="0"/>
       </w:pPr>
+      <w:rPr/>
     </w:lvl>
     <w:lvl w:ilvl="3">
       <w:start w:val="1"/>
@@ -1184,8 +1227,12 @@
       <w:lvlText w:val=""/>
       <w:lvlJc w:val="left"/>
       <w:pPr>
+        <w:tabs>
+          <w:tab w:val="num" w:pos="0"/>
+        </w:tabs>
         <w:ind w:left="0" w:hanging="0"/>
       </w:pPr>
+      <w:rPr/>
     </w:lvl>
     <w:lvl w:ilvl="4">
       <w:start w:val="1"/>
@@ -1194,8 +1241,12 @@
       <w:lvlText w:val=""/>
       <w:lvlJc w:val="left"/>
       <w:pPr>
+        <w:tabs>
+          <w:tab w:val="num" w:pos="0"/>
+        </w:tabs>
         <w:ind w:left="0" w:hanging="0"/>
       </w:pPr>
+      <w:rPr/>
     </w:lvl>
     <w:lvl w:ilvl="5">
       <w:start w:val="1"/>
@@ -1204,8 +1255,12 @@
       <w:lvlText w:val=""/>
       <w:lvlJc w:val="left"/>
       <w:pPr>
+        <w:tabs>
+          <w:tab w:val="num" w:pos="0"/>
+        </w:tabs>
         <w:ind w:left="0" w:hanging="0"/>
       </w:pPr>
+      <w:rPr/>
     </w:lvl>
     <w:lvl w:ilvl="6">
       <w:start w:val="1"/>
@@ -1214,8 +1269,12 @@
       <w:lvlText w:val=""/>
       <w:lvlJc w:val="left"/>
       <w:pPr>
+        <w:tabs>
+          <w:tab w:val="num" w:pos="0"/>
+        </w:tabs>
         <w:ind w:left="0" w:hanging="0"/>
       </w:pPr>
+      <w:rPr/>
     </w:lvl>
     <w:lvl w:ilvl="7">
       <w:start w:val="1"/>
@@ -1224,8 +1283,12 @@
       <w:lvlText w:val=""/>
       <w:lvlJc w:val="left"/>
       <w:pPr>
+        <w:tabs>
+          <w:tab w:val="num" w:pos="0"/>
+        </w:tabs>
         <w:ind w:left="0" w:hanging="0"/>
       </w:pPr>
+      <w:rPr/>
     </w:lvl>
     <w:lvl w:ilvl="8">
       <w:start w:val="1"/>
@@ -1234,8 +1297,12 @@
       <w:lvlText w:val=""/>
       <w:lvlJc w:val="left"/>
       <w:pPr>
+        <w:tabs>
+          <w:tab w:val="num" w:pos="0"/>
+        </w:tabs>
         <w:ind w:left="0" w:hanging="0"/>
       </w:pPr>
+      <w:rPr/>
     </w:lvl>
   </w:abstractNum>
   <w:abstractNum w:abstractNumId="2">
@@ -1246,6 +1313,9 @@
       <w:lvlText w:val=""/>
       <w:lvlJc w:val="left"/>
       <w:pPr>
+        <w:tabs>
+          <w:tab w:val="num" w:pos="0"/>
+        </w:tabs>
         <w:ind w:left="0" w:hanging="0"/>
       </w:pPr>
     </w:lvl>
@@ -1256,6 +1326,9 @@
       <w:lvlText w:val=""/>
       <w:lvlJc w:val="left"/>
       <w:pPr>
+        <w:tabs>
+          <w:tab w:val="num" w:pos="0"/>
+        </w:tabs>
         <w:ind w:left="0" w:hanging="0"/>
       </w:pPr>
     </w:lvl>
@@ -1266,6 +1339,9 @@
       <w:lvlText w:val=""/>
       <w:lvlJc w:val="left"/>
       <w:pPr>
+        <w:tabs>
+          <w:tab w:val="num" w:pos="0"/>
+        </w:tabs>
         <w:ind w:left="0" w:hanging="0"/>
       </w:pPr>
     </w:lvl>
@@ -1276,6 +1352,9 @@
       <w:lvlText w:val=""/>
       <w:lvlJc w:val="left"/>
       <w:pPr>
+        <w:tabs>
+          <w:tab w:val="num" w:pos="0"/>
+        </w:tabs>
         <w:ind w:left="0" w:hanging="0"/>
       </w:pPr>
     </w:lvl>
@@ -1286,6 +1365,9 @@
       <w:lvlText w:val=""/>
       <w:lvlJc w:val="left"/>
       <w:pPr>
+        <w:tabs>
+          <w:tab w:val="num" w:pos="0"/>
+        </w:tabs>
         <w:ind w:left="0" w:hanging="0"/>
       </w:pPr>
     </w:lvl>
@@ -1296,6 +1378,9 @@
       <w:lvlText w:val=""/>
       <w:lvlJc w:val="left"/>
       <w:pPr>
+        <w:tabs>
+          <w:tab w:val="num" w:pos="0"/>
+        </w:tabs>
         <w:ind w:left="0" w:hanging="0"/>
       </w:pPr>
     </w:lvl>
@@ -1306,6 +1391,9 @@
       <w:lvlText w:val=""/>
       <w:lvlJc w:val="left"/>
       <w:pPr>
+        <w:tabs>
+          <w:tab w:val="num" w:pos="0"/>
+        </w:tabs>
         <w:ind w:left="0" w:hanging="0"/>
       </w:pPr>
     </w:lvl>
@@ -1316,6 +1404,9 @@
       <w:lvlText w:val=""/>
       <w:lvlJc w:val="left"/>
       <w:pPr>
+        <w:tabs>
+          <w:tab w:val="num" w:pos="0"/>
+        </w:tabs>
         <w:ind w:left="0" w:hanging="0"/>
       </w:pPr>
     </w:lvl>
@@ -1326,6 +1417,9 @@
       <w:lvlText w:val=""/>
       <w:lvlJc w:val="left"/>
       <w:pPr>
+        <w:tabs>
+          <w:tab w:val="num" w:pos="0"/>
+        </w:tabs>
         <w:ind w:left="0" w:hanging="0"/>
       </w:pPr>
     </w:lvl>
@@ -1351,7 +1445,9 @@
       </w:rPr>
     </w:rPrDefault>
     <w:pPrDefault>
-      <w:pPr/>
+      <w:pPr>
+        <w:suppressAutoHyphens w:val="true"/>
+      </w:pPr>
     </w:pPrDefault>
   </w:docDefaults>
   <w:latentStyles w:defLockedState="0" w:defUIPriority="99" w:defSemiHidden="0" w:defUnhideWhenUsed="0" w:defQFormat="0" w:count="376">
@@ -1737,8 +1833,10 @@
     <w:qFormat/>
     <w:pPr>
       <w:widowControl/>
+      <w:suppressAutoHyphens w:val="true"/>
       <w:overflowPunct w:val="true"/>
       <w:bidi w:val="0"/>
+      <w:spacing w:before="0" w:after="0"/>
       <w:jc w:val="left"/>
     </w:pPr>
     <w:rPr>
@@ -1765,358 +1863,10 @@
       <w:u w:val="single"/>
     </w:rPr>
   </w:style>
-  <w:style w:type="character" w:styleId="ListLabel1" w:customStyle="1">
-    <w:name w:val="ListLabel 1"/>
-    <w:qFormat/>
-    <w:rPr>
-      <w:rFonts w:ascii="Ubuntu" w:hAnsi="Ubuntu"/>
-    </w:rPr>
-  </w:style>
-  <w:style w:type="character" w:styleId="ListLabel2" w:customStyle="1">
-    <w:name w:val="ListLabel 2"/>
-    <w:qFormat/>
-    <w:rPr>
-      <w:rFonts w:ascii="Ubuntu" w:hAnsi="Ubuntu"/>
-    </w:rPr>
-  </w:style>
-  <w:style w:type="character" w:styleId="ListLabel3" w:customStyle="1">
-    <w:name w:val="ListLabel 3"/>
-    <w:qFormat/>
-    <w:rPr>
-      <w:rFonts w:ascii="Ubuntu" w:hAnsi="Ubuntu"/>
-    </w:rPr>
-  </w:style>
-  <w:style w:type="character" w:styleId="ListLabel4" w:customStyle="1">
-    <w:name w:val="ListLabel 4"/>
-    <w:qFormat/>
-    <w:rPr>
-      <w:rFonts w:ascii="Ubuntu" w:hAnsi="Ubuntu"/>
-    </w:rPr>
-  </w:style>
-  <w:style w:type="character" w:styleId="ListLabel5" w:customStyle="1">
-    <w:name w:val="ListLabel 5"/>
-    <w:qFormat/>
-    <w:rPr>
-      <w:rFonts w:ascii="Ubuntu" w:hAnsi="Ubuntu"/>
-    </w:rPr>
-  </w:style>
-  <w:style w:type="character" w:styleId="ListLabel6" w:customStyle="1">
-    <w:name w:val="ListLabel 6"/>
-    <w:qFormat/>
-    <w:rPr/>
-  </w:style>
-  <w:style w:type="character" w:styleId="ListLabel7" w:customStyle="1">
-    <w:name w:val="ListLabel 7"/>
-    <w:qFormat/>
-    <w:rPr>
-      <w:rFonts w:ascii="Ubuntu" w:hAnsi="Ubuntu"/>
-    </w:rPr>
-  </w:style>
-  <w:style w:type="character" w:styleId="ListLabel8" w:customStyle="1">
-    <w:name w:val="ListLabel 8"/>
-    <w:qFormat/>
-    <w:rPr>
-      <w:rFonts w:ascii="Ubuntu" w:hAnsi="Ubuntu"/>
-    </w:rPr>
-  </w:style>
-  <w:style w:type="character" w:styleId="ListLabel9" w:customStyle="1">
-    <w:name w:val="ListLabel 9"/>
-    <w:qFormat/>
-    <w:rPr>
-      <w:rFonts w:ascii="Ubuntu" w:hAnsi="Ubuntu"/>
-    </w:rPr>
-  </w:style>
-  <w:style w:type="character" w:styleId="ListLabel10" w:customStyle="1">
-    <w:name w:val="ListLabel 10"/>
-    <w:qFormat/>
-    <w:rPr>
-      <w:rFonts w:ascii="Ubuntu" w:hAnsi="Ubuntu"/>
-    </w:rPr>
-  </w:style>
-  <w:style w:type="character" w:styleId="ListLabel11" w:customStyle="1">
-    <w:name w:val="ListLabel 11"/>
-    <w:qFormat/>
-    <w:rPr>
-      <w:rFonts w:ascii="Ubuntu" w:hAnsi="Ubuntu"/>
-    </w:rPr>
-  </w:style>
   <w:style w:type="character" w:styleId="Smbolosdenumeracin" w:customStyle="1">
     <w:name w:val="Símbolos de numeración"/>
     <w:qFormat/>
     <w:rPr/>
-  </w:style>
-  <w:style w:type="character" w:styleId="ListLabel12" w:customStyle="1">
-    <w:name w:val="ListLabel 12"/>
-    <w:qFormat/>
-    <w:rPr>
-      <w:rFonts w:ascii="Ubuntu" w:hAnsi="Ubuntu"/>
-    </w:rPr>
-  </w:style>
-  <w:style w:type="character" w:styleId="ListLabel13" w:customStyle="1">
-    <w:name w:val="ListLabel 13"/>
-    <w:qFormat/>
-    <w:rPr>
-      <w:rFonts w:ascii="Ubuntu" w:hAnsi="Ubuntu"/>
-    </w:rPr>
-  </w:style>
-  <w:style w:type="character" w:styleId="ListLabel14" w:customStyle="1">
-    <w:name w:val="ListLabel 14"/>
-    <w:qFormat/>
-    <w:rPr>
-      <w:rFonts w:ascii="Ubuntu" w:hAnsi="Ubuntu"/>
-    </w:rPr>
-  </w:style>
-  <w:style w:type="character" w:styleId="ListLabel15" w:customStyle="1">
-    <w:name w:val="ListLabel 15"/>
-    <w:qFormat/>
-    <w:rPr>
-      <w:rFonts w:ascii="Ubuntu" w:hAnsi="Ubuntu"/>
-    </w:rPr>
-  </w:style>
-  <w:style w:type="character" w:styleId="ListLabel16" w:customStyle="1">
-    <w:name w:val="ListLabel 16"/>
-    <w:qFormat/>
-    <w:rPr>
-      <w:rFonts w:ascii="Ubuntu" w:hAnsi="Ubuntu"/>
-    </w:rPr>
-  </w:style>
-  <w:style w:type="character" w:styleId="ListLabel17" w:customStyle="1">
-    <w:name w:val="ListLabel 17"/>
-    <w:qFormat/>
-    <w:rPr>
-      <w:rFonts w:ascii="Ubuntu" w:hAnsi="Ubuntu"/>
-    </w:rPr>
-  </w:style>
-  <w:style w:type="character" w:styleId="ListLabel18" w:customStyle="1">
-    <w:name w:val="ListLabel 18"/>
-    <w:qFormat/>
-    <w:rPr>
-      <w:rFonts w:ascii="Ubuntu" w:hAnsi="Ubuntu"/>
-    </w:rPr>
-  </w:style>
-  <w:style w:type="character" w:styleId="ListLabel19" w:customStyle="1">
-    <w:name w:val="ListLabel 19"/>
-    <w:qFormat/>
-    <w:rPr>
-      <w:rFonts w:ascii="Ubuntu" w:hAnsi="Ubuntu"/>
-    </w:rPr>
-  </w:style>
-  <w:style w:type="character" w:styleId="ListLabel20" w:customStyle="1">
-    <w:name w:val="ListLabel 20"/>
-    <w:qFormat/>
-    <w:rPr>
-      <w:rFonts w:ascii="Ubuntu" w:hAnsi="Ubuntu"/>
-    </w:rPr>
-  </w:style>
-  <w:style w:type="character" w:styleId="ListLabel21" w:customStyle="1">
-    <w:name w:val="ListLabel 21"/>
-    <w:qFormat/>
-    <w:rPr>
-      <w:rFonts w:ascii="Ubuntu" w:hAnsi="Ubuntu"/>
-    </w:rPr>
-  </w:style>
-  <w:style w:type="character" w:styleId="ListLabel22" w:customStyle="1">
-    <w:name w:val="ListLabel 22"/>
-    <w:qFormat/>
-    <w:rPr>
-      <w:rFonts w:ascii="Ubuntu" w:hAnsi="Ubuntu"/>
-    </w:rPr>
-  </w:style>
-  <w:style w:type="character" w:styleId="ListLabel23" w:customStyle="1">
-    <w:name w:val="ListLabel 23"/>
-    <w:qFormat/>
-    <w:rPr>
-      <w:rFonts w:ascii="Ubuntu" w:hAnsi="Ubuntu"/>
-    </w:rPr>
-  </w:style>
-  <w:style w:type="character" w:styleId="ListLabel24" w:customStyle="1">
-    <w:name w:val="ListLabel 24"/>
-    <w:qFormat/>
-    <w:rPr>
-      <w:rFonts w:ascii="Ubuntu" w:hAnsi="Ubuntu"/>
-    </w:rPr>
-  </w:style>
-  <w:style w:type="character" w:styleId="ListLabel25" w:customStyle="1">
-    <w:name w:val="ListLabel 25"/>
-    <w:qFormat/>
-    <w:rPr>
-      <w:rFonts w:ascii="Ubuntu" w:hAnsi="Ubuntu"/>
-    </w:rPr>
-  </w:style>
-  <w:style w:type="character" w:styleId="ListLabel26" w:customStyle="1">
-    <w:name w:val="ListLabel 26"/>
-    <w:qFormat/>
-    <w:rPr>
-      <w:rFonts w:ascii="Ubuntu" w:hAnsi="Ubuntu"/>
-    </w:rPr>
-  </w:style>
-  <w:style w:type="character" w:styleId="ListLabel27" w:customStyle="1">
-    <w:name w:val="ListLabel 27"/>
-    <w:qFormat/>
-    <w:rPr>
-      <w:rFonts w:ascii="Ubuntu" w:hAnsi="Ubuntu"/>
-    </w:rPr>
-  </w:style>
-  <w:style w:type="character" w:styleId="ListLabel40" w:customStyle="1">
-    <w:name w:val="ListLabel 40"/>
-    <w:qFormat/>
-    <w:rPr>
-      <w:rFonts w:ascii="Ubuntu" w:hAnsi="Ubuntu"/>
-    </w:rPr>
-  </w:style>
-  <w:style w:type="character" w:styleId="ListLabel39" w:customStyle="1">
-    <w:name w:val="ListLabel 39"/>
-    <w:qFormat/>
-    <w:rPr>
-      <w:rFonts w:ascii="Ubuntu" w:hAnsi="Ubuntu"/>
-    </w:rPr>
-  </w:style>
-  <w:style w:type="character" w:styleId="ListLabel38" w:customStyle="1">
-    <w:name w:val="ListLabel 38"/>
-    <w:qFormat/>
-    <w:rPr>
-      <w:rFonts w:ascii="Ubuntu" w:hAnsi="Ubuntu"/>
-    </w:rPr>
-  </w:style>
-  <w:style w:type="character" w:styleId="ListLabel37" w:customStyle="1">
-    <w:name w:val="ListLabel 37"/>
-    <w:qFormat/>
-    <w:rPr>
-      <w:rFonts w:ascii="Ubuntu" w:hAnsi="Ubuntu"/>
-    </w:rPr>
-  </w:style>
-  <w:style w:type="character" w:styleId="ListLabel36" w:customStyle="1">
-    <w:name w:val="ListLabel 36"/>
-    <w:qFormat/>
-    <w:rPr>
-      <w:rFonts w:ascii="Ubuntu" w:hAnsi="Ubuntu"/>
-    </w:rPr>
-  </w:style>
-  <w:style w:type="character" w:styleId="ListLabel35" w:customStyle="1">
-    <w:name w:val="ListLabel 35"/>
-    <w:qFormat/>
-    <w:rPr>
-      <w:rFonts w:ascii="Ubuntu" w:hAnsi="Ubuntu"/>
-    </w:rPr>
-  </w:style>
-  <w:style w:type="character" w:styleId="ListLabel34" w:customStyle="1">
-    <w:name w:val="ListLabel 34"/>
-    <w:qFormat/>
-    <w:rPr>
-      <w:rFonts w:ascii="Ubuntu" w:hAnsi="Ubuntu"/>
-    </w:rPr>
-  </w:style>
-  <w:style w:type="character" w:styleId="ListLabel33" w:customStyle="1">
-    <w:name w:val="ListLabel 33"/>
-    <w:qFormat/>
-    <w:rPr>
-      <w:rFonts w:ascii="Ubuntu" w:hAnsi="Ubuntu"/>
-    </w:rPr>
-  </w:style>
-  <w:style w:type="character" w:styleId="ListLabel32" w:customStyle="1">
-    <w:name w:val="ListLabel 32"/>
-    <w:qFormat/>
-    <w:rPr>
-      <w:rFonts w:ascii="Ubuntu" w:hAnsi="Ubuntu"/>
-    </w:rPr>
-  </w:style>
-  <w:style w:type="character" w:styleId="ListLabel31" w:customStyle="1">
-    <w:name w:val="ListLabel 31"/>
-    <w:qFormat/>
-    <w:rPr>
-      <w:rFonts w:ascii="Ubuntu" w:hAnsi="Ubuntu"/>
-    </w:rPr>
-  </w:style>
-  <w:style w:type="character" w:styleId="ListLabel30" w:customStyle="1">
-    <w:name w:val="ListLabel 30"/>
-    <w:qFormat/>
-    <w:rPr>
-      <w:rFonts w:ascii="Ubuntu" w:hAnsi="Ubuntu"/>
-    </w:rPr>
-  </w:style>
-  <w:style w:type="character" w:styleId="ListLabel29" w:customStyle="1">
-    <w:name w:val="ListLabel 29"/>
-    <w:qFormat/>
-    <w:rPr>
-      <w:rFonts w:ascii="Ubuntu" w:hAnsi="Ubuntu"/>
-    </w:rPr>
-  </w:style>
-  <w:style w:type="character" w:styleId="ListLabel28" w:customStyle="1">
-    <w:name w:val="ListLabel 28"/>
-    <w:qFormat/>
-    <w:rPr>
-      <w:rFonts w:ascii="Ubuntu" w:hAnsi="Ubuntu"/>
-    </w:rPr>
-  </w:style>
-  <w:style w:type="character" w:styleId="ListLabel41" w:customStyle="1">
-    <w:name w:val="ListLabel 41"/>
-    <w:qFormat/>
-    <w:rPr>
-      <w:rFonts w:ascii="Ubuntu" w:hAnsi="Ubuntu"/>
-    </w:rPr>
-  </w:style>
-  <w:style w:type="character" w:styleId="ListLabel42" w:customStyle="1">
-    <w:name w:val="ListLabel 42"/>
-    <w:qFormat/>
-    <w:rPr>
-      <w:rFonts w:ascii="Ubuntu" w:hAnsi="Ubuntu"/>
-      <w:sz w:val="21"/>
-      <w:szCs w:val="21"/>
-    </w:rPr>
-  </w:style>
-  <w:style w:type="character" w:styleId="ListLabel43" w:customStyle="1">
-    <w:name w:val="ListLabel 43"/>
-    <w:qFormat/>
-    <w:rPr>
-      <w:rFonts w:ascii="Ubuntu" w:hAnsi="Ubuntu"/>
-      <w:sz w:val="21"/>
-      <w:szCs w:val="21"/>
-    </w:rPr>
-  </w:style>
-  <w:style w:type="character" w:styleId="ListLabel44" w:customStyle="1">
-    <w:name w:val="ListLabel 44"/>
-    <w:qFormat/>
-    <w:rPr>
-      <w:rFonts w:ascii="Ubuntu" w:hAnsi="Ubuntu"/>
-      <w:sz w:val="21"/>
-      <w:szCs w:val="21"/>
-    </w:rPr>
-  </w:style>
-  <w:style w:type="character" w:styleId="ListLabel45" w:customStyle="1">
-    <w:name w:val="ListLabel 45"/>
-    <w:qFormat/>
-    <w:rPr>
-      <w:rFonts w:ascii="Ubuntu" w:hAnsi="Ubuntu"/>
-      <w:sz w:val="21"/>
-      <w:szCs w:val="21"/>
-    </w:rPr>
-  </w:style>
-  <w:style w:type="character" w:styleId="ListLabel46" w:customStyle="1">
-    <w:name w:val="ListLabel 46"/>
-    <w:qFormat/>
-    <w:rPr>
-      <w:rFonts w:ascii="Ubuntu" w:hAnsi="Ubuntu"/>
-      <w:sz w:val="21"/>
-      <w:szCs w:val="21"/>
-    </w:rPr>
-  </w:style>
-  <w:style w:type="character" w:styleId="ListLabel47" w:customStyle="1">
-    <w:name w:val="ListLabel 47"/>
-    <w:qFormat/>
-    <w:rPr>
-      <w:rFonts w:ascii="Ubuntu" w:hAnsi="Ubuntu"/>
-      <w:sz w:val="21"/>
-      <w:szCs w:val="21"/>
-    </w:rPr>
-  </w:style>
-  <w:style w:type="character" w:styleId="ListLabel48" w:customStyle="1">
-    <w:name w:val="ListLabel 48"/>
-    <w:qFormat/>
-    <w:rPr>
-      <w:rFonts w:ascii="Ubuntu" w:hAnsi="Ubuntu"/>
-      <w:sz w:val="21"/>
-      <w:szCs w:val="21"/>
-    </w:rPr>
   </w:style>
   <w:style w:type="paragraph" w:styleId="Ttulo">
     <w:name w:val="Título"/>
@@ -2172,7 +1922,7 @@
     </w:pPr>
     <w:rPr/>
   </w:style>
-  <w:style w:type="paragraph" w:styleId="Titular">
+  <w:style w:type="paragraph" w:styleId="Ttulogeneral">
     <w:name w:val="Title"/>
     <w:basedOn w:val="Normal"/>
     <w:uiPriority w:val="10"/>
@@ -2200,12 +1950,20 @@
       <w:iCs/>
     </w:rPr>
   </w:style>
+  <w:style w:type="paragraph" w:styleId="Cabeceraypie">
+    <w:name w:val="Cabecera y pie"/>
+    <w:basedOn w:val="Normal"/>
+    <w:qFormat/>
+    <w:pPr/>
+    <w:rPr/>
+  </w:style>
   <w:style w:type="paragraph" w:styleId="Piedepgina">
     <w:name w:val="Footer"/>
     <w:basedOn w:val="Normal"/>
     <w:pPr>
       <w:suppressLineNumbers/>
       <w:tabs>
+        <w:tab w:val="clear" w:pos="709"/>
         <w:tab w:val="center" w:pos="4819" w:leader="none"/>
         <w:tab w:val="right" w:pos="9638" w:leader="none"/>
       </w:tabs>
@@ -2227,6 +1985,7 @@
     <w:pPr>
       <w:suppressLineNumbers/>
       <w:tabs>
+        <w:tab w:val="clear" w:pos="709"/>
         <w:tab w:val="center" w:pos="4819" w:leader="none"/>
         <w:tab w:val="right" w:pos="9638" w:leader="none"/>
       </w:tabs>
@@ -2258,7 +2017,6 @@
     <w:semiHidden/>
     <w:unhideWhenUsed/>
     <w:tblPr>
-      <w:tblInd w:w="0" w:type="dxa"/>
       <w:tblCellMar>
         <w:top w:w="0" w:type="dxa"/>
         <w:left w:w="108" w:type="dxa"/>

</xml_diff>

<commit_message>
[HERCULES-9912] - [UPV] Generación versión core - Informes
</commit_message>
<xml_diff>
--- a/sgi-cnf-service/src/main/resources/db/changelog/changes/0.8.0/blob/rep/en/rep-csp-certificado-autorizacion-proyecto-externo.docx
+++ b/sgi-cnf-service/src/main/resources/db/changelog/changes/0.8.0/blob/rep/en/rep-csp-certificado-autorizacion-proyecto-externo.docx
@@ -768,25 +768,7 @@
         </w:rPr>
         <w:br/>
         <w:br/>
-        <w:t>Leioa, on {{=#formatDate</w:t>
-      </w:r>
-      <w:r>
-        <w:rPr>
-          <w:rFonts w:eastAsia="Ubuntu" w:ascii="Ubuntu" w:hAnsi="Ubuntu"/>
-          <w:sz w:val="22"/>
-          <w:szCs w:val="22"/>
-          <w:lang w:val="en-GB"/>
-        </w:rPr>
-        <w:t>Now</w:t>
-      </w:r>
-      <w:r>
-        <w:rPr>
-          <w:rFonts w:eastAsia="Ubuntu" w:ascii="Ubuntu" w:hAnsi="Ubuntu"/>
-          <w:sz w:val="22"/>
-          <w:szCs w:val="22"/>
-          <w:lang w:val="en-GB"/>
-        </w:rPr>
-        <w:t>('SHORT')}}</w:t>
+        <w:t>Localidad Universidad, on {{=#formatDateNow('SHORT')}}</w:t>
       </w:r>
     </w:p>
     <w:p>
@@ -811,7 +793,21 @@
           <w:lang w:val="en-GB"/>
         </w:rPr>
         <w:br/>
-        <w:t>Inmaculada Arostegui Madariaga, Vice-Rector for Research at the University of the Basque Country/Euskal Herriko Unibersitatea,</w:t>
+      </w:r>
+      <w:r>
+        <w:rPr>
+          <w:rFonts w:eastAsia="Ubuntu" w:ascii="Ubuntu" w:hAnsi="Ubuntu"/>
+          <w:b w:val="false"/>
+          <w:i w:val="false"/>
+          <w:caps w:val="false"/>
+          <w:smallCaps w:val="false"/>
+          <w:color w:val="292A2E"/>
+          <w:spacing w:val="0"/>
+          <w:sz w:val="22"/>
+          <w:szCs w:val="22"/>
+          <w:lang w:val="en-GB"/>
+        </w:rPr>
+        <w:t>Nombre Apellido1 Apellido2, cargo en Universidad,</w:t>
       </w:r>
     </w:p>
     <w:p>
@@ -1061,7 +1057,7 @@
               <w:szCs w:val="21"/>
               <w:rFonts w:ascii="Ubuntu" w:hAnsi="Ubuntu"/>
             </w:rPr>
-            <w:t>2</w:t>
+            <w:t>1</w:t>
           </w:r>
           <w:r>
             <w:rPr>
@@ -1119,7 +1115,7 @@
               <w:szCs w:val="21"/>
               <w:rFonts w:ascii="Ubuntu" w:hAnsi="Ubuntu"/>
             </w:rPr>
-            <w:t>2</w:t>
+            <w:t>1</w:t>
           </w:r>
           <w:r>
             <w:rPr>

</xml_diff>